<commit_message>
Updated documentation on SQ19.
</commit_message>
<xml_diff>
--- a/doc/Sequences-help/G7_SQ19.docx
+++ b/doc/Sequences-help/G7_SQ19.docx
@@ -266,6 +266,25 @@
         </w:rPr>
         <w:t>,</w:t>
       </w:r>
+      <w:r>
+        <w:rPr>
+          <w:szCs w:val="20"/>
+        </w:rPr>
+        <w:t xml:space="preserve"> - these valves are not controlled directly but by setting the required flow rate (max flow rate is 3.0 m</w:t>
+      </w:r>
+      <w:r>
+        <w:rPr>
+          <w:szCs w:val="20"/>
+          <w:vertAlign w:val="superscript"/>
+        </w:rPr>
+        <w:t>3</w:t>
+      </w:r>
+      <w:r>
+        <w:rPr>
+          <w:szCs w:val="20"/>
+        </w:rPr>
+        <w:t>/h)</w:t>
+      </w:r>
     </w:p>
     <w:p>
       <w:pPr>
@@ -280,14 +299,8 @@
         </w:rPr>
         <w:t>- Heater: list in the table 1</w:t>
       </w:r>
-    </w:p>
-    <w:p>
-      <w:pPr>
-        <w:jc w:val="both"/>
-        <w:rPr>
-          <w:szCs w:val="20"/>
-        </w:rPr>
-      </w:pPr>
+      <w:bookmarkStart w:id="8" w:name="_GoBack"/>
+      <w:bookmarkEnd w:id="8"/>
     </w:p>
     <w:tbl>
       <w:tblPr>
@@ -363,12 +376,12 @@
             <w:r>
               <w:t xml:space="preserve">Temperature: </w:t>
             </w:r>
-            <w:del w:id="8" w:author="Konrad Gajewski" w:date="2020-03-05T10:50:00Z">
+            <w:del w:id="9" w:author="Konrad Gajewski" w:date="2020-03-05T10:50:00Z">
               <w:r>
                 <w:delText>TT690setpoint</w:delText>
               </w:r>
             </w:del>
-            <w:ins w:id="9" w:author="Konrad Gajewski" w:date="2020-03-05T10:50:00Z">
+            <w:ins w:id="10" w:author="Konrad Gajewski" w:date="2020-03-05T10:50:00Z">
               <w:r>
                 <w:t>TT6</w:t>
               </w:r>
@@ -382,12 +395,12 @@
             <w:r>
               <w:t xml:space="preserve">, </w:t>
             </w:r>
-            <w:del w:id="10" w:author="Konrad Gajewski" w:date="2020-03-05T10:50:00Z">
+            <w:del w:id="11" w:author="Konrad Gajewski" w:date="2020-03-05T10:50:00Z">
               <w:r>
                 <w:delText>TT691setpoint</w:delText>
               </w:r>
             </w:del>
-            <w:ins w:id="11" w:author="Konrad Gajewski" w:date="2020-03-05T10:50:00Z">
+            <w:ins w:id="12" w:author="Konrad Gajewski" w:date="2020-03-05T10:50:00Z">
               <w:r>
                 <w:t>TT6</w:t>
               </w:r>
@@ -401,12 +414,12 @@
             <w:r>
               <w:t xml:space="preserve">, </w:t>
             </w:r>
-            <w:del w:id="12" w:author="Konrad Gajewski" w:date="2020-03-05T10:50:00Z">
+            <w:del w:id="13" w:author="Konrad Gajewski" w:date="2020-03-05T10:50:00Z">
               <w:r>
                 <w:delText>TT692setpoint</w:delText>
               </w:r>
             </w:del>
-            <w:ins w:id="13" w:author="Konrad Gajewski" w:date="2020-03-05T10:50:00Z">
+            <w:ins w:id="14" w:author="Konrad Gajewski" w:date="2020-03-05T10:50:00Z">
               <w:r>
                 <w:t>TT6</w:t>
               </w:r>
@@ -420,12 +433,12 @@
             <w:r>
               <w:t xml:space="preserve">, </w:t>
             </w:r>
-            <w:del w:id="14" w:author="Konrad Gajewski" w:date="2020-03-05T10:50:00Z">
+            <w:del w:id="15" w:author="Konrad Gajewski" w:date="2020-03-05T10:50:00Z">
               <w:r>
                 <w:delText xml:space="preserve">TT693setpoint </w:delText>
               </w:r>
             </w:del>
-            <w:ins w:id="15" w:author="Konrad Gajewski" w:date="2020-03-05T10:50:00Z">
+            <w:ins w:id="16" w:author="Konrad Gajewski" w:date="2020-03-05T10:50:00Z">
               <w:r>
                 <w:t>TT6</w:t>
               </w:r>
@@ -483,14 +496,7 @@
           <w:tcPr>
             <w:tcW w:w="5920" w:type="dxa"/>
           </w:tcPr>
-          <w:p>
-            <w:r>
-              <w:t xml:space="preserve">- </w:t>
-            </w:r>
-            <w:r>
-              <w:t>Valve: CV650%opening, CV651%opening, CV652%opening, CV653%opening,</w:t>
-            </w:r>
-          </w:p>
+          <w:p/>
         </w:tc>
         <w:tc>
           <w:tcPr>
@@ -505,12 +511,14 @@
             <w:tcW w:w="5920" w:type="dxa"/>
           </w:tcPr>
           <w:p>
+            <w:proofErr w:type="gramStart"/>
             <w:r>
               <w:t xml:space="preserve">- </w:t>
             </w:r>
             <w:r>
               <w:t>Mode: Temperature or Flow regulation.</w:t>
             </w:r>
+            <w:proofErr w:type="gramEnd"/>
           </w:p>
         </w:tc>
         <w:tc>
@@ -528,13 +536,6 @@
           <w:szCs w:val="20"/>
         </w:rPr>
       </w:pPr>
-    </w:p>
-    <w:p>
-      <w:pPr>
-        <w:rPr>
-          <w:szCs w:val="20"/>
-        </w:rPr>
-      </w:pPr>
       <w:r>
         <w:rPr>
           <w:b/>
@@ -545,13 +546,13 @@
         <mc:AlternateContent>
           <mc:Choice Requires="wpg">
             <w:drawing>
-              <wp:anchor distT="0" distB="0" distL="114300" distR="114300" simplePos="0" relativeHeight="274300416" behindDoc="0" locked="0" layoutInCell="1" allowOverlap="1" wp14:anchorId="78F8C1BE" wp14:editId="7A2D813E">
+              <wp:anchor distT="0" distB="0" distL="114300" distR="114300" simplePos="0" relativeHeight="274300416" behindDoc="0" locked="0" layoutInCell="1" allowOverlap="1" wp14:anchorId="402D14A6" wp14:editId="1C7DFB39">
                 <wp:simplePos x="0" y="0"/>
                 <wp:positionH relativeFrom="column">
-                  <wp:posOffset>255270</wp:posOffset>
+                  <wp:posOffset>-66675</wp:posOffset>
                 </wp:positionH>
                 <wp:positionV relativeFrom="paragraph">
-                  <wp:posOffset>34290</wp:posOffset>
+                  <wp:posOffset>68580</wp:posOffset>
                 </wp:positionV>
                 <wp:extent cx="5925185" cy="7243445"/>
                 <wp:effectExtent l="0" t="19050" r="18415" b="33655"/>
@@ -759,6 +760,8 @@
                                   <w:lang w:val="fr-FR"/>
                                 </w:rPr>
                               </w:pPr>
+                              <w:proofErr w:type="spellStart"/>
+                              <w:proofErr w:type="gramStart"/>
                               <w:r>
                                 <w:rPr>
                                   <w:rFonts w:asciiTheme="majorHAnsi" w:hAnsiTheme="majorHAnsi" w:cstheme="majorHAnsi"/>
@@ -768,6 +771,8 @@
                                 </w:rPr>
                                 <w:t>start</w:t>
                               </w:r>
+                              <w:proofErr w:type="spellEnd"/>
+                              <w:proofErr w:type="gramEnd"/>
                             </w:p>
                           </w:txbxContent>
                         </wps:txbx>
@@ -1276,6 +1281,7 @@
                                   <w:lang w:val="fr-FR"/>
                                 </w:rPr>
                               </w:pPr>
+                              <w:proofErr w:type="gramStart"/>
                               <w:r>
                                 <w:rPr>
                                   <w:rFonts w:asciiTheme="majorHAnsi" w:hAnsiTheme="majorHAnsi" w:cstheme="majorHAnsi"/>
@@ -1285,6 +1291,7 @@
                                 </w:rPr>
                                 <w:t>stop</w:t>
                               </w:r>
+                              <w:proofErr w:type="gramEnd"/>
                             </w:p>
                           </w:txbxContent>
                         </wps:txbx>
@@ -1488,7 +1495,15 @@
                                   <w:sz w:val="18"/>
                                   <w:szCs w:val="18"/>
                                 </w:rPr>
-                                <w:t>CV650 regulated</w:t>
+                                <w:t>FT</w:t>
+                              </w:r>
+                              <w:r>
+                                <w:rPr>
+                                  <w:rFonts w:asciiTheme="majorHAnsi" w:hAnsiTheme="majorHAnsi" w:cstheme="majorHAnsi"/>
+                                  <w:sz w:val="18"/>
+                                  <w:szCs w:val="18"/>
+                                </w:rPr>
+                                <w:t>650 regulated</w:t>
                               </w:r>
                             </w:p>
                             <w:p>
@@ -1499,7 +1514,7 @@
                                   <w:szCs w:val="18"/>
                                 </w:rPr>
                               </w:pPr>
-                              <w:del w:id="16" w:author="Konrad Gajewski" w:date="2020-03-05T10:50:00Z">
+                              <w:del w:id="17" w:author="Konrad Gajewski" w:date="2020-03-05T10:50:00Z">
                                 <w:r>
                                   <w:rPr>
                                     <w:rFonts w:asciiTheme="majorHAnsi" w:hAnsiTheme="majorHAnsi" w:cstheme="majorHAnsi"/>
@@ -1509,7 +1524,7 @@
                                   <w:delText xml:space="preserve">TT690 </w:delText>
                                 </w:r>
                               </w:del>
-                              <w:ins w:id="17" w:author="Konrad Gajewski" w:date="2020-03-05T10:50:00Z">
+                              <w:ins w:id="18" w:author="Konrad Gajewski" w:date="2020-03-05T10:50:00Z">
                                 <w:r>
                                   <w:rPr>
                                     <w:rFonts w:asciiTheme="majorHAnsi" w:hAnsiTheme="majorHAnsi" w:cstheme="majorHAnsi"/>
@@ -1543,7 +1558,7 @@
                                 </w:rPr>
                                 <w:t xml:space="preserve">= </w:t>
                               </w:r>
-                              <w:del w:id="18" w:author="Konrad Gajewski" w:date="2020-03-05T10:50:00Z">
+                              <w:del w:id="19" w:author="Konrad Gajewski" w:date="2020-03-05T10:50:00Z">
                                 <w:r>
                                   <w:rPr>
                                     <w:rFonts w:asciiTheme="majorHAnsi" w:hAnsiTheme="majorHAnsi" w:cstheme="majorHAnsi"/>
@@ -1561,7 +1576,7 @@
                                   <w:delText xml:space="preserve"> </w:delText>
                                 </w:r>
                               </w:del>
-                              <w:ins w:id="19" w:author="Konrad Gajewski" w:date="2020-03-05T10:50:00Z">
+                              <w:ins w:id="20" w:author="Konrad Gajewski" w:date="2020-03-05T10:50:00Z">
                                 <w:r>
                                   <w:rPr>
                                     <w:rFonts w:asciiTheme="majorHAnsi" w:hAnsiTheme="majorHAnsi" w:cstheme="majorHAnsi"/>
@@ -1694,6 +1709,7 @@
                                     <w:lang w:val="fr-FR"/>
                                   </w:rPr>
                                 </w:pPr>
+                                <w:proofErr w:type="spellStart"/>
                                 <w:r>
                                   <w:rPr>
                                     <w:rFonts w:asciiTheme="majorHAnsi" w:hAnsiTheme="majorHAnsi" w:cstheme="majorHAnsi"/>
@@ -1701,7 +1717,37 @@
                                     <w:szCs w:val="18"/>
                                     <w:lang w:val="fr-FR"/>
                                   </w:rPr>
-                                  <w:t>Gas and Current lead</w:t>
+                                  <w:t>Gas</w:t>
+                                </w:r>
+                                <w:proofErr w:type="spellEnd"/>
+                                <w:r>
+                                  <w:rPr>
+                                    <w:rFonts w:asciiTheme="majorHAnsi" w:hAnsiTheme="majorHAnsi" w:cstheme="majorHAnsi"/>
+                                    <w:sz w:val="18"/>
+                                    <w:szCs w:val="18"/>
+                                    <w:lang w:val="fr-FR"/>
+                                  </w:rPr>
+                                  <w:t xml:space="preserve"> and </w:t>
+                                </w:r>
+                                <w:proofErr w:type="spellStart"/>
+                                <w:r>
+                                  <w:rPr>
+                                    <w:rFonts w:asciiTheme="majorHAnsi" w:hAnsiTheme="majorHAnsi" w:cstheme="majorHAnsi"/>
+                                    <w:sz w:val="18"/>
+                                    <w:szCs w:val="18"/>
+                                    <w:lang w:val="fr-FR"/>
+                                  </w:rPr>
+                                  <w:t>Current</w:t>
+                                </w:r>
+                                <w:proofErr w:type="spellEnd"/>
+                                <w:r>
+                                  <w:rPr>
+                                    <w:rFonts w:asciiTheme="majorHAnsi" w:hAnsiTheme="majorHAnsi" w:cstheme="majorHAnsi"/>
+                                    <w:sz w:val="18"/>
+                                    <w:szCs w:val="18"/>
+                                    <w:lang w:val="fr-FR"/>
+                                  </w:rPr>
+                                  <w:t xml:space="preserve"> lead</w:t>
                                 </w:r>
                               </w:p>
                               <w:p>
@@ -1714,6 +1760,8 @@
                                     <w:lang w:val="fr-FR"/>
                                   </w:rPr>
                                 </w:pPr>
+                                <w:proofErr w:type="spellStart"/>
+                                <w:proofErr w:type="gramStart"/>
                                 <w:r>
                                   <w:rPr>
                                     <w:rFonts w:asciiTheme="majorHAnsi" w:hAnsiTheme="majorHAnsi" w:cstheme="majorHAnsi"/>
@@ -1723,6 +1771,8 @@
                                   </w:rPr>
                                   <w:t>heating</w:t>
                                 </w:r>
+                                <w:proofErr w:type="spellEnd"/>
+                                <w:proofErr w:type="gramEnd"/>
                               </w:p>
                             </w:txbxContent>
                           </wps:txbx>
@@ -1773,7 +1823,7 @@
                                   </w:rPr>
                                   <w:t>EH650</w:t>
                                 </w:r>
-                                <w:ins w:id="20" w:author="Konrad Gajewski" w:date="2020-03-05T10:56:00Z">
+                                <w:ins w:id="21" w:author="Konrad Gajewski" w:date="2020-03-05T10:56:00Z">
                                   <w:r>
                                     <w:rPr>
                                       <w:rFonts w:asciiTheme="majorHAnsi" w:hAnsiTheme="majorHAnsi" w:cstheme="majorHAnsi"/>
@@ -1825,7 +1875,7 @@
                                   </w:rPr>
                                   <w:t>EH65</w:t>
                                 </w:r>
-                                <w:ins w:id="21" w:author="Konrad Gajewski" w:date="2020-03-05T10:56:00Z">
+                                <w:ins w:id="22" w:author="Konrad Gajewski" w:date="2020-03-05T10:56:00Z">
                                   <w:r>
                                     <w:rPr>
                                       <w:rFonts w:asciiTheme="majorHAnsi" w:hAnsiTheme="majorHAnsi" w:cstheme="majorHAnsi"/>
@@ -1835,7 +1885,7 @@
                                     <w:t>0B</w:t>
                                   </w:r>
                                 </w:ins>
-                                <w:del w:id="22" w:author="Konrad Gajewski" w:date="2020-03-05T10:56:00Z">
+                                <w:del w:id="23" w:author="Konrad Gajewski" w:date="2020-03-05T10:56:00Z">
                                   <w:r>
                                     <w:rPr>
                                       <w:rFonts w:asciiTheme="majorHAnsi" w:hAnsiTheme="majorHAnsi" w:cstheme="majorHAnsi"/>
@@ -1870,7 +1920,7 @@
                                   </w:rPr>
                                   <w:t>TT65</w:t>
                                 </w:r>
-                                <w:ins w:id="23" w:author="Konrad Gajewski" w:date="2020-03-05T10:57:00Z">
+                                <w:ins w:id="24" w:author="Konrad Gajewski" w:date="2020-03-05T10:57:00Z">
                                   <w:r>
                                     <w:rPr>
                                       <w:rFonts w:asciiTheme="majorHAnsi" w:hAnsiTheme="majorHAnsi" w:cstheme="majorHAnsi"/>
@@ -1880,7 +1930,7 @@
                                     <w:t>0</w:t>
                                   </w:r>
                                 </w:ins>
-                                <w:del w:id="24" w:author="Konrad Gajewski" w:date="2020-03-05T10:57:00Z">
+                                <w:del w:id="25" w:author="Konrad Gajewski" w:date="2020-03-05T10:57:00Z">
                                   <w:r>
                                     <w:rPr>
                                       <w:rFonts w:asciiTheme="majorHAnsi" w:hAnsiTheme="majorHAnsi" w:cstheme="majorHAnsi"/>
@@ -1898,7 +1948,7 @@
                                   </w:rPr>
                                   <w:t xml:space="preserve"> = TT65</w:t>
                                 </w:r>
-                                <w:ins w:id="25" w:author="Konrad Gajewski" w:date="2020-03-05T10:57:00Z">
+                                <w:ins w:id="26" w:author="Konrad Gajewski" w:date="2020-03-05T10:57:00Z">
                                   <w:r>
                                     <w:rPr>
                                       <w:rFonts w:asciiTheme="majorHAnsi" w:hAnsiTheme="majorHAnsi" w:cstheme="majorHAnsi"/>
@@ -1908,7 +1958,7 @@
                                     <w:t>0</w:t>
                                   </w:r>
                                 </w:ins>
-                                <w:del w:id="26" w:author="Konrad Gajewski" w:date="2020-03-05T10:57:00Z">
+                                <w:del w:id="27" w:author="Konrad Gajewski" w:date="2020-03-05T10:57:00Z">
                                   <w:r>
                                     <w:rPr>
                                       <w:rFonts w:asciiTheme="majorHAnsi" w:hAnsiTheme="majorHAnsi" w:cstheme="majorHAnsi"/>
@@ -2160,6 +2210,7 @@
                                   <w:lang w:val="fr-FR"/>
                                 </w:rPr>
                               </w:pPr>
+                              <w:proofErr w:type="gramStart"/>
                               <w:r>
                                 <w:rPr>
                                   <w:rFonts w:asciiTheme="majorHAnsi" w:hAnsiTheme="majorHAnsi" w:cstheme="majorHAnsi"/>
@@ -2169,6 +2220,7 @@
                                 </w:rPr>
                                 <w:t>stop</w:t>
                               </w:r>
+                              <w:proofErr w:type="gramEnd"/>
                             </w:p>
                           </w:txbxContent>
                         </wps:txbx>
@@ -2450,7 +2502,15 @@
                                   <w:sz w:val="18"/>
                                   <w:szCs w:val="18"/>
                                 </w:rPr>
-                                <w:t>CV651 regulated</w:t>
+                                <w:t>FT</w:t>
+                              </w:r>
+                              <w:r>
+                                <w:rPr>
+                                  <w:rFonts w:asciiTheme="majorHAnsi" w:hAnsiTheme="majorHAnsi" w:cstheme="majorHAnsi"/>
+                                  <w:sz w:val="18"/>
+                                  <w:szCs w:val="18"/>
+                                </w:rPr>
+                                <w:t>651 regulated</w:t>
                               </w:r>
                             </w:p>
                             <w:p>
@@ -2461,7 +2521,7 @@
                                   <w:szCs w:val="18"/>
                                 </w:rPr>
                               </w:pPr>
-                              <w:del w:id="27" w:author="Konrad Gajewski" w:date="2020-03-05T10:51:00Z">
+                              <w:del w:id="28" w:author="Konrad Gajewski" w:date="2020-03-05T10:51:00Z">
                                 <w:r>
                                   <w:rPr>
                                     <w:rFonts w:asciiTheme="majorHAnsi" w:hAnsiTheme="majorHAnsi" w:cstheme="majorHAnsi"/>
@@ -2471,7 +2531,7 @@
                                   <w:delText xml:space="preserve">TT691 </w:delText>
                                 </w:r>
                               </w:del>
-                              <w:ins w:id="28" w:author="Konrad Gajewski" w:date="2020-03-05T10:51:00Z">
+                              <w:ins w:id="29" w:author="Konrad Gajewski" w:date="2020-03-05T10:51:00Z">
                                 <w:r>
                                   <w:rPr>
                                     <w:rFonts w:asciiTheme="majorHAnsi" w:hAnsiTheme="majorHAnsi" w:cstheme="majorHAnsi"/>
@@ -2505,7 +2565,7 @@
                                 </w:rPr>
                                 <w:t xml:space="preserve">= </w:t>
                               </w:r>
-                              <w:del w:id="29" w:author="Konrad Gajewski" w:date="2020-03-05T10:51:00Z">
+                              <w:del w:id="30" w:author="Konrad Gajewski" w:date="2020-03-05T10:51:00Z">
                                 <w:r>
                                   <w:rPr>
                                     <w:rFonts w:asciiTheme="majorHAnsi" w:hAnsiTheme="majorHAnsi" w:cstheme="majorHAnsi"/>
@@ -2523,7 +2583,7 @@
                                   <w:delText xml:space="preserve"> </w:delText>
                                 </w:r>
                               </w:del>
-                              <w:ins w:id="30" w:author="Konrad Gajewski" w:date="2020-03-05T10:51:00Z">
+                              <w:ins w:id="31" w:author="Konrad Gajewski" w:date="2020-03-05T10:51:00Z">
                                 <w:r>
                                   <w:rPr>
                                     <w:rFonts w:asciiTheme="majorHAnsi" w:hAnsiTheme="majorHAnsi" w:cstheme="majorHAnsi"/>
@@ -2652,6 +2712,7 @@
                                   <w:lang w:val="fr-FR"/>
                                 </w:rPr>
                               </w:pPr>
+                              <w:proofErr w:type="spellStart"/>
                               <w:r>
                                 <w:rPr>
                                   <w:rFonts w:asciiTheme="majorHAnsi" w:hAnsiTheme="majorHAnsi" w:cstheme="majorHAnsi"/>
@@ -2659,7 +2720,37 @@
                                   <w:szCs w:val="18"/>
                                   <w:lang w:val="fr-FR"/>
                                 </w:rPr>
-                                <w:t>Gas and Current lead</w:t>
+                                <w:t>Gas</w:t>
+                              </w:r>
+                              <w:proofErr w:type="spellEnd"/>
+                              <w:r>
+                                <w:rPr>
+                                  <w:rFonts w:asciiTheme="majorHAnsi" w:hAnsiTheme="majorHAnsi" w:cstheme="majorHAnsi"/>
+                                  <w:sz w:val="18"/>
+                                  <w:szCs w:val="18"/>
+                                  <w:lang w:val="fr-FR"/>
+                                </w:rPr>
+                                <w:t xml:space="preserve"> and </w:t>
+                              </w:r>
+                              <w:proofErr w:type="spellStart"/>
+                              <w:r>
+                                <w:rPr>
+                                  <w:rFonts w:asciiTheme="majorHAnsi" w:hAnsiTheme="majorHAnsi" w:cstheme="majorHAnsi"/>
+                                  <w:sz w:val="18"/>
+                                  <w:szCs w:val="18"/>
+                                  <w:lang w:val="fr-FR"/>
+                                </w:rPr>
+                                <w:t>Current</w:t>
+                              </w:r>
+                              <w:proofErr w:type="spellEnd"/>
+                              <w:r>
+                                <w:rPr>
+                                  <w:rFonts w:asciiTheme="majorHAnsi" w:hAnsiTheme="majorHAnsi" w:cstheme="majorHAnsi"/>
+                                  <w:sz w:val="18"/>
+                                  <w:szCs w:val="18"/>
+                                  <w:lang w:val="fr-FR"/>
+                                </w:rPr>
+                                <w:t xml:space="preserve"> lead</w:t>
                               </w:r>
                             </w:p>
                             <w:p>
@@ -2672,6 +2763,8 @@
                                   <w:lang w:val="fr-FR"/>
                                 </w:rPr>
                               </w:pPr>
+                              <w:proofErr w:type="spellStart"/>
+                              <w:proofErr w:type="gramStart"/>
                               <w:r>
                                 <w:rPr>
                                   <w:rFonts w:asciiTheme="majorHAnsi" w:hAnsiTheme="majorHAnsi" w:cstheme="majorHAnsi"/>
@@ -2681,6 +2774,8 @@
                                 </w:rPr>
                                 <w:t>heating</w:t>
                               </w:r>
+                              <w:proofErr w:type="spellEnd"/>
+                              <w:proofErr w:type="gramEnd"/>
                             </w:p>
                           </w:txbxContent>
                         </wps:txbx>
@@ -2731,7 +2826,7 @@
                                 </w:rPr>
                                 <w:t>EH651</w:t>
                               </w:r>
-                              <w:ins w:id="31" w:author="Konrad Gajewski" w:date="2020-03-05T10:57:00Z">
+                              <w:ins w:id="32" w:author="Konrad Gajewski" w:date="2020-03-05T10:57:00Z">
                                 <w:r>
                                   <w:rPr>
                                     <w:rFonts w:asciiTheme="majorHAnsi" w:hAnsiTheme="majorHAnsi" w:cstheme="majorHAnsi"/>
@@ -2783,7 +2878,7 @@
                                 </w:rPr>
                                 <w:t>EH65</w:t>
                               </w:r>
-                              <w:ins w:id="32" w:author="Konrad Gajewski" w:date="2020-03-05T10:57:00Z">
+                              <w:ins w:id="33" w:author="Konrad Gajewski" w:date="2020-03-05T10:57:00Z">
                                 <w:r>
                                   <w:rPr>
                                     <w:rFonts w:asciiTheme="majorHAnsi" w:hAnsiTheme="majorHAnsi" w:cstheme="majorHAnsi"/>
@@ -2793,7 +2888,7 @@
                                   <w:t>1B</w:t>
                                 </w:r>
                               </w:ins>
-                              <w:del w:id="33" w:author="Konrad Gajewski" w:date="2020-03-05T10:57:00Z">
+                              <w:del w:id="34" w:author="Konrad Gajewski" w:date="2020-03-05T10:57:00Z">
                                 <w:r>
                                   <w:rPr>
                                     <w:rFonts w:asciiTheme="majorHAnsi" w:hAnsiTheme="majorHAnsi" w:cstheme="majorHAnsi"/>
@@ -2828,7 +2923,7 @@
                                 </w:rPr>
                                 <w:t>TT65</w:t>
                               </w:r>
-                              <w:ins w:id="34" w:author="Konrad Gajewski" w:date="2020-03-05T10:57:00Z">
+                              <w:ins w:id="35" w:author="Konrad Gajewski" w:date="2020-03-05T10:57:00Z">
                                 <w:r>
                                   <w:rPr>
                                     <w:rFonts w:asciiTheme="majorHAnsi" w:hAnsiTheme="majorHAnsi" w:cstheme="majorHAnsi"/>
@@ -2838,7 +2933,7 @@
                                   <w:t>1</w:t>
                                 </w:r>
                               </w:ins>
-                              <w:del w:id="35" w:author="Konrad Gajewski" w:date="2020-03-05T10:57:00Z">
+                              <w:del w:id="36" w:author="Konrad Gajewski" w:date="2020-03-05T10:57:00Z">
                                 <w:r>
                                   <w:rPr>
                                     <w:rFonts w:asciiTheme="majorHAnsi" w:hAnsiTheme="majorHAnsi" w:cstheme="majorHAnsi"/>
@@ -2856,7 +2951,7 @@
                                 </w:rPr>
                                 <w:t xml:space="preserve"> = TT65</w:t>
                               </w:r>
-                              <w:ins w:id="36" w:author="Konrad Gajewski" w:date="2020-03-05T10:57:00Z">
+                              <w:ins w:id="37" w:author="Konrad Gajewski" w:date="2020-03-05T10:57:00Z">
                                 <w:r>
                                   <w:rPr>
                                     <w:rFonts w:asciiTheme="majorHAnsi" w:hAnsiTheme="majorHAnsi" w:cstheme="majorHAnsi"/>
@@ -2866,7 +2961,7 @@
                                   <w:t>1</w:t>
                                 </w:r>
                               </w:ins>
-                              <w:del w:id="37" w:author="Konrad Gajewski" w:date="2020-03-05T10:57:00Z">
+                              <w:del w:id="38" w:author="Konrad Gajewski" w:date="2020-03-05T10:57:00Z">
                                 <w:r>
                                   <w:rPr>
                                     <w:rFonts w:asciiTheme="majorHAnsi" w:hAnsiTheme="majorHAnsi" w:cstheme="majorHAnsi"/>
@@ -2955,7 +3050,7 @@
                                   <w:szCs w:val="18"/>
                                   <w:lang w:val="fr-FR"/>
                                 </w:rPr>
-                                <w:t>(CV650&amp;</w:t>
+                                <w:t>(</w:t>
                               </w:r>
                               <w:r>
                                 <w:rPr>
@@ -2964,7 +3059,7 @@
                                   <w:szCs w:val="18"/>
                                   <w:lang w:val="fr-FR"/>
                                 </w:rPr>
-                                <w:t>CV651</w:t>
+                                <w:t>FT</w:t>
                               </w:r>
                               <w:r>
                                 <w:rPr>
@@ -2973,7 +3068,7 @@
                                   <w:szCs w:val="18"/>
                                   <w:lang w:val="fr-FR"/>
                                 </w:rPr>
-                                <w:t>&amp;CV652&amp;CV653)</w:t>
+                                <w:t>650&amp;</w:t>
                               </w:r>
                               <w:r>
                                 <w:rPr>
@@ -2982,7 +3077,79 @@
                                   <w:szCs w:val="18"/>
                                   <w:lang w:val="fr-FR"/>
                                 </w:rPr>
-                                <w:t xml:space="preserve"> closed</w:t>
+                                <w:t>FT</w:t>
+                              </w:r>
+                              <w:r>
+                                <w:rPr>
+                                  <w:rFonts w:asciiTheme="majorHAnsi" w:hAnsiTheme="majorHAnsi" w:cstheme="majorHAnsi"/>
+                                  <w:sz w:val="18"/>
+                                  <w:szCs w:val="18"/>
+                                  <w:lang w:val="fr-FR"/>
+                                </w:rPr>
+                                <w:t>51</w:t>
+                              </w:r>
+                              <w:r>
+                                <w:rPr>
+                                  <w:rFonts w:asciiTheme="majorHAnsi" w:hAnsiTheme="majorHAnsi" w:cstheme="majorHAnsi"/>
+                                  <w:sz w:val="18"/>
+                                  <w:szCs w:val="18"/>
+                                  <w:lang w:val="fr-FR"/>
+                                </w:rPr>
+                                <w:t>&amp;</w:t>
+                              </w:r>
+                              <w:r>
+                                <w:rPr>
+                                  <w:rFonts w:asciiTheme="majorHAnsi" w:hAnsiTheme="majorHAnsi" w:cstheme="majorHAnsi"/>
+                                  <w:sz w:val="18"/>
+                                  <w:szCs w:val="18"/>
+                                  <w:lang w:val="fr-FR"/>
+                                </w:rPr>
+                                <w:t>FT</w:t>
+                              </w:r>
+                              <w:r>
+                                <w:rPr>
+                                  <w:rFonts w:asciiTheme="majorHAnsi" w:hAnsiTheme="majorHAnsi" w:cstheme="majorHAnsi"/>
+                                  <w:sz w:val="18"/>
+                                  <w:szCs w:val="18"/>
+                                  <w:lang w:val="fr-FR"/>
+                                </w:rPr>
+                                <w:t>652&amp;</w:t>
+                              </w:r>
+                              <w:r>
+                                <w:rPr>
+                                  <w:rFonts w:asciiTheme="majorHAnsi" w:hAnsiTheme="majorHAnsi" w:cstheme="majorHAnsi"/>
+                                  <w:sz w:val="18"/>
+                                  <w:szCs w:val="18"/>
+                                  <w:lang w:val="fr-FR"/>
+                                </w:rPr>
+                                <w:t>FT</w:t>
+                              </w:r>
+                              <w:r>
+                                <w:rPr>
+                                  <w:rFonts w:asciiTheme="majorHAnsi" w:hAnsiTheme="majorHAnsi" w:cstheme="majorHAnsi"/>
+                                  <w:sz w:val="18"/>
+                                  <w:szCs w:val="18"/>
+                                  <w:lang w:val="fr-FR"/>
+                                </w:rPr>
+                                <w:t>653)</w:t>
+                              </w:r>
+                              <w:r>
+                                <w:rPr>
+                                  <w:rFonts w:asciiTheme="majorHAnsi" w:hAnsiTheme="majorHAnsi" w:cstheme="majorHAnsi"/>
+                                  <w:sz w:val="18"/>
+                                  <w:szCs w:val="18"/>
+                                  <w:lang w:val="fr-FR"/>
+                                </w:rPr>
+                                <w:t xml:space="preserve"> </w:t>
+                              </w:r>
+                              <w:r>
+                                <w:rPr>
+                                  <w:rFonts w:asciiTheme="majorHAnsi" w:hAnsiTheme="majorHAnsi" w:cstheme="majorHAnsi"/>
+                                  <w:sz w:val="18"/>
+                                  <w:szCs w:val="18"/>
+                                  <w:lang w:val="fr-FR"/>
+                                </w:rPr>
+                                <w:t>set to 0</w:t>
                               </w:r>
                             </w:p>
                           </w:txbxContent>
@@ -3247,7 +3414,27 @@
                                   <w:szCs w:val="18"/>
                                   <w:lang w:val="fr-FR"/>
                                 </w:rPr>
-                                <w:t xml:space="preserve"> the cooling </w:t>
+                                <w:t xml:space="preserve"> the </w:t>
+                              </w:r>
+                              <w:proofErr w:type="spellStart"/>
+                              <w:r>
+                                <w:rPr>
+                                  <w:rFonts w:asciiTheme="majorHAnsi" w:hAnsiTheme="majorHAnsi" w:cstheme="majorHAnsi"/>
+                                  <w:sz w:val="18"/>
+                                  <w:szCs w:val="18"/>
+                                  <w:lang w:val="fr-FR"/>
+                                </w:rPr>
+                                <w:t>cooling</w:t>
+                              </w:r>
+                              <w:proofErr w:type="spellEnd"/>
+                              <w:r>
+                                <w:rPr>
+                                  <w:rFonts w:asciiTheme="majorHAnsi" w:hAnsiTheme="majorHAnsi" w:cstheme="majorHAnsi"/>
+                                  <w:sz w:val="18"/>
+                                  <w:szCs w:val="18"/>
+                                  <w:lang w:val="fr-FR"/>
+                                </w:rPr>
+                                <w:t xml:space="preserve"> </w:t>
                               </w:r>
                               <w:r>
                                 <w:rPr>
@@ -3360,8 +3547,19 @@
                                   <w:szCs w:val="18"/>
                                   <w:lang w:val="fr-FR"/>
                                 </w:rPr>
-                                <w:t>FV587 closed</w:t>
+                                <w:t xml:space="preserve">FV587 </w:t>
                               </w:r>
+                              <w:proofErr w:type="spellStart"/>
+                              <w:r>
+                                <w:rPr>
+                                  <w:rFonts w:asciiTheme="majorHAnsi" w:hAnsiTheme="majorHAnsi" w:cstheme="majorHAnsi"/>
+                                  <w:sz w:val="18"/>
+                                  <w:szCs w:val="18"/>
+                                  <w:lang w:val="fr-FR"/>
+                                </w:rPr>
+                                <w:t>closed</w:t>
+                              </w:r>
+                              <w:proofErr w:type="spellEnd"/>
                             </w:p>
                           </w:txbxContent>
                         </wps:txbx>
@@ -3535,6 +3733,8 @@
                                     <w:lang w:val="fr-FR"/>
                                   </w:rPr>
                                 </w:pPr>
+                                <w:proofErr w:type="spellStart"/>
+                                <w:proofErr w:type="gramStart"/>
                                 <w:r>
                                   <w:rPr>
                                     <w:rFonts w:asciiTheme="majorHAnsi" w:hAnsiTheme="majorHAnsi" w:cstheme="majorHAnsi"/>
@@ -3544,6 +3744,8 @@
                                   </w:rPr>
                                   <w:t>cooling</w:t>
                                 </w:r>
+                                <w:proofErr w:type="spellEnd"/>
+                                <w:proofErr w:type="gramEnd"/>
                               </w:p>
                             </w:txbxContent>
                           </wps:txbx>
@@ -3592,7 +3794,15 @@
                                     <w:sz w:val="18"/>
                                     <w:szCs w:val="18"/>
                                   </w:rPr>
-                                  <w:t>CV650 closing with slope</w:t>
+                                  <w:t>FT</w:t>
+                                </w:r>
+                                <w:r>
+                                  <w:rPr>
+                                    <w:rFonts w:asciiTheme="majorHAnsi" w:hAnsiTheme="majorHAnsi" w:cstheme="majorHAnsi"/>
+                                    <w:sz w:val="18"/>
+                                    <w:szCs w:val="18"/>
+                                  </w:rPr>
+                                  <w:t>650 closing with slope</w:t>
                                 </w:r>
                               </w:p>
                               <w:p>
@@ -3771,6 +3981,8 @@
                                     <w:lang w:val="fr-FR"/>
                                   </w:rPr>
                                 </w:pPr>
+                                <w:proofErr w:type="spellStart"/>
+                                <w:proofErr w:type="gramStart"/>
                                 <w:r>
                                   <w:rPr>
                                     <w:rFonts w:asciiTheme="majorHAnsi" w:hAnsiTheme="majorHAnsi" w:cstheme="majorHAnsi"/>
@@ -3780,6 +3992,8 @@
                                   </w:rPr>
                                   <w:t>cooling</w:t>
                                 </w:r>
+                                <w:proofErr w:type="spellEnd"/>
+                                <w:proofErr w:type="gramEnd"/>
                               </w:p>
                             </w:txbxContent>
                           </wps:txbx>
@@ -3828,7 +4042,15 @@
                                     <w:sz w:val="18"/>
                                     <w:szCs w:val="18"/>
                                   </w:rPr>
-                                  <w:t>CV651 closing with slope</w:t>
+                                  <w:t>FT</w:t>
+                                </w:r>
+                                <w:r>
+                                  <w:rPr>
+                                    <w:rFonts w:asciiTheme="majorHAnsi" w:hAnsiTheme="majorHAnsi" w:cstheme="majorHAnsi"/>
+                                    <w:sz w:val="18"/>
+                                    <w:szCs w:val="18"/>
+                                  </w:rPr>
+                                  <w:t>651 closing with slope</w:t>
                                 </w:r>
                               </w:p>
                               <w:p>
@@ -4106,8 +4328,19 @@
                                   <w:szCs w:val="18"/>
                                   <w:lang w:val="fr-FR"/>
                                 </w:rPr>
-                                <w:t xml:space="preserve"> closed</w:t>
+                                <w:t xml:space="preserve"> </w:t>
                               </w:r>
+                              <w:proofErr w:type="spellStart"/>
+                              <w:r>
+                                <w:rPr>
+                                  <w:rFonts w:asciiTheme="majorHAnsi" w:hAnsiTheme="majorHAnsi" w:cstheme="majorHAnsi"/>
+                                  <w:sz w:val="18"/>
+                                  <w:szCs w:val="18"/>
+                                  <w:lang w:val="fr-FR"/>
+                                </w:rPr>
+                                <w:t>closed</w:t>
+                              </w:r>
+                              <w:proofErr w:type="spellEnd"/>
                             </w:p>
                           </w:txbxContent>
                         </wps:txbx>
@@ -4791,16 +5024,24 @@
           </mc:Choice>
           <mc:Fallback>
             <w:pict>
-              <v:group id="Group 4769" o:spid="_x0000_s4183" style="position:absolute;margin-left:20.1pt;margin-top:2.7pt;width:466.55pt;height:570.35pt;z-index:274300416" coordorigin="1823,4695" coordsize="9331,11407" o:gfxdata="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">
-                <v:shape id="AutoShape 4983" o:spid="_x0000_s4184" type="#_x0000_t32" style="position:absolute;left:10664;top:10621;width:0;height:3912;flip:x;visibility:visible;mso-wrap-style:square" o:connectortype="straight" o:gfxdata="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"/>
-                <v:shape id="AutoShape 4984" o:spid="_x0000_s4185" type="#_x0000_t32" style="position:absolute;left:4734;top:5112;width:6406;height:0;flip:x y;visibility:visible;mso-wrap-style:square" o:connectortype="straight" o:gfxdata="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" strokeweight=".5pt">
+              <v:group id="Group 4769" o:spid="_x0000_s1026" style="position:absolute;left:0;text-align:left;margin-left:-5.25pt;margin-top:5.4pt;width:466.55pt;height:570.35pt;z-index:274300416" coordorigin="1823,4695" coordsize="9331,11407" o:gfxdata="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">
+                <v:shapetype id="_x0000_t32" coordsize="21600,21600" o:spt="32" o:oned="t" path="m,l21600,21600e" filled="f">
+                  <v:path arrowok="t" fillok="f" o:connecttype="none"/>
+                  <o:lock v:ext="edit" shapetype="t"/>
+                </v:shapetype>
+                <v:shape id="AutoShape 4983" o:spid="_x0000_s1027" type="#_x0000_t32" style="position:absolute;left:10664;top:10621;width:0;height:3912;flip:x;visibility:visible;mso-wrap-style:square" o:connectortype="straight" o:gfxdata="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"/>
+                <v:shape id="AutoShape 4984" o:spid="_x0000_s1028" type="#_x0000_t32" style="position:absolute;left:4734;top:5112;width:6406;height:0;flip:x y;visibility:visible;mso-wrap-style:square" o:connectortype="straight" o:gfxdata="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" strokeweight=".5pt">
                   <v:stroke endarrow="block"/>
                 </v:shape>
-                <v:group id="Group 4985" o:spid="_x0000_s4186" style="position:absolute;left:3992;top:5460;width:227;height:560" coordorigin="4444,2685" coordsize="255,720" o:gfxdata="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">
-                  <v:shape id="AutoShape 4986" o:spid="_x0000_s4187" type="#_x0000_t32" style="position:absolute;left:4575;top:2685;width:0;height:720;visibility:visible;mso-wrap-style:square" o:connectortype="straight" o:gfxdata="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"/>
-                  <v:shape id="AutoShape 4987" o:spid="_x0000_s4188" type="#_x0000_t32" style="position:absolute;left:4444;top:3090;width:255;height:0;visibility:visible;mso-wrap-style:square" o:connectortype="straight" o:gfxdata="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"/>
+                <v:group id="Group 4985" o:spid="_x0000_s1029" style="position:absolute;left:3992;top:5460;width:227;height:560" coordorigin="4444,2685" coordsize="255,720" o:gfxdata="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">
+                  <v:shape id="AutoShape 4986" o:spid="_x0000_s1030" type="#_x0000_t32" style="position:absolute;left:4575;top:2685;width:0;height:720;visibility:visible;mso-wrap-style:square" o:connectortype="straight" o:gfxdata="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"/>
+                  <v:shape id="AutoShape 4987" o:spid="_x0000_s1031" type="#_x0000_t32" style="position:absolute;left:4444;top:3090;width:255;height:0;visibility:visible;mso-wrap-style:square" o:connectortype="straight" o:gfxdata="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"/>
                 </v:group>
-                <v:shape id="Text Box 4988" o:spid="_x0000_s4189" type="#_x0000_t202" style="position:absolute;left:4331;top:5501;width:2781;height:426;visibility:visible;mso-wrap-style:square;v-text-anchor:top" o:gfxdata="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" stroked="f">
+                <v:shapetype id="_x0000_t202" coordsize="21600,21600" o:spt="202" path="m,l,21600r21600,l21600,xe">
+                  <v:stroke joinstyle="miter"/>
+                  <v:path gradientshapeok="t" o:connecttype="rect"/>
+                </v:shapetype>
+                <v:shape id="Text Box 4988" o:spid="_x0000_s1032" type="#_x0000_t202" style="position:absolute;left:4331;top:5501;width:2781;height:426;visibility:visible;mso-wrap-style:square;v-text-anchor:top" o:gfxdata="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" stroked="f">
                   <v:textbox>
                     <w:txbxContent>
                       <w:p>
@@ -4829,7 +5070,7 @@
                     </w:txbxContent>
                   </v:textbox>
                 </v:shape>
-                <v:shape id="Text Box 5018" o:spid="_x0000_s4190" type="#_x0000_t202" style="position:absolute;left:7793;top:10975;width:1954;height:457;visibility:visible;mso-wrap-style:square;v-text-anchor:top" o:gfxdata="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" stroked="f">
+                <v:shape id="Text Box 5018" o:spid="_x0000_s1033" type="#_x0000_t202" style="position:absolute;left:7793;top:10975;width:1954;height:457;visibility:visible;mso-wrap-style:square;v-text-anchor:top" o:gfxdata="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" stroked="f">
                   <v:textbox>
                     <w:txbxContent>
                       <w:p>
@@ -4844,19 +5085,19 @@
                     </w:txbxContent>
                   </v:textbox>
                 </v:shape>
-                <v:shape id="AutoShape 5049" o:spid="_x0000_s4191" type="#_x0000_t32" style="position:absolute;left:2131;top:6872;width:0;height:7824;flip:x;visibility:visible;mso-wrap-style:square" o:connectortype="straight" o:gfxdata="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" strokeweight=".5pt">
+                <v:shape id="AutoShape 5049" o:spid="_x0000_s1034" type="#_x0000_t32" style="position:absolute;left:2131;top:6872;width:0;height:7824;flip:x;visibility:visible;mso-wrap-style:square" o:connectortype="straight" o:gfxdata="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" strokeweight=".5pt">
                   <v:stroke endarrow="block"/>
                 </v:shape>
-                <v:shape id="AutoShape 5077" o:spid="_x0000_s4192" type="#_x0000_t32" style="position:absolute;left:2138;top:6873;width:1984;height:0;flip:x y;visibility:visible;mso-wrap-style:square" o:connectortype="straight" o:gfxdata="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"/>
-                <v:group id="Group 5078" o:spid="_x0000_s4193" style="position:absolute;left:4007;top:10907;width:227;height:560" coordorigin="4444,2685" coordsize="255,720" o:gfxdata="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">
-                  <v:shape id="AutoShape 5079" o:spid="_x0000_s4194" type="#_x0000_t32" style="position:absolute;left:4575;top:2685;width:0;height:720;visibility:visible;mso-wrap-style:square" o:connectortype="straight" o:gfxdata="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"/>
-                  <v:shape id="AutoShape 5080" o:spid="_x0000_s4195" type="#_x0000_t32" style="position:absolute;left:4444;top:3090;width:255;height:0;visibility:visible;mso-wrap-style:square" o:connectortype="straight" o:gfxdata="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"/>
+                <v:shape id="AutoShape 5077" o:spid="_x0000_s1035" type="#_x0000_t32" style="position:absolute;left:2138;top:6873;width:1984;height:0;flip:x y;visibility:visible;mso-wrap-style:square" o:connectortype="straight" o:gfxdata="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"/>
+                <v:group id="Group 5078" o:spid="_x0000_s1036" style="position:absolute;left:4007;top:10907;width:227;height:560" coordorigin="4444,2685" coordsize="255,720" o:gfxdata="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">
+                  <v:shape id="AutoShape 5079" o:spid="_x0000_s1037" type="#_x0000_t32" style="position:absolute;left:4575;top:2685;width:0;height:720;visibility:visible;mso-wrap-style:square" o:connectortype="straight" o:gfxdata="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"/>
+                  <v:shape id="AutoShape 5080" o:spid="_x0000_s1038" type="#_x0000_t32" style="position:absolute;left:4444;top:3090;width:255;height:0;visibility:visible;mso-wrap-style:square" o:connectortype="straight" o:gfxdata="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"/>
                 </v:group>
-                <v:shape id="AutoShape 5084" o:spid="_x0000_s4196" type="#_x0000_t32" style="position:absolute;left:2138;top:10914;width:1984;height:0;flip:y;visibility:visible;mso-wrap-style:square" o:connectortype="straight" o:gfxdata="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"/>
-                <v:shape id="AutoShape 5085" o:spid="_x0000_s4197" type="#_x0000_t32" style="position:absolute;left:5513;top:10656;width:5159;height:0;flip:y;visibility:visible;mso-wrap-style:square" o:connectortype="straight" o:gfxdata="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" strokeweight=".5pt">
+                <v:shape id="AutoShape 5084" o:spid="_x0000_s1039" type="#_x0000_t32" style="position:absolute;left:2138;top:10914;width:1984;height:0;flip:y;visibility:visible;mso-wrap-style:square" o:connectortype="straight" o:gfxdata="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"/>
+                <v:shape id="AutoShape 5085" o:spid="_x0000_s1040" type="#_x0000_t32" style="position:absolute;left:5513;top:10656;width:5159;height:0;flip:y;visibility:visible;mso-wrap-style:square" o:connectortype="straight" o:gfxdata="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" strokeweight=".5pt">
                   <v:stroke endarrow="block"/>
                 </v:shape>
-                <v:shape id="Text Box 5086" o:spid="_x0000_s4198" type="#_x0000_t202" style="position:absolute;left:4283;top:10951;width:2781;height:426;visibility:visible;mso-wrap-style:square;v-text-anchor:top" o:gfxdata="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" stroked="f">
+                <v:shape id="Text Box 5086" o:spid="_x0000_s1041" type="#_x0000_t202" style="position:absolute;left:4283;top:10951;width:2781;height:426;visibility:visible;mso-wrap-style:square;v-text-anchor:top" o:gfxdata="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" stroked="f">
                   <v:textbox>
                     <w:txbxContent>
                       <w:p>
@@ -4897,13 +5138,13 @@
                     </w:txbxContent>
                   </v:textbox>
                 </v:shape>
-                <v:shape id="AutoShape 5087" o:spid="_x0000_s4199" type="#_x0000_t32" style="position:absolute;left:5595;top:14515;width:5046;height:0;flip:x y;visibility:visible;mso-wrap-style:square" o:connectortype="straight" o:gfxdata="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" strokeweight=".5pt">
+                <v:shape id="AutoShape 5087" o:spid="_x0000_s1042" type="#_x0000_t32" style="position:absolute;left:5595;top:14515;width:5046;height:0;flip:x y;visibility:visible;mso-wrap-style:square" o:connectortype="straight" o:gfxdata="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" strokeweight=".5pt">
                   <v:stroke endarrow="block"/>
                 </v:shape>
-                <v:shape id="AutoShape 5003" o:spid="_x0000_s4200" type="#_x0000_t32" style="position:absolute;left:3119;top:7280;width:4025;height:0;visibility:visible;mso-wrap-style:square" o:connectortype="straight" o:gfxdata="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"/>
-                <v:shape id="AutoShape 5007" o:spid="_x0000_s4201" type="#_x0000_t32" style="position:absolute;left:7129;top:7270;width:0;height:470;visibility:visible;mso-wrap-style:square" o:connectortype="straight" o:gfxdata="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"/>
-                <v:shape id="AutoShape 5008" o:spid="_x0000_s4202" type="#_x0000_t32" style="position:absolute;left:3130;top:7294;width:0;height:470;visibility:visible;mso-wrap-style:square" o:connectortype="straight" o:gfxdata="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"/>
-                <v:shape id="Text Box 5019" o:spid="_x0000_s4203" type="#_x0000_t202" style="position:absolute;left:5716;top:8922;width:1954;height:424;visibility:visible;mso-wrap-style:square;v-text-anchor:top" o:gfxdata="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" stroked="f">
+                <v:shape id="AutoShape 5003" o:spid="_x0000_s1043" type="#_x0000_t32" style="position:absolute;left:3119;top:7280;width:4025;height:0;visibility:visible;mso-wrap-style:square" o:connectortype="straight" o:gfxdata="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"/>
+                <v:shape id="AutoShape 5007" o:spid="_x0000_s1044" type="#_x0000_t32" style="position:absolute;left:7129;top:7270;width:0;height:470;visibility:visible;mso-wrap-style:square" o:connectortype="straight" o:gfxdata="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"/>
+                <v:shape id="AutoShape 5008" o:spid="_x0000_s1045" type="#_x0000_t32" style="position:absolute;left:3130;top:7294;width:0;height:470;visibility:visible;mso-wrap-style:square" o:connectortype="straight" o:gfxdata="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"/>
+                <v:shape id="Text Box 5019" o:spid="_x0000_s1046" type="#_x0000_t202" style="position:absolute;left:5716;top:8922;width:1954;height:424;visibility:visible;mso-wrap-style:square;v-text-anchor:top" o:gfxdata="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" stroked="f">
                   <v:textbox>
                     <w:txbxContent>
                       <w:p>
@@ -4930,10 +5171,10 @@
                     </w:txbxContent>
                   </v:textbox>
                 </v:shape>
-                <v:shape id="AutoShape 5054" o:spid="_x0000_s4204" type="#_x0000_t32" style="position:absolute;left:3115;top:8855;width:4025;height:0;visibility:visible;mso-wrap-style:square" o:connectortype="straight" o:gfxdata="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"/>
-                <v:shape id="AutoShape 5055" o:spid="_x0000_s4205" type="#_x0000_t32" style="position:absolute;left:7114;top:8375;width:0;height:470;visibility:visible;mso-wrap-style:square" o:connectortype="straight" o:gfxdata="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"/>
-                <v:shape id="AutoShape 5056" o:spid="_x0000_s4206" type="#_x0000_t32" style="position:absolute;left:3115;top:8399;width:0;height:470;visibility:visible;mso-wrap-style:square" o:connectortype="straight" o:gfxdata="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"/>
-                <v:rect id="Rectangle 5057" o:spid="_x0000_s4207" style="position:absolute;left:6417;top:7542;width:1376;height:1077;visibility:visible;mso-wrap-style:square;v-text-anchor:top" o:gfxdata="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">
+                <v:shape id="AutoShape 5054" o:spid="_x0000_s1047" type="#_x0000_t32" style="position:absolute;left:3115;top:8855;width:4025;height:0;visibility:visible;mso-wrap-style:square" o:connectortype="straight" o:gfxdata="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"/>
+                <v:shape id="AutoShape 5055" o:spid="_x0000_s1048" type="#_x0000_t32" style="position:absolute;left:7114;top:8375;width:0;height:470;visibility:visible;mso-wrap-style:square" o:connectortype="straight" o:gfxdata="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"/>
+                <v:shape id="AutoShape 5056" o:spid="_x0000_s1049" type="#_x0000_t32" style="position:absolute;left:3115;top:8399;width:0;height:470;visibility:visible;mso-wrap-style:square" o:connectortype="straight" o:gfxdata="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"/>
+                <v:rect id="Rectangle 5057" o:spid="_x0000_s1050" style="position:absolute;left:6417;top:7542;width:1376;height:1077;visibility:visible;mso-wrap-style:square;v-text-anchor:top" o:gfxdata="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">
                   <v:textbox>
                     <w:txbxContent>
                       <w:p>
@@ -4965,7 +5206,7 @@
                     </w:txbxContent>
                   </v:textbox>
                 </v:rect>
-                <v:shape id="Text Box 5058" o:spid="_x0000_s4208" type="#_x0000_t202" style="position:absolute;left:7793;top:7542;width:2386;height:1077;visibility:visible;mso-wrap-style:square;v-text-anchor:top" o:gfxdata="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">
+                <v:shape id="Text Box 5058" o:spid="_x0000_s1051" type="#_x0000_t202" style="position:absolute;left:7793;top:7542;width:2386;height:1077;visibility:visible;mso-wrap-style:square;v-text-anchor:top" o:gfxdata="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">
                   <v:textbox>
                     <w:txbxContent>
                       <w:p>
@@ -4982,7 +5223,15 @@
                             <w:sz w:val="18"/>
                             <w:szCs w:val="18"/>
                           </w:rPr>
-                          <w:t>CV650 regulated</w:t>
+                          <w:t>FT</w:t>
+                        </w:r>
+                        <w:r>
+                          <w:rPr>
+                            <w:rFonts w:asciiTheme="majorHAnsi" w:hAnsiTheme="majorHAnsi" w:cstheme="majorHAnsi"/>
+                            <w:sz w:val="18"/>
+                            <w:szCs w:val="18"/>
+                          </w:rPr>
+                          <w:t>650 regulated</w:t>
                         </w:r>
                       </w:p>
                       <w:p>
@@ -4993,7 +5242,7 @@
                             <w:szCs w:val="18"/>
                           </w:rPr>
                         </w:pPr>
-                        <w:del w:id="478" w:author="Konrad Gajewski" w:date="2020-03-05T10:50:00Z">
+                        <w:del w:id="39" w:author="Konrad Gajewski" w:date="2020-03-05T10:50:00Z">
                           <w:r>
                             <w:rPr>
                               <w:rFonts w:asciiTheme="majorHAnsi" w:hAnsiTheme="majorHAnsi" w:cstheme="majorHAnsi"/>
@@ -5003,7 +5252,7 @@
                             <w:delText xml:space="preserve">TT690 </w:delText>
                           </w:r>
                         </w:del>
-                        <w:ins w:id="479" w:author="Konrad Gajewski" w:date="2020-03-05T10:50:00Z">
+                        <w:ins w:id="40" w:author="Konrad Gajewski" w:date="2020-03-05T10:50:00Z">
                           <w:r>
                             <w:rPr>
                               <w:rFonts w:asciiTheme="majorHAnsi" w:hAnsiTheme="majorHAnsi" w:cstheme="majorHAnsi"/>
@@ -5037,7 +5286,7 @@
                           </w:rPr>
                           <w:t xml:space="preserve">= </w:t>
                         </w:r>
-                        <w:del w:id="480" w:author="Konrad Gajewski" w:date="2020-03-05T10:50:00Z">
+                        <w:del w:id="41" w:author="Konrad Gajewski" w:date="2020-03-05T10:50:00Z">
                           <w:r>
                             <w:rPr>
                               <w:rFonts w:asciiTheme="majorHAnsi" w:hAnsiTheme="majorHAnsi" w:cstheme="majorHAnsi"/>
@@ -5055,7 +5304,7 @@
                             <w:delText xml:space="preserve"> </w:delText>
                           </w:r>
                         </w:del>
-                        <w:ins w:id="481" w:author="Konrad Gajewski" w:date="2020-03-05T10:50:00Z">
+                        <w:ins w:id="42" w:author="Konrad Gajewski" w:date="2020-03-05T10:50:00Z">
                           <w:r>
                             <w:rPr>
                               <w:rFonts w:asciiTheme="majorHAnsi" w:hAnsiTheme="majorHAnsi" w:cstheme="majorHAnsi"/>
@@ -5135,8 +5384,8 @@
                     </w:txbxContent>
                   </v:textbox>
                 </v:shape>
-                <v:group id="Group 7013" o:spid="_x0000_s4209" style="position:absolute;left:2408;top:7550;width:3762;height:1094" coordorigin="2408,7916" coordsize="3762,1094" o:gfxdata="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">
-                  <v:rect id="Rectangle 5059" o:spid="_x0000_s4210" style="position:absolute;left:2408;top:7916;width:1376;height:1094;visibility:visible;mso-wrap-style:square;v-text-anchor:top" o:gfxdata="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">
+                <v:group id="Group 7013" o:spid="_x0000_s1052" style="position:absolute;left:2408;top:7550;width:3762;height:1094" coordorigin="2408,7916" coordsize="3762,1094" o:gfxdata="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">
+                  <v:rect id="Rectangle 5059" o:spid="_x0000_s1053" style="position:absolute;left:2408;top:7916;width:1376;height:1094;visibility:visible;mso-wrap-style:square;v-text-anchor:top" o:gfxdata="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">
                     <v:textbox>
                       <w:txbxContent>
                         <w:p>
@@ -5217,7 +5466,7 @@
                       </w:txbxContent>
                     </v:textbox>
                   </v:rect>
-                  <v:shape id="Text Box 5060" o:spid="_x0000_s4211" type="#_x0000_t202" style="position:absolute;left:3784;top:7916;width:2386;height:1094;visibility:visible;mso-wrap-style:square;v-text-anchor:top" o:gfxdata="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">
+                  <v:shape id="Text Box 5060" o:spid="_x0000_s1054" type="#_x0000_t202" style="position:absolute;left:3784;top:7916;width:2386;height:1094;visibility:visible;mso-wrap-style:square;v-text-anchor:top" o:gfxdata="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">
                     <v:textbox>
                       <w:txbxContent>
                         <w:p>
@@ -5236,7 +5485,7 @@
                             </w:rPr>
                             <w:t>EH650</w:t>
                           </w:r>
-                          <w:ins w:id="482" w:author="Konrad Gajewski" w:date="2020-03-05T10:56:00Z">
+                          <w:ins w:id="43" w:author="Konrad Gajewski" w:date="2020-03-05T10:56:00Z">
                             <w:r>
                               <w:rPr>
                                 <w:rFonts w:asciiTheme="majorHAnsi" w:hAnsiTheme="majorHAnsi" w:cstheme="majorHAnsi"/>
@@ -5288,7 +5537,7 @@
                             </w:rPr>
                             <w:t>EH65</w:t>
                           </w:r>
-                          <w:ins w:id="483" w:author="Konrad Gajewski" w:date="2020-03-05T10:56:00Z">
+                          <w:ins w:id="44" w:author="Konrad Gajewski" w:date="2020-03-05T10:56:00Z">
                             <w:r>
                               <w:rPr>
                                 <w:rFonts w:asciiTheme="majorHAnsi" w:hAnsiTheme="majorHAnsi" w:cstheme="majorHAnsi"/>
@@ -5298,7 +5547,7 @@
                               <w:t>0B</w:t>
                             </w:r>
                           </w:ins>
-                          <w:del w:id="484" w:author="Konrad Gajewski" w:date="2020-03-05T10:56:00Z">
+                          <w:del w:id="45" w:author="Konrad Gajewski" w:date="2020-03-05T10:56:00Z">
                             <w:r>
                               <w:rPr>
                                 <w:rFonts w:asciiTheme="majorHAnsi" w:hAnsiTheme="majorHAnsi" w:cstheme="majorHAnsi"/>
@@ -5333,7 +5582,7 @@
                             </w:rPr>
                             <w:t>TT65</w:t>
                           </w:r>
-                          <w:ins w:id="485" w:author="Konrad Gajewski" w:date="2020-03-05T10:57:00Z">
+                          <w:ins w:id="46" w:author="Konrad Gajewski" w:date="2020-03-05T10:57:00Z">
                             <w:r>
                               <w:rPr>
                                 <w:rFonts w:asciiTheme="majorHAnsi" w:hAnsiTheme="majorHAnsi" w:cstheme="majorHAnsi"/>
@@ -5343,7 +5592,7 @@
                               <w:t>0</w:t>
                             </w:r>
                           </w:ins>
-                          <w:del w:id="486" w:author="Konrad Gajewski" w:date="2020-03-05T10:57:00Z">
+                          <w:del w:id="47" w:author="Konrad Gajewski" w:date="2020-03-05T10:57:00Z">
                             <w:r>
                               <w:rPr>
                                 <w:rFonts w:asciiTheme="majorHAnsi" w:hAnsiTheme="majorHAnsi" w:cstheme="majorHAnsi"/>
@@ -5361,7 +5610,7 @@
                             </w:rPr>
                             <w:t xml:space="preserve"> = TT65</w:t>
                           </w:r>
-                          <w:ins w:id="487" w:author="Konrad Gajewski" w:date="2020-03-05T10:57:00Z">
+                          <w:ins w:id="48" w:author="Konrad Gajewski" w:date="2020-03-05T10:57:00Z">
                             <w:r>
                               <w:rPr>
                                 <w:rFonts w:asciiTheme="majorHAnsi" w:hAnsiTheme="majorHAnsi" w:cstheme="majorHAnsi"/>
@@ -5371,7 +5620,7 @@
                               <w:t>0</w:t>
                             </w:r>
                           </w:ins>
-                          <w:del w:id="488" w:author="Konrad Gajewski" w:date="2020-03-05T10:57:00Z">
+                          <w:del w:id="49" w:author="Konrad Gajewski" w:date="2020-03-05T10:57:00Z">
                             <w:r>
                               <w:rPr>
                                 <w:rFonts w:asciiTheme="majorHAnsi" w:hAnsiTheme="majorHAnsi" w:cstheme="majorHAnsi"/>
@@ -5403,14 +5652,14 @@
                     </v:textbox>
                   </v:shape>
                 </v:group>
-                <v:group id="Group 7017" o:spid="_x0000_s4212" style="position:absolute;left:5431;top:8843;width:227;height:624" coordorigin="4444,2685" coordsize="255,720" o:gfxdata="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">
-                  <v:shape id="AutoShape 7018" o:spid="_x0000_s4213" type="#_x0000_t32" style="position:absolute;left:4575;top:2685;width:0;height:720;visibility:visible;mso-wrap-style:square" o:connectortype="straight" o:gfxdata="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"/>
-                  <v:shape id="AutoShape 7019" o:spid="_x0000_s4214" type="#_x0000_t32" style="position:absolute;left:4444;top:3090;width:255;height:0;visibility:visible;mso-wrap-style:square" o:connectortype="straight" o:gfxdata="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"/>
+                <v:group id="Group 7017" o:spid="_x0000_s1055" style="position:absolute;left:5431;top:8843;width:227;height:624" coordorigin="4444,2685" coordsize="255,720" o:gfxdata="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">
+                  <v:shape id="AutoShape 7018" o:spid="_x0000_s1056" type="#_x0000_t32" style="position:absolute;left:4575;top:2685;width:0;height:720;visibility:visible;mso-wrap-style:square" o:connectortype="straight" o:gfxdata="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"/>
+                  <v:shape id="AutoShape 7019" o:spid="_x0000_s1057" type="#_x0000_t32" style="position:absolute;left:4444;top:3090;width:255;height:0;visibility:visible;mso-wrap-style:square" o:connectortype="straight" o:gfxdata="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"/>
                 </v:group>
-                <v:shape id="AutoShape 5063" o:spid="_x0000_s4215" type="#_x0000_t32" style="position:absolute;left:3209;top:11458;width:4025;height:0;visibility:visible;mso-wrap-style:square" o:connectortype="straight" o:gfxdata="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"/>
-                <v:shape id="AutoShape 5064" o:spid="_x0000_s4216" type="#_x0000_t32" style="position:absolute;left:7219;top:11448;width:0;height:470;visibility:visible;mso-wrap-style:square" o:connectortype="straight" o:gfxdata="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"/>
-                <v:shape id="AutoShape 5065" o:spid="_x0000_s4217" type="#_x0000_t32" style="position:absolute;left:3220;top:11472;width:0;height:470;visibility:visible;mso-wrap-style:square" o:connectortype="straight" o:gfxdata="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"/>
-                <v:shape id="Text Box 5066" o:spid="_x0000_s4218" type="#_x0000_t202" style="position:absolute;left:5588;top:13044;width:1954;height:424;visibility:visible;mso-wrap-style:square;v-text-anchor:top" o:gfxdata="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" stroked="f">
+                <v:shape id="AutoShape 5063" o:spid="_x0000_s1058" type="#_x0000_t32" style="position:absolute;left:3209;top:11458;width:4025;height:0;visibility:visible;mso-wrap-style:square" o:connectortype="straight" o:gfxdata="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"/>
+                <v:shape id="AutoShape 5064" o:spid="_x0000_s1059" type="#_x0000_t32" style="position:absolute;left:7219;top:11448;width:0;height:470;visibility:visible;mso-wrap-style:square" o:connectortype="straight" o:gfxdata="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"/>
+                <v:shape id="AutoShape 5065" o:spid="_x0000_s1060" type="#_x0000_t32" style="position:absolute;left:3220;top:11472;width:0;height:470;visibility:visible;mso-wrap-style:square" o:connectortype="straight" o:gfxdata="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"/>
+                <v:shape id="Text Box 5066" o:spid="_x0000_s1061" type="#_x0000_t202" style="position:absolute;left:5588;top:13044;width:1954;height:424;visibility:visible;mso-wrap-style:square;v-text-anchor:top" o:gfxdata="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" stroked="f">
                   <v:textbox>
                     <w:txbxContent>
                       <w:p>
@@ -5437,14 +5686,14 @@
                     </w:txbxContent>
                   </v:textbox>
                 </v:shape>
-                <v:group id="Group 5067" o:spid="_x0000_s4219" style="position:absolute;left:5468;top:13036;width:227;height:624" coordorigin="4444,2685" coordsize="255,720" o:gfxdata="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">
-                  <v:shape id="AutoShape 5068" o:spid="_x0000_s4220" type="#_x0000_t32" style="position:absolute;left:4575;top:2685;width:0;height:720;visibility:visible;mso-wrap-style:square" o:connectortype="straight" o:gfxdata="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"/>
-                  <v:shape id="AutoShape 5069" o:spid="_x0000_s4221" type="#_x0000_t32" style="position:absolute;left:4444;top:3090;width:255;height:0;visibility:visible;mso-wrap-style:square" o:connectortype="straight" o:gfxdata="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"/>
+                <v:group id="Group 5067" o:spid="_x0000_s1062" style="position:absolute;left:5468;top:13036;width:227;height:624" coordorigin="4444,2685" coordsize="255,720" o:gfxdata="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">
+                  <v:shape id="AutoShape 5068" o:spid="_x0000_s1063" type="#_x0000_t32" style="position:absolute;left:4575;top:2685;width:0;height:720;visibility:visible;mso-wrap-style:square" o:connectortype="straight" o:gfxdata="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"/>
+                  <v:shape id="AutoShape 5069" o:spid="_x0000_s1064" type="#_x0000_t32" style="position:absolute;left:4444;top:3090;width:255;height:0;visibility:visible;mso-wrap-style:square" o:connectortype="straight" o:gfxdata="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"/>
                 </v:group>
-                <v:shape id="AutoShape 5070" o:spid="_x0000_s4222" type="#_x0000_t32" style="position:absolute;left:3205;top:13033;width:4025;height:0;visibility:visible;mso-wrap-style:square" o:connectortype="straight" o:gfxdata="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"/>
-                <v:shape id="AutoShape 5071" o:spid="_x0000_s4223" type="#_x0000_t32" style="position:absolute;left:7204;top:12553;width:0;height:470;visibility:visible;mso-wrap-style:square" o:connectortype="straight" o:gfxdata="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"/>
-                <v:shape id="AutoShape 5072" o:spid="_x0000_s4224" type="#_x0000_t32" style="position:absolute;left:3205;top:12577;width:0;height:470;visibility:visible;mso-wrap-style:square" o:connectortype="straight" o:gfxdata="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"/>
-                <v:rect id="Rectangle 5073" o:spid="_x0000_s4225" style="position:absolute;left:6507;top:11720;width:1376;height:1077;visibility:visible;mso-wrap-style:square;v-text-anchor:top" o:gfxdata="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">
+                <v:shape id="AutoShape 5070" o:spid="_x0000_s1065" type="#_x0000_t32" style="position:absolute;left:3205;top:13033;width:4025;height:0;visibility:visible;mso-wrap-style:square" o:connectortype="straight" o:gfxdata="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"/>
+                <v:shape id="AutoShape 5071" o:spid="_x0000_s1066" type="#_x0000_t32" style="position:absolute;left:7204;top:12553;width:0;height:470;visibility:visible;mso-wrap-style:square" o:connectortype="straight" o:gfxdata="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"/>
+                <v:shape id="AutoShape 5072" o:spid="_x0000_s1067" type="#_x0000_t32" style="position:absolute;left:3205;top:12577;width:0;height:470;visibility:visible;mso-wrap-style:square" o:connectortype="straight" o:gfxdata="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"/>
+                <v:rect id="Rectangle 5073" o:spid="_x0000_s1068" style="position:absolute;left:6507;top:11720;width:1376;height:1077;visibility:visible;mso-wrap-style:square;v-text-anchor:top" o:gfxdata="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">
                   <v:textbox>
                     <w:txbxContent>
                       <w:p>
@@ -5476,7 +5725,7 @@
                     </w:txbxContent>
                   </v:textbox>
                 </v:rect>
-                <v:shape id="Text Box 5074" o:spid="_x0000_s4226" type="#_x0000_t202" style="position:absolute;left:7883;top:11720;width:2386;height:1077;visibility:visible;mso-wrap-style:square;v-text-anchor:top" o:gfxdata="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">
+                <v:shape id="Text Box 5074" o:spid="_x0000_s1069" type="#_x0000_t202" style="position:absolute;left:7883;top:11720;width:2386;height:1077;visibility:visible;mso-wrap-style:square;v-text-anchor:top" o:gfxdata="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">
                   <v:textbox>
                     <w:txbxContent>
                       <w:p>
@@ -5493,7 +5742,15 @@
                             <w:sz w:val="18"/>
                             <w:szCs w:val="18"/>
                           </w:rPr>
-                          <w:t>CV651 regulated</w:t>
+                          <w:t>FT</w:t>
+                        </w:r>
+                        <w:r>
+                          <w:rPr>
+                            <w:rFonts w:asciiTheme="majorHAnsi" w:hAnsiTheme="majorHAnsi" w:cstheme="majorHAnsi"/>
+                            <w:sz w:val="18"/>
+                            <w:szCs w:val="18"/>
+                          </w:rPr>
+                          <w:t>651 regulated</w:t>
                         </w:r>
                       </w:p>
                       <w:p>
@@ -5504,7 +5761,7 @@
                             <w:szCs w:val="18"/>
                           </w:rPr>
                         </w:pPr>
-                        <w:del w:id="489" w:author="Konrad Gajewski" w:date="2020-03-05T10:51:00Z">
+                        <w:del w:id="50" w:author="Konrad Gajewski" w:date="2020-03-05T10:51:00Z">
                           <w:r>
                             <w:rPr>
                               <w:rFonts w:asciiTheme="majorHAnsi" w:hAnsiTheme="majorHAnsi" w:cstheme="majorHAnsi"/>
@@ -5514,7 +5771,7 @@
                             <w:delText xml:space="preserve">TT691 </w:delText>
                           </w:r>
                         </w:del>
-                        <w:ins w:id="490" w:author="Konrad Gajewski" w:date="2020-03-05T10:51:00Z">
+                        <w:ins w:id="51" w:author="Konrad Gajewski" w:date="2020-03-05T10:51:00Z">
                           <w:r>
                             <w:rPr>
                               <w:rFonts w:asciiTheme="majorHAnsi" w:hAnsiTheme="majorHAnsi" w:cstheme="majorHAnsi"/>
@@ -5548,7 +5805,7 @@
                           </w:rPr>
                           <w:t xml:space="preserve">= </w:t>
                         </w:r>
-                        <w:del w:id="491" w:author="Konrad Gajewski" w:date="2020-03-05T10:51:00Z">
+                        <w:del w:id="52" w:author="Konrad Gajewski" w:date="2020-03-05T10:51:00Z">
                           <w:r>
                             <w:rPr>
                               <w:rFonts w:asciiTheme="majorHAnsi" w:hAnsiTheme="majorHAnsi" w:cstheme="majorHAnsi"/>
@@ -5566,7 +5823,7 @@
                             <w:delText xml:space="preserve"> </w:delText>
                           </w:r>
                         </w:del>
-                        <w:ins w:id="492" w:author="Konrad Gajewski" w:date="2020-03-05T10:51:00Z">
+                        <w:ins w:id="53" w:author="Konrad Gajewski" w:date="2020-03-05T10:51:00Z">
                           <w:r>
                             <w:rPr>
                               <w:rFonts w:asciiTheme="majorHAnsi" w:hAnsiTheme="majorHAnsi" w:cstheme="majorHAnsi"/>
@@ -5655,7 +5912,7 @@
                     </w:txbxContent>
                   </v:textbox>
                 </v:shape>
-                <v:rect id="Rectangle 5075" o:spid="_x0000_s4227" style="position:absolute;left:2498;top:11728;width:1376;height:1094;visibility:visible;mso-wrap-style:square;v-text-anchor:top" o:gfxdata="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">
+                <v:rect id="Rectangle 5075" o:spid="_x0000_s1070" style="position:absolute;left:2498;top:11728;width:1376;height:1094;visibility:visible;mso-wrap-style:square;v-text-anchor:top" o:gfxdata="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">
                   <v:textbox>
                     <w:txbxContent>
                       <w:p>
@@ -5736,7 +5993,7 @@
                     </w:txbxContent>
                   </v:textbox>
                 </v:rect>
-                <v:shape id="Text Box 5076" o:spid="_x0000_s4228" type="#_x0000_t202" style="position:absolute;left:3874;top:11728;width:2386;height:1094;visibility:visible;mso-wrap-style:square;v-text-anchor:top" o:gfxdata="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">
+                <v:shape id="Text Box 5076" o:spid="_x0000_s1071" type="#_x0000_t202" style="position:absolute;left:3874;top:11728;width:2386;height:1094;visibility:visible;mso-wrap-style:square;v-text-anchor:top" o:gfxdata="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">
                   <v:textbox>
                     <w:txbxContent>
                       <w:p>
@@ -5755,7 +6012,7 @@
                           </w:rPr>
                           <w:t>EH651</w:t>
                         </w:r>
-                        <w:ins w:id="493" w:author="Konrad Gajewski" w:date="2020-03-05T10:57:00Z">
+                        <w:ins w:id="54" w:author="Konrad Gajewski" w:date="2020-03-05T10:57:00Z">
                           <w:r>
                             <w:rPr>
                               <w:rFonts w:asciiTheme="majorHAnsi" w:hAnsiTheme="majorHAnsi" w:cstheme="majorHAnsi"/>
@@ -5807,7 +6064,7 @@
                           </w:rPr>
                           <w:t>EH65</w:t>
                         </w:r>
-                        <w:ins w:id="494" w:author="Konrad Gajewski" w:date="2020-03-05T10:57:00Z">
+                        <w:ins w:id="55" w:author="Konrad Gajewski" w:date="2020-03-05T10:57:00Z">
                           <w:r>
                             <w:rPr>
                               <w:rFonts w:asciiTheme="majorHAnsi" w:hAnsiTheme="majorHAnsi" w:cstheme="majorHAnsi"/>
@@ -5817,7 +6074,7 @@
                             <w:t>1B</w:t>
                           </w:r>
                         </w:ins>
-                        <w:del w:id="495" w:author="Konrad Gajewski" w:date="2020-03-05T10:57:00Z">
+                        <w:del w:id="56" w:author="Konrad Gajewski" w:date="2020-03-05T10:57:00Z">
                           <w:r>
                             <w:rPr>
                               <w:rFonts w:asciiTheme="majorHAnsi" w:hAnsiTheme="majorHAnsi" w:cstheme="majorHAnsi"/>
@@ -5852,7 +6109,7 @@
                           </w:rPr>
                           <w:t>TT65</w:t>
                         </w:r>
-                        <w:ins w:id="496" w:author="Konrad Gajewski" w:date="2020-03-05T10:57:00Z">
+                        <w:ins w:id="57" w:author="Konrad Gajewski" w:date="2020-03-05T10:57:00Z">
                           <w:r>
                             <w:rPr>
                               <w:rFonts w:asciiTheme="majorHAnsi" w:hAnsiTheme="majorHAnsi" w:cstheme="majorHAnsi"/>
@@ -5862,7 +6119,7 @@
                             <w:t>1</w:t>
                           </w:r>
                         </w:ins>
-                        <w:del w:id="497" w:author="Konrad Gajewski" w:date="2020-03-05T10:57:00Z">
+                        <w:del w:id="58" w:author="Konrad Gajewski" w:date="2020-03-05T10:57:00Z">
                           <w:r>
                             <w:rPr>
                               <w:rFonts w:asciiTheme="majorHAnsi" w:hAnsiTheme="majorHAnsi" w:cstheme="majorHAnsi"/>
@@ -5880,7 +6137,7 @@
                           </w:rPr>
                           <w:t xml:space="preserve"> = TT65</w:t>
                         </w:r>
-                        <w:ins w:id="498" w:author="Konrad Gajewski" w:date="2020-03-05T10:57:00Z">
+                        <w:ins w:id="59" w:author="Konrad Gajewski" w:date="2020-03-05T10:57:00Z">
                           <w:r>
                             <w:rPr>
                               <w:rFonts w:asciiTheme="majorHAnsi" w:hAnsiTheme="majorHAnsi" w:cstheme="majorHAnsi"/>
@@ -5890,7 +6147,7 @@
                             <w:t>1</w:t>
                           </w:r>
                         </w:ins>
-                        <w:del w:id="499" w:author="Konrad Gajewski" w:date="2020-03-05T10:57:00Z">
+                        <w:del w:id="60" w:author="Konrad Gajewski" w:date="2020-03-05T10:57:00Z">
                           <w:r>
                             <w:rPr>
                               <w:rFonts w:asciiTheme="majorHAnsi" w:hAnsiTheme="majorHAnsi" w:cstheme="majorHAnsi"/>
@@ -5921,7 +6178,7 @@
                     </w:txbxContent>
                   </v:textbox>
                 </v:shape>
-                <v:shape id="Text Box 7032" o:spid="_x0000_s4229" type="#_x0000_t202" style="position:absolute;left:5709;top:14562;width:3857;height:424;visibility:visible;mso-wrap-style:square;v-text-anchor:top" o:gfxdata="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" filled="f" stroked="f">
+                <v:shape id="Text Box 7032" o:spid="_x0000_s1072" type="#_x0000_t202" style="position:absolute;left:5709;top:14562;width:3857;height:424;visibility:visible;mso-wrap-style:square;v-text-anchor:top" o:gfxdata="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" filled="f" stroked="f">
                   <v:textbox>
                     <w:txbxContent>
                       <w:p>
@@ -5940,7 +6197,7 @@
                             <w:szCs w:val="18"/>
                             <w:lang w:val="fr-FR"/>
                           </w:rPr>
-                          <w:t>(CV650&amp;</w:t>
+                          <w:t>(</w:t>
                         </w:r>
                         <w:r>
                           <w:rPr>
@@ -5949,7 +6206,7 @@
                             <w:szCs w:val="18"/>
                             <w:lang w:val="fr-FR"/>
                           </w:rPr>
-                          <w:t>CV651</w:t>
+                          <w:t>FT</w:t>
                         </w:r>
                         <w:r>
                           <w:rPr>
@@ -5958,7 +6215,7 @@
                             <w:szCs w:val="18"/>
                             <w:lang w:val="fr-FR"/>
                           </w:rPr>
-                          <w:t>&amp;CV652&amp;CV653)</w:t>
+                          <w:t>650&amp;</w:t>
                         </w:r>
                         <w:r>
                           <w:rPr>
@@ -5967,7 +6224,261 @@
                             <w:szCs w:val="18"/>
                             <w:lang w:val="fr-FR"/>
                           </w:rPr>
+                          <w:t>FT</w:t>
+                        </w:r>
+                        <w:r>
+                          <w:rPr>
+                            <w:rFonts w:asciiTheme="majorHAnsi" w:hAnsiTheme="majorHAnsi" w:cstheme="majorHAnsi"/>
+                            <w:sz w:val="18"/>
+                            <w:szCs w:val="18"/>
+                            <w:lang w:val="fr-FR"/>
+                          </w:rPr>
+                          <w:t>51</w:t>
+                        </w:r>
+                        <w:r>
+                          <w:rPr>
+                            <w:rFonts w:asciiTheme="majorHAnsi" w:hAnsiTheme="majorHAnsi" w:cstheme="majorHAnsi"/>
+                            <w:sz w:val="18"/>
+                            <w:szCs w:val="18"/>
+                            <w:lang w:val="fr-FR"/>
+                          </w:rPr>
+                          <w:t>&amp;</w:t>
+                        </w:r>
+                        <w:r>
+                          <w:rPr>
+                            <w:rFonts w:asciiTheme="majorHAnsi" w:hAnsiTheme="majorHAnsi" w:cstheme="majorHAnsi"/>
+                            <w:sz w:val="18"/>
+                            <w:szCs w:val="18"/>
+                            <w:lang w:val="fr-FR"/>
+                          </w:rPr>
+                          <w:t>FT</w:t>
+                        </w:r>
+                        <w:r>
+                          <w:rPr>
+                            <w:rFonts w:asciiTheme="majorHAnsi" w:hAnsiTheme="majorHAnsi" w:cstheme="majorHAnsi"/>
+                            <w:sz w:val="18"/>
+                            <w:szCs w:val="18"/>
+                            <w:lang w:val="fr-FR"/>
+                          </w:rPr>
+                          <w:t>652&amp;</w:t>
+                        </w:r>
+                        <w:r>
+                          <w:rPr>
+                            <w:rFonts w:asciiTheme="majorHAnsi" w:hAnsiTheme="majorHAnsi" w:cstheme="majorHAnsi"/>
+                            <w:sz w:val="18"/>
+                            <w:szCs w:val="18"/>
+                            <w:lang w:val="fr-FR"/>
+                          </w:rPr>
+                          <w:t>FT</w:t>
+                        </w:r>
+                        <w:r>
+                          <w:rPr>
+                            <w:rFonts w:asciiTheme="majorHAnsi" w:hAnsiTheme="majorHAnsi" w:cstheme="majorHAnsi"/>
+                            <w:sz w:val="18"/>
+                            <w:szCs w:val="18"/>
+                            <w:lang w:val="fr-FR"/>
+                          </w:rPr>
+                          <w:t>653)</w:t>
+                        </w:r>
+                        <w:r>
+                          <w:rPr>
+                            <w:rFonts w:asciiTheme="majorHAnsi" w:hAnsiTheme="majorHAnsi" w:cstheme="majorHAnsi"/>
+                            <w:sz w:val="18"/>
+                            <w:szCs w:val="18"/>
+                            <w:lang w:val="fr-FR"/>
+                          </w:rPr>
                           <w:t xml:space="preserve"> </w:t>
+                        </w:r>
+                        <w:r>
+                          <w:rPr>
+                            <w:rFonts w:asciiTheme="majorHAnsi" w:hAnsiTheme="majorHAnsi" w:cstheme="majorHAnsi"/>
+                            <w:sz w:val="18"/>
+                            <w:szCs w:val="18"/>
+                            <w:lang w:val="fr-FR"/>
+                          </w:rPr>
+                          <w:t>set to 0</w:t>
+                        </w:r>
+                      </w:p>
+                    </w:txbxContent>
+                  </v:textbox>
+                </v:shape>
+                <v:group id="Group 4990" o:spid="_x0000_s1073" style="position:absolute;left:4002;top:6712;width:227;height:560" coordorigin="4444,2685" coordsize="255,720" o:gfxdata="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">
+                  <v:shape id="AutoShape 4991" o:spid="_x0000_s1074" type="#_x0000_t32" style="position:absolute;left:4575;top:2685;width:0;height:720;visibility:visible;mso-wrap-style:square" o:connectortype="straight" o:gfxdata="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"/>
+                  <v:shape id="AutoShape 4992" o:spid="_x0000_s1075" type="#_x0000_t32" style="position:absolute;left:4444;top:3090;width:255;height:0;visibility:visible;mso-wrap-style:square" o:connectortype="straight" o:gfxdata="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"/>
+                </v:group>
+                <v:shape id="Text Box 4993" o:spid="_x0000_s1076" type="#_x0000_t202" style="position:absolute;left:4311;top:6814;width:2150;height:426;visibility:visible;mso-wrap-style:square;v-text-anchor:top" o:gfxdata="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" stroked="f">
+                  <v:textbox>
+                    <w:txbxContent>
+                      <w:p>
+                        <w:pPr>
+                          <w:rPr>
+                            <w:rFonts w:asciiTheme="majorHAnsi" w:hAnsiTheme="majorHAnsi" w:cstheme="majorHAnsi"/>
+                            <w:sz w:val="18"/>
+                            <w:szCs w:val="18"/>
+                          </w:rPr>
+                        </w:pPr>
+                        <w:r>
+                          <w:rPr>
+                            <w:rFonts w:asciiTheme="majorHAnsi" w:hAnsiTheme="majorHAnsi" w:cstheme="majorHAnsi"/>
+                            <w:sz w:val="18"/>
+                            <w:szCs w:val="18"/>
+                          </w:rPr>
+                          <w:t xml:space="preserve">Current </w:t>
+                        </w:r>
+                        <w:r>
+                          <w:rPr>
+                            <w:rFonts w:asciiTheme="majorHAnsi" w:hAnsiTheme="majorHAnsi" w:cstheme="majorHAnsi"/>
+                            <w:sz w:val="18"/>
+                            <w:szCs w:val="18"/>
+                          </w:rPr>
+                          <w:t>lead IL650</w:t>
+                        </w:r>
+                        <w:r>
+                          <w:rPr>
+                            <w:rFonts w:asciiTheme="majorHAnsi" w:hAnsiTheme="majorHAnsi" w:cstheme="majorHAnsi"/>
+                            <w:sz w:val="18"/>
+                            <w:szCs w:val="18"/>
+                          </w:rPr>
+                          <w:t xml:space="preserve"> </w:t>
+                        </w:r>
+                      </w:p>
+                    </w:txbxContent>
+                  </v:textbox>
+                </v:shape>
+                <v:rect id="Rectangle 4980" o:spid="_x0000_s1077" style="position:absolute;left:3567;top:4784;width:1082;height:680;visibility:visible;mso-wrap-style:square;v-text-anchor:top" o:gfxdata="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">
+                  <v:textbox>
+                    <w:txbxContent>
+                      <w:p>
+                        <w:pPr>
+                          <w:spacing w:before="120"/>
+                          <w:jc w:val="center"/>
+                          <w:rPr>
+                            <w:rFonts w:asciiTheme="majorHAnsi" w:hAnsiTheme="majorHAnsi" w:cstheme="majorHAnsi"/>
+                            <w:sz w:val="18"/>
+                            <w:szCs w:val="18"/>
+                          </w:rPr>
+                        </w:pPr>
+                        <w:r>
+                          <w:rPr>
+                            <w:rFonts w:asciiTheme="majorHAnsi" w:hAnsiTheme="majorHAnsi" w:cstheme="majorHAnsi"/>
+                            <w:sz w:val="18"/>
+                            <w:szCs w:val="18"/>
+                          </w:rPr>
+                          <w:t xml:space="preserve">Stop </w:t>
+                        </w:r>
+                      </w:p>
+                    </w:txbxContent>
+                  </v:textbox>
+                </v:rect>
+                <v:rect id="Rectangle 4995" o:spid="_x0000_s1078" style="position:absolute;left:3256;top:6020;width:1385;height:679;visibility:visible;mso-wrap-style:square;v-text-anchor:top" o:gfxdata="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">
+                  <v:textbox>
+                    <w:txbxContent>
+                      <w:p>
+                        <w:pPr>
+                          <w:jc w:val="center"/>
+                          <w:rPr>
+                            <w:rFonts w:asciiTheme="majorHAnsi" w:hAnsiTheme="majorHAnsi" w:cstheme="majorHAnsi"/>
+                            <w:sz w:val="18"/>
+                            <w:szCs w:val="18"/>
+                            <w:lang w:val="fr-FR"/>
+                          </w:rPr>
+                        </w:pPr>
+                        <w:r>
+                          <w:rPr>
+                            <w:rFonts w:asciiTheme="majorHAnsi" w:hAnsiTheme="majorHAnsi" w:cstheme="majorHAnsi"/>
+                            <w:sz w:val="18"/>
+                            <w:szCs w:val="18"/>
+                            <w:lang w:val="fr-FR"/>
+                          </w:rPr>
+                          <w:t>Open</w:t>
+                        </w:r>
+                        <w:r>
+                          <w:rPr>
+                            <w:rFonts w:asciiTheme="majorHAnsi" w:hAnsiTheme="majorHAnsi" w:cstheme="majorHAnsi"/>
+                            <w:sz w:val="18"/>
+                            <w:szCs w:val="18"/>
+                            <w:lang w:val="fr-FR"/>
+                          </w:rPr>
+                          <w:t xml:space="preserve"> the </w:t>
+                        </w:r>
+                        <w:proofErr w:type="spellStart"/>
+                        <w:r>
+                          <w:rPr>
+                            <w:rFonts w:asciiTheme="majorHAnsi" w:hAnsiTheme="majorHAnsi" w:cstheme="majorHAnsi"/>
+                            <w:sz w:val="18"/>
+                            <w:szCs w:val="18"/>
+                            <w:lang w:val="fr-FR"/>
+                          </w:rPr>
+                          <w:t>cooling</w:t>
+                        </w:r>
+                        <w:proofErr w:type="spellEnd"/>
+                        <w:r>
+                          <w:rPr>
+                            <w:rFonts w:asciiTheme="majorHAnsi" w:hAnsiTheme="majorHAnsi" w:cstheme="majorHAnsi"/>
+                            <w:sz w:val="18"/>
+                            <w:szCs w:val="18"/>
+                            <w:lang w:val="fr-FR"/>
+                          </w:rPr>
+                          <w:t xml:space="preserve"> </w:t>
+                        </w:r>
+                        <w:r>
+                          <w:rPr>
+                            <w:rFonts w:asciiTheme="majorHAnsi" w:hAnsiTheme="majorHAnsi" w:cstheme="majorHAnsi"/>
+                            <w:sz w:val="18"/>
+                            <w:szCs w:val="18"/>
+                            <w:lang w:val="fr-FR"/>
+                          </w:rPr>
+                          <w:t xml:space="preserve"> circuit</w:t>
+                        </w:r>
+                      </w:p>
+                    </w:txbxContent>
+                  </v:textbox>
+                </v:rect>
+                <v:rect id="Rectangle 4996" o:spid="_x0000_s1079" style="position:absolute;left:4634;top:6019;width:2501;height:679;visibility:visible;mso-wrap-style:square;v-text-anchor:top" o:gfxdata="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">
+                  <v:textbox>
+                    <w:txbxContent>
+                      <w:p>
+                        <w:pPr>
+                          <w:rPr>
+                            <w:rFonts w:asciiTheme="majorHAnsi" w:hAnsiTheme="majorHAnsi" w:cstheme="majorHAnsi"/>
+                            <w:sz w:val="18"/>
+                            <w:szCs w:val="18"/>
+                            <w:lang w:val="fr-FR"/>
+                          </w:rPr>
+                        </w:pPr>
+                        <w:r>
+                          <w:rPr>
+                            <w:rFonts w:asciiTheme="majorHAnsi" w:hAnsiTheme="majorHAnsi" w:cstheme="majorHAnsi"/>
+                            <w:sz w:val="18"/>
+                            <w:szCs w:val="18"/>
+                            <w:lang w:val="fr-FR"/>
+                          </w:rPr>
+                          <w:t>FV587 open</w:t>
+                        </w:r>
+                      </w:p>
+                    </w:txbxContent>
+                  </v:textbox>
+                </v:rect>
+                <v:shape id="Text Box 11959" o:spid="_x0000_s1080" type="#_x0000_t202" style="position:absolute;left:6413;top:14949;width:2540;height:680;visibility:visible;mso-wrap-style:square;v-text-anchor:top" o:gfxdata="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">
+                  <v:textbox>
+                    <w:txbxContent>
+                      <w:p>
+                        <w:pPr>
+                          <w:rPr>
+                            <w:rFonts w:asciiTheme="majorHAnsi" w:hAnsiTheme="majorHAnsi" w:cstheme="majorHAnsi"/>
+                            <w:sz w:val="18"/>
+                            <w:szCs w:val="18"/>
+                            <w:lang w:val="fr-FR"/>
+                          </w:rPr>
+                        </w:pPr>
+                        <w:r>
+                          <w:rPr>
+                            <w:rFonts w:asciiTheme="majorHAnsi" w:hAnsiTheme="majorHAnsi" w:cstheme="majorHAnsi"/>
+                            <w:sz w:val="18"/>
+                            <w:szCs w:val="18"/>
+                            <w:lang w:val="fr-FR"/>
+                          </w:rPr>
+                          <w:t xml:space="preserve">FV587 </w:t>
                         </w:r>
                         <w:proofErr w:type="spellStart"/>
                         <w:r>
@@ -5984,204 +6495,11 @@
                     </w:txbxContent>
                   </v:textbox>
                 </v:shape>
-                <v:group id="Group 4990" o:spid="_x0000_s4230" style="position:absolute;left:4002;top:6712;width:227;height:560" coordorigin="4444,2685" coordsize="255,720" o:gfxdata="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">
-                  <v:shape id="AutoShape 4991" o:spid="_x0000_s4231" type="#_x0000_t32" style="position:absolute;left:4575;top:2685;width:0;height:720;visibility:visible;mso-wrap-style:square" o:connectortype="straight" o:gfxdata="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"/>
-                  <v:shape id="AutoShape 4992" o:spid="_x0000_s4232" type="#_x0000_t32" style="position:absolute;left:4444;top:3090;width:255;height:0;visibility:visible;mso-wrap-style:square" o:connectortype="straight" o:gfxdata="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"/>
-                </v:group>
-                <v:shape id="Text Box 4993" o:spid="_x0000_s4233" type="#_x0000_t202" style="position:absolute;left:4311;top:6814;width:2150;height:426;visibility:visible;mso-wrap-style:square;v-text-anchor:top" o:gfxdata="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" stroked="f">
-                  <v:textbox>
-                    <w:txbxContent>
-                      <w:p>
-                        <w:pPr>
-                          <w:rPr>
-                            <w:rFonts w:asciiTheme="majorHAnsi" w:hAnsiTheme="majorHAnsi" w:cstheme="majorHAnsi"/>
-                            <w:sz w:val="18"/>
-                            <w:szCs w:val="18"/>
-                          </w:rPr>
-                        </w:pPr>
-                        <w:r>
-                          <w:rPr>
-                            <w:rFonts w:asciiTheme="majorHAnsi" w:hAnsiTheme="majorHAnsi" w:cstheme="majorHAnsi"/>
-                            <w:sz w:val="18"/>
-                            <w:szCs w:val="18"/>
-                          </w:rPr>
-                          <w:t xml:space="preserve">Current </w:t>
-                        </w:r>
-                        <w:r>
-                          <w:rPr>
-                            <w:rFonts w:asciiTheme="majorHAnsi" w:hAnsiTheme="majorHAnsi" w:cstheme="majorHAnsi"/>
-                            <w:sz w:val="18"/>
-                            <w:szCs w:val="18"/>
-                          </w:rPr>
-                          <w:t>lead IL650</w:t>
-                        </w:r>
-                        <w:r>
-                          <w:rPr>
-                            <w:rFonts w:asciiTheme="majorHAnsi" w:hAnsiTheme="majorHAnsi" w:cstheme="majorHAnsi"/>
-                            <w:sz w:val="18"/>
-                            <w:szCs w:val="18"/>
-                          </w:rPr>
-                          <w:t xml:space="preserve"> </w:t>
-                        </w:r>
-                      </w:p>
-                    </w:txbxContent>
-                  </v:textbox>
-                </v:shape>
-                <v:rect id="Rectangle 4980" o:spid="_x0000_s4234" style="position:absolute;left:3567;top:4784;width:1082;height:680;visibility:visible;mso-wrap-style:square;v-text-anchor:top" o:gfxdata="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">
-                  <v:textbox>
-                    <w:txbxContent>
-                      <w:p>
-                        <w:pPr>
-                          <w:spacing w:before="120"/>
-                          <w:jc w:val="center"/>
-                          <w:rPr>
-                            <w:rFonts w:asciiTheme="majorHAnsi" w:hAnsiTheme="majorHAnsi" w:cstheme="majorHAnsi"/>
-                            <w:sz w:val="18"/>
-                            <w:szCs w:val="18"/>
-                          </w:rPr>
-                        </w:pPr>
-                        <w:r>
-                          <w:rPr>
-                            <w:rFonts w:asciiTheme="majorHAnsi" w:hAnsiTheme="majorHAnsi" w:cstheme="majorHAnsi"/>
-                            <w:sz w:val="18"/>
-                            <w:szCs w:val="18"/>
-                          </w:rPr>
-                          <w:t xml:space="preserve">Stop </w:t>
-                        </w:r>
-                      </w:p>
-                    </w:txbxContent>
-                  </v:textbox>
-                </v:rect>
-                <v:rect id="Rectangle 4995" o:spid="_x0000_s4235" style="position:absolute;left:3256;top:6020;width:1385;height:679;visibility:visible;mso-wrap-style:square;v-text-anchor:top" o:gfxdata="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">
-                  <v:textbox>
-                    <w:txbxContent>
-                      <w:p>
-                        <w:pPr>
-                          <w:jc w:val="center"/>
-                          <w:rPr>
-                            <w:rFonts w:asciiTheme="majorHAnsi" w:hAnsiTheme="majorHAnsi" w:cstheme="majorHAnsi"/>
-                            <w:sz w:val="18"/>
-                            <w:szCs w:val="18"/>
-                            <w:lang w:val="fr-FR"/>
-                          </w:rPr>
-                        </w:pPr>
-                        <w:r>
-                          <w:rPr>
-                            <w:rFonts w:asciiTheme="majorHAnsi" w:hAnsiTheme="majorHAnsi" w:cstheme="majorHAnsi"/>
-                            <w:sz w:val="18"/>
-                            <w:szCs w:val="18"/>
-                            <w:lang w:val="fr-FR"/>
-                          </w:rPr>
-                          <w:t>Open</w:t>
-                        </w:r>
-                        <w:r>
-                          <w:rPr>
-                            <w:rFonts w:asciiTheme="majorHAnsi" w:hAnsiTheme="majorHAnsi" w:cstheme="majorHAnsi"/>
-                            <w:sz w:val="18"/>
-                            <w:szCs w:val="18"/>
-                            <w:lang w:val="fr-FR"/>
-                          </w:rPr>
-                          <w:t xml:space="preserve"> the </w:t>
-                        </w:r>
-                        <w:proofErr w:type="spellStart"/>
-                        <w:r>
-                          <w:rPr>
-                            <w:rFonts w:asciiTheme="majorHAnsi" w:hAnsiTheme="majorHAnsi" w:cstheme="majorHAnsi"/>
-                            <w:sz w:val="18"/>
-                            <w:szCs w:val="18"/>
-                            <w:lang w:val="fr-FR"/>
-                          </w:rPr>
-                          <w:t>cooling</w:t>
-                        </w:r>
-                        <w:proofErr w:type="spellEnd"/>
-                        <w:r>
-                          <w:rPr>
-                            <w:rFonts w:asciiTheme="majorHAnsi" w:hAnsiTheme="majorHAnsi" w:cstheme="majorHAnsi"/>
-                            <w:sz w:val="18"/>
-                            <w:szCs w:val="18"/>
-                            <w:lang w:val="fr-FR"/>
-                          </w:rPr>
-                          <w:t xml:space="preserve"> </w:t>
-                        </w:r>
-                        <w:r>
-                          <w:rPr>
-                            <w:rFonts w:asciiTheme="majorHAnsi" w:hAnsiTheme="majorHAnsi" w:cstheme="majorHAnsi"/>
-                            <w:sz w:val="18"/>
-                            <w:szCs w:val="18"/>
-                            <w:lang w:val="fr-FR"/>
-                          </w:rPr>
-                          <w:t xml:space="preserve"> circuit</w:t>
-                        </w:r>
-                      </w:p>
-                    </w:txbxContent>
-                  </v:textbox>
-                </v:rect>
-                <v:rect id="Rectangle 4996" o:spid="_x0000_s4236" style="position:absolute;left:4634;top:6019;width:2501;height:679;visibility:visible;mso-wrap-style:square;v-text-anchor:top" o:gfxdata="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">
-                  <v:textbox>
-                    <w:txbxContent>
-                      <w:p>
-                        <w:pPr>
-                          <w:rPr>
-                            <w:rFonts w:asciiTheme="majorHAnsi" w:hAnsiTheme="majorHAnsi" w:cstheme="majorHAnsi"/>
-                            <w:sz w:val="18"/>
-                            <w:szCs w:val="18"/>
-                            <w:lang w:val="fr-FR"/>
-                          </w:rPr>
-                        </w:pPr>
-                        <w:r>
-                          <w:rPr>
-                            <w:rFonts w:asciiTheme="majorHAnsi" w:hAnsiTheme="majorHAnsi" w:cstheme="majorHAnsi"/>
-                            <w:sz w:val="18"/>
-                            <w:szCs w:val="18"/>
-                            <w:lang w:val="fr-FR"/>
-                          </w:rPr>
-                          <w:t>FV587 open</w:t>
-                        </w:r>
-                      </w:p>
-                    </w:txbxContent>
-                  </v:textbox>
-                </v:rect>
-                <v:shape id="Text Box 11959" o:spid="_x0000_s4237" type="#_x0000_t202" style="position:absolute;left:6413;top:14949;width:2540;height:680;visibility:visible;mso-wrap-style:square;v-text-anchor:top" o:gfxdata="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">
-                  <v:textbox>
-                    <w:txbxContent>
-                      <w:p>
-                        <w:pPr>
-                          <w:rPr>
-                            <w:rFonts w:asciiTheme="majorHAnsi" w:hAnsiTheme="majorHAnsi" w:cstheme="majorHAnsi"/>
-                            <w:sz w:val="18"/>
-                            <w:szCs w:val="18"/>
-                            <w:lang w:val="fr-FR"/>
-                          </w:rPr>
-                        </w:pPr>
-                        <w:r>
-                          <w:rPr>
-                            <w:rFonts w:asciiTheme="majorHAnsi" w:hAnsiTheme="majorHAnsi" w:cstheme="majorHAnsi"/>
-                            <w:sz w:val="18"/>
-                            <w:szCs w:val="18"/>
-                            <w:lang w:val="fr-FR"/>
-                          </w:rPr>
-                          <w:t xml:space="preserve">FV587 </w:t>
-                        </w:r>
-                        <w:proofErr w:type="spellStart"/>
-                        <w:r>
-                          <w:rPr>
-                            <w:rFonts w:asciiTheme="majorHAnsi" w:hAnsiTheme="majorHAnsi" w:cstheme="majorHAnsi"/>
-                            <w:sz w:val="18"/>
-                            <w:szCs w:val="18"/>
-                            <w:lang w:val="fr-FR"/>
-                          </w:rPr>
-                          <w:t>closed</w:t>
-                        </w:r>
-                        <w:proofErr w:type="spellEnd"/>
-                      </w:p>
-                    </w:txbxContent>
-                  </v:textbox>
-                </v:shape>
-                <v:shape id="AutoShape 11960" o:spid="_x0000_s4238" type="#_x0000_t32" style="position:absolute;left:11130;top:5133;width:0;height:10942;flip:x;visibility:visible;mso-wrap-style:square" o:connectortype="straight" o:gfxdata="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"/>
-                <v:shape id="AutoShape 11961" o:spid="_x0000_s4239" type="#_x0000_t32" style="position:absolute;left:5541;top:16095;width:5613;height:1;flip:y;visibility:visible;mso-wrap-style:square" o:connectortype="straight" o:gfxdata="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"/>
-                <v:shape id="AutoShape 5021" o:spid="_x0000_s4240" type="#_x0000_t32" style="position:absolute;left:5495;top:10031;width:0;height:624;visibility:visible;mso-wrap-style:square" o:connectortype="straight" o:gfxdata="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"/>
-                <v:group id="Group 11962" o:spid="_x0000_s4241" style="position:absolute;left:4942;top:9427;width:3762;height:709" coordorigin="2408,7916" coordsize="3762,1094" o:gfxdata="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">
-                  <v:rect id="Rectangle 11963" o:spid="_x0000_s4242" style="position:absolute;left:2408;top:7916;width:1376;height:1094;visibility:visible;mso-wrap-style:square;v-text-anchor:top" o:gfxdata="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">
+                <v:shape id="AutoShape 11960" o:spid="_x0000_s1081" type="#_x0000_t32" style="position:absolute;left:11130;top:5133;width:0;height:10942;flip:x;visibility:visible;mso-wrap-style:square" o:connectortype="straight" o:gfxdata="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"/>
+                <v:shape id="AutoShape 11961" o:spid="_x0000_s1082" type="#_x0000_t32" style="position:absolute;left:5541;top:16095;width:5613;height:1;flip:y;visibility:visible;mso-wrap-style:square" o:connectortype="straight" o:gfxdata="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"/>
+                <v:shape id="AutoShape 5021" o:spid="_x0000_s1083" type="#_x0000_t32" style="position:absolute;left:5495;top:10031;width:0;height:624;visibility:visible;mso-wrap-style:square" o:connectortype="straight" o:gfxdata="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"/>
+                <v:group id="Group 11962" o:spid="_x0000_s1084" style="position:absolute;left:4942;top:9427;width:3762;height:709" coordorigin="2408,7916" coordsize="3762,1094" o:gfxdata="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">
+                  <v:rect id="Rectangle 11963" o:spid="_x0000_s1085" style="position:absolute;left:2408;top:7916;width:1376;height:1094;visibility:visible;mso-wrap-style:square;v-text-anchor:top" o:gfxdata="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">
                     <v:textbox>
                       <w:txbxContent>
                         <w:p>
@@ -6231,7 +6549,7 @@
                       </w:txbxContent>
                     </v:textbox>
                   </v:rect>
-                  <v:shape id="Text Box 11964" o:spid="_x0000_s4243" type="#_x0000_t202" style="position:absolute;left:3784;top:7916;width:2386;height:1094;visibility:visible;mso-wrap-style:square;v-text-anchor:top" o:gfxdata="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">
+                  <v:shape id="Text Box 11964" o:spid="_x0000_s1086" type="#_x0000_t202" style="position:absolute;left:3784;top:7916;width:2386;height:1094;visibility:visible;mso-wrap-style:square;v-text-anchor:top" o:gfxdata="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">
                     <v:textbox>
                       <w:txbxContent>
                         <w:p>
@@ -6248,7 +6566,15 @@
                               <w:sz w:val="18"/>
                               <w:szCs w:val="18"/>
                             </w:rPr>
-                            <w:t>CV650 closing with slope</w:t>
+                            <w:t>FT</w:t>
+                          </w:r>
+                          <w:r>
+                            <w:rPr>
+                              <w:rFonts w:asciiTheme="majorHAnsi" w:hAnsiTheme="majorHAnsi" w:cstheme="majorHAnsi"/>
+                              <w:sz w:val="18"/>
+                              <w:szCs w:val="18"/>
+                            </w:rPr>
+                            <w:t>650 closing with slope</w:t>
                           </w:r>
                         </w:p>
                         <w:p>
@@ -6290,10 +6616,10 @@
                     </v:textbox>
                   </v:shape>
                 </v:group>
-                <v:shape id="AutoShape 7027" o:spid="_x0000_s4244" type="#_x0000_t32" style="position:absolute;left:5587;top:14173;width:0;height:794;visibility:visible;mso-wrap-style:square" o:connectortype="straight" o:gfxdata="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"/>
-                <v:shape id="AutoShape 7028" o:spid="_x0000_s4245" type="#_x0000_t32" style="position:absolute;left:5470;top:14736;width:227;height:0;visibility:visible;mso-wrap-style:square" o:connectortype="straight" o:gfxdata="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"/>
-                <v:group id="Group 11965" o:spid="_x0000_s4246" style="position:absolute;left:5077;top:13569;width:3762;height:709" coordorigin="2408,7916" coordsize="3762,1094" o:gfxdata="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">
-                  <v:rect id="Rectangle 11966" o:spid="_x0000_s4247" style="position:absolute;left:2408;top:7916;width:1376;height:1094;visibility:visible;mso-wrap-style:square;v-text-anchor:top" o:gfxdata="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">
+                <v:shape id="AutoShape 7027" o:spid="_x0000_s1087" type="#_x0000_t32" style="position:absolute;left:5587;top:14173;width:0;height:794;visibility:visible;mso-wrap-style:square" o:connectortype="straight" o:gfxdata="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"/>
+                <v:shape id="AutoShape 7028" o:spid="_x0000_s1088" type="#_x0000_t32" style="position:absolute;left:5470;top:14736;width:227;height:0;visibility:visible;mso-wrap-style:square" o:connectortype="straight" o:gfxdata="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"/>
+                <v:group id="Group 11965" o:spid="_x0000_s1089" style="position:absolute;left:5077;top:13569;width:3762;height:709" coordorigin="2408,7916" coordsize="3762,1094" o:gfxdata="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">
+                  <v:rect id="Rectangle 11966" o:spid="_x0000_s1090" style="position:absolute;left:2408;top:7916;width:1376;height:1094;visibility:visible;mso-wrap-style:square;v-text-anchor:top" o:gfxdata="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">
                     <v:textbox>
                       <w:txbxContent>
                         <w:p>
@@ -6343,7 +6669,7 @@
                       </w:txbxContent>
                     </v:textbox>
                   </v:rect>
-                  <v:shape id="Text Box 11967" o:spid="_x0000_s4248" type="#_x0000_t202" style="position:absolute;left:3784;top:7916;width:2386;height:1094;visibility:visible;mso-wrap-style:square;v-text-anchor:top" o:gfxdata="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">
+                  <v:shape id="Text Box 11967" o:spid="_x0000_s1091" type="#_x0000_t202" style="position:absolute;left:3784;top:7916;width:2386;height:1094;visibility:visible;mso-wrap-style:square;v-text-anchor:top" o:gfxdata="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">
                     <v:textbox>
                       <w:txbxContent>
                         <w:p>
@@ -6360,7 +6686,15 @@
                               <w:sz w:val="18"/>
                               <w:szCs w:val="18"/>
                             </w:rPr>
-                            <w:t>CV651 closing with slope</w:t>
+                            <w:t>FT</w:t>
+                          </w:r>
+                          <w:r>
+                            <w:rPr>
+                              <w:rFonts w:asciiTheme="majorHAnsi" w:hAnsiTheme="majorHAnsi" w:cstheme="majorHAnsi"/>
+                              <w:sz w:val="18"/>
+                              <w:szCs w:val="18"/>
+                            </w:rPr>
+                            <w:t>651 closing with slope</w:t>
                           </w:r>
                         </w:p>
                         <w:p>
@@ -6402,14 +6736,14 @@
                     </v:textbox>
                   </v:shape>
                 </v:group>
-                <v:shape id="AutoShape 11974" o:spid="_x0000_s4249" type="#_x0000_t32" style="position:absolute;left:4376;top:14499;width:1134;height:0;flip:y;visibility:visible;mso-wrap-style:square" o:connectortype="straight" o:gfxdata="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" strokeweight=".5pt">
+                <v:shape id="AutoShape 11974" o:spid="_x0000_s1092" type="#_x0000_t32" style="position:absolute;left:4376;top:14499;width:1134;height:0;flip:y;visibility:visible;mso-wrap-style:square" o:connectortype="straight" o:gfxdata="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" strokeweight=".5pt">
                   <v:stroke endarrow="block"/>
                 </v:shape>
-                <v:group id="Group 11975" o:spid="_x0000_s4250" style="position:absolute;left:5448;top:15478;width:227;height:624" coordorigin="4444,2685" coordsize="255,720" o:gfxdata="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">
-                  <v:shape id="AutoShape 11976" o:spid="_x0000_s4251" type="#_x0000_t32" style="position:absolute;left:4575;top:2685;width:0;height:720;visibility:visible;mso-wrap-style:square" o:connectortype="straight" o:gfxdata="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"/>
-                  <v:shape id="AutoShape 11977" o:spid="_x0000_s4252" type="#_x0000_t32" style="position:absolute;left:4444;top:3090;width:255;height:0;visibility:visible;mso-wrap-style:square" o:connectortype="straight" o:gfxdata="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"/>
+                <v:group id="Group 11975" o:spid="_x0000_s1093" style="position:absolute;left:5448;top:15478;width:227;height:624" coordorigin="4444,2685" coordsize="255,720" o:gfxdata="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">
+                  <v:shape id="AutoShape 11976" o:spid="_x0000_s1094" type="#_x0000_t32" style="position:absolute;left:4575;top:2685;width:0;height:720;visibility:visible;mso-wrap-style:square" o:connectortype="straight" o:gfxdata="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"/>
+                  <v:shape id="AutoShape 11977" o:spid="_x0000_s1095" type="#_x0000_t32" style="position:absolute;left:4444;top:3090;width:255;height:0;visibility:visible;mso-wrap-style:square" o:connectortype="straight" o:gfxdata="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"/>
                 </v:group>
-                <v:rect id="Rectangle 11978" o:spid="_x0000_s4253" style="position:absolute;left:5009;top:14949;width:1415;height:680;visibility:visible;mso-wrap-style:square;v-text-anchor:top" o:gfxdata="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">
+                <v:rect id="Rectangle 11978" o:spid="_x0000_s1096" style="position:absolute;left:5009;top:14949;width:1415;height:680;visibility:visible;mso-wrap-style:square;v-text-anchor:top" o:gfxdata="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">
                   <v:textbox>
                     <w:txbxContent>
                       <w:p>
@@ -6441,7 +6775,7 @@
                     </w:txbxContent>
                   </v:textbox>
                 </v:rect>
-                <v:shape id="Text Box 11979" o:spid="_x0000_s4254" type="#_x0000_t202" style="position:absolute;left:5713;top:15619;width:3857;height:424;visibility:visible;mso-wrap-style:square;v-text-anchor:top" o:gfxdata="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" filled="f" stroked="f">
+                <v:shape id="Text Box 11979" o:spid="_x0000_s1097" type="#_x0000_t202" style="position:absolute;left:5713;top:15619;width:3857;height:424;visibility:visible;mso-wrap-style:square;v-text-anchor:top" o:gfxdata="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" filled="f" stroked="f">
                   <v:textbox>
                     <w:txbxContent>
                       <w:p>
@@ -6486,12 +6820,12 @@
                     </w:txbxContent>
                   </v:textbox>
                 </v:shape>
-                <v:group id="Group 13089" o:spid="_x0000_s4255" style="position:absolute;left:1823;top:14774;width:677;height:597" coordorigin="1823,13990" coordsize="677,597" o:gfxdata="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">
-                  <v:oval id="Oval 5088" o:spid="_x0000_s4256" style="position:absolute;left:1823;top:13990;width:675;height:597;visibility:visible;mso-wrap-style:square;v-text-anchor:top" o:gfxdata="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" filled="f" strokecolor="black [3213]" strokeweight="1pt">
+                <v:group id="Group 13089" o:spid="_x0000_s1098" style="position:absolute;left:1823;top:14774;width:677;height:597" coordorigin="1823,13990" coordsize="677,597" o:gfxdata="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">
+                  <v:oval id="Oval 5088" o:spid="_x0000_s1099" style="position:absolute;left:1823;top:13990;width:675;height:597;visibility:visible;mso-wrap-style:square;v-text-anchor:top" o:gfxdata="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" filled="f" strokecolor="black [3213]" strokeweight="1pt">
                     <v:shadow opacity="22938f" offset="0"/>
                     <v:textbox inset=",7.2pt,,7.2pt"/>
                   </v:oval>
-                  <v:shape id="Text Box 5089" o:spid="_x0000_s4257" type="#_x0000_t202" style="position:absolute;left:1888;top:14068;width:612;height:459;visibility:visible;mso-wrap-style:square;v-text-anchor:top" o:gfxdata="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" filled="f" stroked="f">
+                  <v:shape id="Text Box 5089" o:spid="_x0000_s1100" type="#_x0000_t202" style="position:absolute;left:1888;top:14068;width:612;height:459;visibility:visible;mso-wrap-style:square;v-text-anchor:top" o:gfxdata="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" filled="f" stroked="f">
                     <v:textbox>
                       <w:txbxContent>
                         <w:p>
@@ -6515,12 +6849,12 @@
                     </v:textbox>
                   </v:shape>
                 </v:group>
-                <v:group id="Group 13088" o:spid="_x0000_s4258" style="position:absolute;left:3686;top:14209;width:688;height:597" coordorigin="3686,13425" coordsize="688,597" o:gfxdata="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">
-                  <v:oval id="Oval 7050" o:spid="_x0000_s4259" style="position:absolute;left:3686;top:13425;width:675;height:597;visibility:visible;mso-wrap-style:square;v-text-anchor:top" o:gfxdata="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" filled="f" strokecolor="black [3213]" strokeweight="1pt">
+                <v:group id="Group 13088" o:spid="_x0000_s1101" style="position:absolute;left:3686;top:14209;width:688;height:597" coordorigin="3686,13425" coordsize="688,597" o:gfxdata="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">
+                  <v:oval id="Oval 7050" o:spid="_x0000_s1102" style="position:absolute;left:3686;top:13425;width:675;height:597;visibility:visible;mso-wrap-style:square;v-text-anchor:top" o:gfxdata="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" filled="f" strokecolor="black [3213]" strokeweight="1pt">
                     <v:shadow opacity="22938f" offset="0"/>
                     <v:textbox inset=",7.2pt,,7.2pt"/>
                   </v:oval>
-                  <v:shape id="Text Box 7051" o:spid="_x0000_s4260" type="#_x0000_t202" style="position:absolute;left:3762;top:13503;width:612;height:459;visibility:visible;mso-wrap-style:square;v-text-anchor:top" o:gfxdata="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" filled="f" stroked="f">
+                  <v:shape id="Text Box 7051" o:spid="_x0000_s1103" type="#_x0000_t202" style="position:absolute;left:3762;top:13503;width:612;height:459;visibility:visible;mso-wrap-style:square;v-text-anchor:top" o:gfxdata="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" filled="f" stroked="f">
                     <v:textbox>
                       <w:txbxContent>
                         <w:p>
@@ -6544,7 +6878,7 @@
                     </v:textbox>
                   </v:shape>
                 </v:group>
-                <v:oval id="Oval 4761" o:spid="_x0000_s4261" style="position:absolute;left:3510;top:4695;width:408;height:406;visibility:visible;mso-wrap-style:square;v-text-anchor:top" o:gfxdata="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" strokecolor="#4a7ebb" strokeweight="3.5pt">
+                <v:oval id="Oval 4761" o:spid="_x0000_s1104" style="position:absolute;left:3510;top:4695;width:408;height:406;visibility:visible;mso-wrap-style:square;v-text-anchor:top" o:gfxdata="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" strokecolor="#4a7ebb" strokeweight="3.5pt">
                   <v:textbox inset="0,0,0,0">
                     <w:txbxContent>
                       <w:p>
@@ -6568,7 +6902,7 @@
                     </w:txbxContent>
                   </v:textbox>
                 </v:oval>
-                <v:oval id="Oval 4762" o:spid="_x0000_s4262" style="position:absolute;left:3135;top:5922;width:408;height:406;visibility:visible;mso-wrap-style:square;v-text-anchor:top" o:gfxdata="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" strokecolor="#4a7ebb" strokeweight="3.5pt">
+                <v:oval id="Oval 4762" o:spid="_x0000_s1105" style="position:absolute;left:3135;top:5922;width:408;height:406;visibility:visible;mso-wrap-style:square;v-text-anchor:top" o:gfxdata="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" strokecolor="#4a7ebb" strokeweight="3.5pt">
                   <v:textbox inset="0,0,0,0">
                     <w:txbxContent>
                       <w:p>
@@ -6592,7 +6926,7 @@
                     </w:txbxContent>
                   </v:textbox>
                 </v:oval>
-                <v:oval id="Oval 4763" o:spid="_x0000_s4263" style="position:absolute;left:2313;top:7446;width:408;height:406;visibility:visible;mso-wrap-style:square;v-text-anchor:top" o:gfxdata="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" strokecolor="#4a7ebb" strokeweight="3.5pt">
+                <v:oval id="Oval 4763" o:spid="_x0000_s1106" style="position:absolute;left:2313;top:7446;width:408;height:406;visibility:visible;mso-wrap-style:square;v-text-anchor:top" o:gfxdata="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" strokecolor="#4a7ebb" strokeweight="3.5pt">
                   <v:textbox inset="0,0,0,0">
                     <w:txbxContent>
                       <w:p>
@@ -6616,7 +6950,7 @@
                     </w:txbxContent>
                   </v:textbox>
                 </v:oval>
-                <v:oval id="Oval 4764" o:spid="_x0000_s4264" style="position:absolute;left:6280;top:7427;width:408;height:406;visibility:visible;mso-wrap-style:square;v-text-anchor:top" o:gfxdata="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" strokecolor="#4a7ebb" strokeweight="3.5pt">
+                <v:oval id="Oval 4764" o:spid="_x0000_s1107" style="position:absolute;left:6280;top:7427;width:408;height:406;visibility:visible;mso-wrap-style:square;v-text-anchor:top" o:gfxdata="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" strokecolor="#4a7ebb" strokeweight="3.5pt">
                   <v:textbox inset="0,0,0,0">
                     <w:txbxContent>
                       <w:p>
@@ -6640,7 +6974,7 @@
                     </w:txbxContent>
                   </v:textbox>
                 </v:oval>
-                <v:oval id="Oval 4765" o:spid="_x0000_s4265" style="position:absolute;left:4912;top:9395;width:408;height:406;visibility:visible;mso-wrap-style:square;v-text-anchor:top" o:gfxdata="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" strokecolor="#4a7ebb" strokeweight="3.5pt">
+                <v:oval id="Oval 4765" o:spid="_x0000_s1108" style="position:absolute;left:4912;top:9395;width:408;height:406;visibility:visible;mso-wrap-style:square;v-text-anchor:top" o:gfxdata="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" strokecolor="#4a7ebb" strokeweight="3.5pt">
                   <v:textbox inset="0,0,0,0">
                     <w:txbxContent>
                       <w:p>
@@ -6664,7 +6998,7 @@
                     </w:txbxContent>
                   </v:textbox>
                 </v:oval>
-                <v:oval id="Oval 4766" o:spid="_x0000_s4266" style="position:absolute;left:2390;top:11584;width:408;height:406;visibility:visible;mso-wrap-style:square;v-text-anchor:top" o:gfxdata="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" strokecolor="#4a7ebb" strokeweight="3.5pt">
+                <v:oval id="Oval 4766" o:spid="_x0000_s1109" style="position:absolute;left:2390;top:11584;width:408;height:406;visibility:visible;mso-wrap-style:square;v-text-anchor:top" o:gfxdata="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" strokecolor="#4a7ebb" strokeweight="3.5pt">
                   <v:textbox inset="0,0,0,0">
                     <w:txbxContent>
                       <w:p>
@@ -6688,7 +7022,7 @@
                     </w:txbxContent>
                   </v:textbox>
                 </v:oval>
-                <v:oval id="Oval 4767" o:spid="_x0000_s4267" style="position:absolute;left:5069;top:13505;width:408;height:406;visibility:visible;mso-wrap-style:square;v-text-anchor:top" o:gfxdata="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" strokecolor="#4a7ebb" strokeweight="3.5pt">
+                <v:oval id="Oval 4767" o:spid="_x0000_s1110" style="position:absolute;left:5069;top:13505;width:408;height:406;visibility:visible;mso-wrap-style:square;v-text-anchor:top" o:gfxdata="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" strokecolor="#4a7ebb" strokeweight="3.5pt">
                   <v:textbox inset="0,0,0,0">
                     <w:txbxContent>
                       <w:p>
@@ -6712,7 +7046,7 @@
                     </w:txbxContent>
                   </v:textbox>
                 </v:oval>
-                <v:oval id="Oval 4768" o:spid="_x0000_s4268" style="position:absolute;left:4936;top:14807;width:408;height:406;visibility:visible;mso-wrap-style:square;v-text-anchor:top" o:gfxdata="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" strokecolor="#4a7ebb" strokeweight="3.5pt">
+                <v:oval id="Oval 4768" o:spid="_x0000_s1111" style="position:absolute;left:4936;top:14807;width:408;height:406;visibility:visible;mso-wrap-style:square;v-text-anchor:top" o:gfxdata="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" strokecolor="#4a7ebb" strokeweight="3.5pt">
                   <v:textbox inset="0,0,0,0">
                     <w:txbxContent>
                       <w:p>
@@ -6741,6 +7075,13 @@
           </mc:Fallback>
         </mc:AlternateContent>
       </w:r>
+    </w:p>
+    <w:p>
+      <w:pPr>
+        <w:rPr>
+          <w:szCs w:val="20"/>
+        </w:rPr>
+      </w:pPr>
     </w:p>
     <w:p>
       <w:pPr>
@@ -6979,6 +7320,7 @@
           <w:szCs w:val="22"/>
           <w:lang w:val="sv-SE" w:eastAsia="sv-SE"/>
         </w:rPr>
+        <w:lastRenderedPageBreak/>
         <mc:AlternateContent>
           <mc:Choice Requires="wpg">
             <w:drawing>
@@ -7996,7 +8338,15 @@
                                   <w:sz w:val="18"/>
                                   <w:szCs w:val="18"/>
                                 </w:rPr>
-                                <w:t>CV652 regulated</w:t>
+                                <w:t>FT</w:t>
+                              </w:r>
+                              <w:r>
+                                <w:rPr>
+                                  <w:rFonts w:asciiTheme="majorHAnsi" w:hAnsiTheme="majorHAnsi" w:cstheme="majorHAnsi"/>
+                                  <w:sz w:val="18"/>
+                                  <w:szCs w:val="18"/>
+                                </w:rPr>
+                                <w:t>652 regulated</w:t>
                               </w:r>
                             </w:p>
                             <w:p>
@@ -8007,7 +8357,7 @@
                                   <w:szCs w:val="18"/>
                                 </w:rPr>
                               </w:pPr>
-                              <w:del w:id="38" w:author="Konrad Gajewski" w:date="2020-03-05T10:52:00Z">
+                              <w:del w:id="61" w:author="Konrad Gajewski" w:date="2020-03-05T10:52:00Z">
                                 <w:r>
                                   <w:rPr>
                                     <w:rFonts w:asciiTheme="majorHAnsi" w:hAnsiTheme="majorHAnsi" w:cstheme="majorHAnsi"/>
@@ -8017,7 +8367,7 @@
                                   <w:delText xml:space="preserve">TT692 </w:delText>
                                 </w:r>
                               </w:del>
-                              <w:ins w:id="39" w:author="Konrad Gajewski" w:date="2020-03-05T10:52:00Z">
+                              <w:ins w:id="62" w:author="Konrad Gajewski" w:date="2020-03-05T10:52:00Z">
                                 <w:r>
                                   <w:rPr>
                                     <w:rFonts w:asciiTheme="majorHAnsi" w:hAnsiTheme="majorHAnsi" w:cstheme="majorHAnsi"/>
@@ -8051,7 +8401,7 @@
                                 </w:rPr>
                                 <w:t xml:space="preserve">= </w:t>
                               </w:r>
-                              <w:del w:id="40" w:author="Konrad Gajewski" w:date="2020-03-05T10:52:00Z">
+                              <w:del w:id="63" w:author="Konrad Gajewski" w:date="2020-03-05T10:52:00Z">
                                 <w:r>
                                   <w:rPr>
                                     <w:rFonts w:asciiTheme="majorHAnsi" w:hAnsiTheme="majorHAnsi" w:cstheme="majorHAnsi"/>
@@ -8069,7 +8419,7 @@
                                   <w:delText xml:space="preserve"> </w:delText>
                                 </w:r>
                               </w:del>
-                              <w:ins w:id="41" w:author="Konrad Gajewski" w:date="2020-03-05T10:52:00Z">
+                              <w:ins w:id="64" w:author="Konrad Gajewski" w:date="2020-03-05T10:52:00Z">
                                 <w:r>
                                   <w:rPr>
                                     <w:rFonts w:asciiTheme="majorHAnsi" w:hAnsiTheme="majorHAnsi" w:cstheme="majorHAnsi"/>
@@ -8198,6 +8548,7 @@
                                   <w:lang w:val="fr-FR"/>
                                 </w:rPr>
                               </w:pPr>
+                              <w:proofErr w:type="spellStart"/>
                               <w:r>
                                 <w:rPr>
                                   <w:rFonts w:asciiTheme="majorHAnsi" w:hAnsiTheme="majorHAnsi" w:cstheme="majorHAnsi"/>
@@ -8205,7 +8556,37 @@
                                   <w:szCs w:val="18"/>
                                   <w:lang w:val="fr-FR"/>
                                 </w:rPr>
-                                <w:t>Gas and Current lead</w:t>
+                                <w:t>Gas</w:t>
+                              </w:r>
+                              <w:proofErr w:type="spellEnd"/>
+                              <w:r>
+                                <w:rPr>
+                                  <w:rFonts w:asciiTheme="majorHAnsi" w:hAnsiTheme="majorHAnsi" w:cstheme="majorHAnsi"/>
+                                  <w:sz w:val="18"/>
+                                  <w:szCs w:val="18"/>
+                                  <w:lang w:val="fr-FR"/>
+                                </w:rPr>
+                                <w:t xml:space="preserve"> and </w:t>
+                              </w:r>
+                              <w:proofErr w:type="spellStart"/>
+                              <w:r>
+                                <w:rPr>
+                                  <w:rFonts w:asciiTheme="majorHAnsi" w:hAnsiTheme="majorHAnsi" w:cstheme="majorHAnsi"/>
+                                  <w:sz w:val="18"/>
+                                  <w:szCs w:val="18"/>
+                                  <w:lang w:val="fr-FR"/>
+                                </w:rPr>
+                                <w:t>Current</w:t>
+                              </w:r>
+                              <w:proofErr w:type="spellEnd"/>
+                              <w:r>
+                                <w:rPr>
+                                  <w:rFonts w:asciiTheme="majorHAnsi" w:hAnsiTheme="majorHAnsi" w:cstheme="majorHAnsi"/>
+                                  <w:sz w:val="18"/>
+                                  <w:szCs w:val="18"/>
+                                  <w:lang w:val="fr-FR"/>
+                                </w:rPr>
+                                <w:t xml:space="preserve"> lead</w:t>
                               </w:r>
                             </w:p>
                             <w:p>
@@ -8218,6 +8599,8 @@
                                   <w:lang w:val="fr-FR"/>
                                 </w:rPr>
                               </w:pPr>
+                              <w:proofErr w:type="spellStart"/>
+                              <w:proofErr w:type="gramStart"/>
                               <w:r>
                                 <w:rPr>
                                   <w:rFonts w:asciiTheme="majorHAnsi" w:hAnsiTheme="majorHAnsi" w:cstheme="majorHAnsi"/>
@@ -8227,6 +8610,8 @@
                                 </w:rPr>
                                 <w:t>heating</w:t>
                               </w:r>
+                              <w:proofErr w:type="spellEnd"/>
+                              <w:proofErr w:type="gramEnd"/>
                             </w:p>
                           </w:txbxContent>
                         </wps:txbx>
@@ -8277,7 +8662,7 @@
                                 </w:rPr>
                                 <w:t>EH652</w:t>
                               </w:r>
-                              <w:ins w:id="42" w:author="Konrad Gajewski" w:date="2020-03-05T10:58:00Z">
+                              <w:ins w:id="65" w:author="Konrad Gajewski" w:date="2020-03-05T10:58:00Z">
                                 <w:r>
                                   <w:rPr>
                                     <w:rFonts w:asciiTheme="majorHAnsi" w:hAnsiTheme="majorHAnsi" w:cstheme="majorHAnsi"/>
@@ -8329,7 +8714,7 @@
                                 </w:rPr>
                                 <w:t>EH65</w:t>
                               </w:r>
-                              <w:ins w:id="43" w:author="Konrad Gajewski" w:date="2020-03-05T10:58:00Z">
+                              <w:ins w:id="66" w:author="Konrad Gajewski" w:date="2020-03-05T10:58:00Z">
                                 <w:r>
                                   <w:rPr>
                                     <w:rFonts w:asciiTheme="majorHAnsi" w:hAnsiTheme="majorHAnsi" w:cstheme="majorHAnsi"/>
@@ -8339,7 +8724,7 @@
                                   <w:t>2B</w:t>
                                 </w:r>
                               </w:ins>
-                              <w:del w:id="44" w:author="Konrad Gajewski" w:date="2020-03-05T10:58:00Z">
+                              <w:del w:id="67" w:author="Konrad Gajewski" w:date="2020-03-05T10:58:00Z">
                                 <w:r>
                                   <w:rPr>
                                     <w:rFonts w:asciiTheme="majorHAnsi" w:hAnsiTheme="majorHAnsi" w:cstheme="majorHAnsi"/>
@@ -8374,7 +8759,7 @@
                                 </w:rPr>
                                 <w:t>TT65</w:t>
                               </w:r>
-                              <w:ins w:id="45" w:author="Konrad Gajewski" w:date="2020-03-05T10:58:00Z">
+                              <w:ins w:id="68" w:author="Konrad Gajewski" w:date="2020-03-05T10:58:00Z">
                                 <w:r>
                                   <w:rPr>
                                     <w:rFonts w:asciiTheme="majorHAnsi" w:hAnsiTheme="majorHAnsi" w:cstheme="majorHAnsi"/>
@@ -8384,7 +8769,7 @@
                                   <w:t>2</w:t>
                                 </w:r>
                               </w:ins>
-                              <w:del w:id="46" w:author="Konrad Gajewski" w:date="2020-03-05T10:58:00Z">
+                              <w:del w:id="69" w:author="Konrad Gajewski" w:date="2020-03-05T10:58:00Z">
                                 <w:r>
                                   <w:rPr>
                                     <w:rFonts w:asciiTheme="majorHAnsi" w:hAnsiTheme="majorHAnsi" w:cstheme="majorHAnsi"/>
@@ -8402,7 +8787,7 @@
                                 </w:rPr>
                                 <w:t xml:space="preserve"> = TT65</w:t>
                               </w:r>
-                              <w:ins w:id="47" w:author="Konrad Gajewski" w:date="2020-03-05T10:58:00Z">
+                              <w:ins w:id="70" w:author="Konrad Gajewski" w:date="2020-03-05T10:58:00Z">
                                 <w:r>
                                   <w:rPr>
                                     <w:rFonts w:asciiTheme="majorHAnsi" w:hAnsiTheme="majorHAnsi" w:cstheme="majorHAnsi"/>
@@ -8412,7 +8797,7 @@
                                   <w:t>2</w:t>
                                 </w:r>
                               </w:ins>
-                              <w:del w:id="48" w:author="Konrad Gajewski" w:date="2020-03-05T10:58:00Z">
+                              <w:del w:id="71" w:author="Konrad Gajewski" w:date="2020-03-05T10:58:00Z">
                                 <w:r>
                                   <w:rPr>
                                     <w:rFonts w:asciiTheme="majorHAnsi" w:hAnsiTheme="majorHAnsi" w:cstheme="majorHAnsi"/>
@@ -8884,7 +9269,15 @@
                                   <w:sz w:val="18"/>
                                   <w:szCs w:val="18"/>
                                 </w:rPr>
-                                <w:t>CV653 regulated</w:t>
+                                <w:t>F</w:t>
+                              </w:r>
+                              <w:r>
+                                <w:rPr>
+                                  <w:rFonts w:asciiTheme="majorHAnsi" w:hAnsiTheme="majorHAnsi" w:cstheme="majorHAnsi"/>
+                                  <w:sz w:val="18"/>
+                                  <w:szCs w:val="18"/>
+                                </w:rPr>
+                                <w:t>V653 regulated</w:t>
                               </w:r>
                             </w:p>
                             <w:p>
@@ -8895,7 +9288,7 @@
                                   <w:szCs w:val="18"/>
                                 </w:rPr>
                               </w:pPr>
-                              <w:del w:id="49" w:author="Konrad Gajewski" w:date="2020-03-05T10:52:00Z">
+                              <w:del w:id="72" w:author="Konrad Gajewski" w:date="2020-03-05T10:52:00Z">
                                 <w:r>
                                   <w:rPr>
                                     <w:rFonts w:asciiTheme="majorHAnsi" w:hAnsiTheme="majorHAnsi" w:cstheme="majorHAnsi"/>
@@ -8905,7 +9298,7 @@
                                   <w:delText xml:space="preserve">TT693 </w:delText>
                                 </w:r>
                               </w:del>
-                              <w:ins w:id="50" w:author="Konrad Gajewski" w:date="2020-03-05T10:52:00Z">
+                              <w:ins w:id="73" w:author="Konrad Gajewski" w:date="2020-03-05T10:52:00Z">
                                 <w:r>
                                   <w:rPr>
                                     <w:rFonts w:asciiTheme="majorHAnsi" w:hAnsiTheme="majorHAnsi" w:cstheme="majorHAnsi"/>
@@ -8939,7 +9332,7 @@
                                 </w:rPr>
                                 <w:t xml:space="preserve">= </w:t>
                               </w:r>
-                              <w:del w:id="51" w:author="Konrad Gajewski" w:date="2020-03-05T10:53:00Z">
+                              <w:del w:id="74" w:author="Konrad Gajewski" w:date="2020-03-05T10:53:00Z">
                                 <w:r>
                                   <w:rPr>
                                     <w:rFonts w:asciiTheme="majorHAnsi" w:hAnsiTheme="majorHAnsi" w:cstheme="majorHAnsi"/>
@@ -8957,7 +9350,7 @@
                                   <w:delText xml:space="preserve"> </w:delText>
                                 </w:r>
                               </w:del>
-                              <w:ins w:id="52" w:author="Konrad Gajewski" w:date="2020-03-05T10:53:00Z">
+                              <w:ins w:id="75" w:author="Konrad Gajewski" w:date="2020-03-05T10:53:00Z">
                                 <w:r>
                                   <w:rPr>
                                     <w:rFonts w:asciiTheme="majorHAnsi" w:hAnsiTheme="majorHAnsi" w:cstheme="majorHAnsi"/>
@@ -9086,6 +9479,7 @@
                                   <w:lang w:val="fr-FR"/>
                                 </w:rPr>
                               </w:pPr>
+                              <w:proofErr w:type="spellStart"/>
                               <w:r>
                                 <w:rPr>
                                   <w:rFonts w:asciiTheme="majorHAnsi" w:hAnsiTheme="majorHAnsi" w:cstheme="majorHAnsi"/>
@@ -9093,7 +9487,37 @@
                                   <w:szCs w:val="18"/>
                                   <w:lang w:val="fr-FR"/>
                                 </w:rPr>
-                                <w:t>Gas and Current lead</w:t>
+                                <w:t>Gas</w:t>
+                              </w:r>
+                              <w:proofErr w:type="spellEnd"/>
+                              <w:r>
+                                <w:rPr>
+                                  <w:rFonts w:asciiTheme="majorHAnsi" w:hAnsiTheme="majorHAnsi" w:cstheme="majorHAnsi"/>
+                                  <w:sz w:val="18"/>
+                                  <w:szCs w:val="18"/>
+                                  <w:lang w:val="fr-FR"/>
+                                </w:rPr>
+                                <w:t xml:space="preserve"> and </w:t>
+                              </w:r>
+                              <w:proofErr w:type="spellStart"/>
+                              <w:r>
+                                <w:rPr>
+                                  <w:rFonts w:asciiTheme="majorHAnsi" w:hAnsiTheme="majorHAnsi" w:cstheme="majorHAnsi"/>
+                                  <w:sz w:val="18"/>
+                                  <w:szCs w:val="18"/>
+                                  <w:lang w:val="fr-FR"/>
+                                </w:rPr>
+                                <w:t>Current</w:t>
+                              </w:r>
+                              <w:proofErr w:type="spellEnd"/>
+                              <w:r>
+                                <w:rPr>
+                                  <w:rFonts w:asciiTheme="majorHAnsi" w:hAnsiTheme="majorHAnsi" w:cstheme="majorHAnsi"/>
+                                  <w:sz w:val="18"/>
+                                  <w:szCs w:val="18"/>
+                                  <w:lang w:val="fr-FR"/>
+                                </w:rPr>
+                                <w:t xml:space="preserve"> lead</w:t>
                               </w:r>
                             </w:p>
                             <w:p>
@@ -9106,6 +9530,8 @@
                                   <w:lang w:val="fr-FR"/>
                                 </w:rPr>
                               </w:pPr>
+                              <w:proofErr w:type="spellStart"/>
+                              <w:proofErr w:type="gramStart"/>
                               <w:r>
                                 <w:rPr>
                                   <w:rFonts w:asciiTheme="majorHAnsi" w:hAnsiTheme="majorHAnsi" w:cstheme="majorHAnsi"/>
@@ -9115,6 +9541,8 @@
                                 </w:rPr>
                                 <w:t>heating</w:t>
                               </w:r>
+                              <w:proofErr w:type="spellEnd"/>
+                              <w:proofErr w:type="gramEnd"/>
                             </w:p>
                           </w:txbxContent>
                         </wps:txbx>
@@ -9165,7 +9593,7 @@
                                 </w:rPr>
                                 <w:t>EH653</w:t>
                               </w:r>
-                              <w:ins w:id="53" w:author="Konrad Gajewski" w:date="2020-03-05T10:58:00Z">
+                              <w:ins w:id="76" w:author="Konrad Gajewski" w:date="2020-03-05T10:58:00Z">
                                 <w:r>
                                   <w:rPr>
                                     <w:rFonts w:asciiTheme="majorHAnsi" w:hAnsiTheme="majorHAnsi" w:cstheme="majorHAnsi"/>
@@ -9217,7 +9645,7 @@
                                 </w:rPr>
                                 <w:t>EH65</w:t>
                               </w:r>
-                              <w:ins w:id="54" w:author="Konrad Gajewski" w:date="2020-03-05T10:58:00Z">
+                              <w:ins w:id="77" w:author="Konrad Gajewski" w:date="2020-03-05T10:58:00Z">
                                 <w:r>
                                   <w:rPr>
                                     <w:rFonts w:asciiTheme="majorHAnsi" w:hAnsiTheme="majorHAnsi" w:cstheme="majorHAnsi"/>
@@ -9227,7 +9655,7 @@
                                   <w:t>3B</w:t>
                                 </w:r>
                               </w:ins>
-                              <w:del w:id="55" w:author="Konrad Gajewski" w:date="2020-03-05T10:58:00Z">
+                              <w:del w:id="78" w:author="Konrad Gajewski" w:date="2020-03-05T10:58:00Z">
                                 <w:r>
                                   <w:rPr>
                                     <w:rFonts w:asciiTheme="majorHAnsi" w:hAnsiTheme="majorHAnsi" w:cstheme="majorHAnsi"/>
@@ -9262,7 +9690,7 @@
                                 </w:rPr>
                                 <w:t>TT65</w:t>
                               </w:r>
-                              <w:ins w:id="56" w:author="Konrad Gajewski" w:date="2020-03-05T10:59:00Z">
+                              <w:ins w:id="79" w:author="Konrad Gajewski" w:date="2020-03-05T10:59:00Z">
                                 <w:r>
                                   <w:rPr>
                                     <w:rFonts w:asciiTheme="majorHAnsi" w:hAnsiTheme="majorHAnsi" w:cstheme="majorHAnsi"/>
@@ -9272,7 +9700,7 @@
                                   <w:t>3</w:t>
                                 </w:r>
                               </w:ins>
-                              <w:del w:id="57" w:author="Konrad Gajewski" w:date="2020-03-05T10:59:00Z">
+                              <w:del w:id="80" w:author="Konrad Gajewski" w:date="2020-03-05T10:59:00Z">
                                 <w:r>
                                   <w:rPr>
                                     <w:rFonts w:asciiTheme="majorHAnsi" w:hAnsiTheme="majorHAnsi" w:cstheme="majorHAnsi"/>
@@ -9290,7 +9718,7 @@
                                 </w:rPr>
                                 <w:t xml:space="preserve"> = TT65</w:t>
                               </w:r>
-                              <w:ins w:id="58" w:author="Konrad Gajewski" w:date="2020-03-05T10:59:00Z">
+                              <w:ins w:id="81" w:author="Konrad Gajewski" w:date="2020-03-05T10:59:00Z">
                                 <w:r>
                                   <w:rPr>
                                     <w:rFonts w:asciiTheme="majorHAnsi" w:hAnsiTheme="majorHAnsi" w:cstheme="majorHAnsi"/>
@@ -9300,7 +9728,7 @@
                                   <w:t>3</w:t>
                                 </w:r>
                               </w:ins>
-                              <w:del w:id="59" w:author="Konrad Gajewski" w:date="2020-03-05T10:59:00Z">
+                              <w:del w:id="82" w:author="Konrad Gajewski" w:date="2020-03-05T10:59:00Z">
                                 <w:r>
                                   <w:rPr>
                                     <w:rFonts w:asciiTheme="majorHAnsi" w:hAnsiTheme="majorHAnsi" w:cstheme="majorHAnsi"/>
@@ -9436,6 +9864,8 @@
                                     <w:lang w:val="fr-FR"/>
                                   </w:rPr>
                                 </w:pPr>
+                                <w:proofErr w:type="spellStart"/>
+                                <w:proofErr w:type="gramStart"/>
                                 <w:r>
                                   <w:rPr>
                                     <w:rFonts w:asciiTheme="majorHAnsi" w:hAnsiTheme="majorHAnsi" w:cstheme="majorHAnsi"/>
@@ -9445,6 +9875,8 @@
                                   </w:rPr>
                                   <w:t>cooling</w:t>
                                 </w:r>
+                                <w:proofErr w:type="spellEnd"/>
+                                <w:proofErr w:type="gramEnd"/>
                               </w:p>
                             </w:txbxContent>
                           </wps:txbx>
@@ -9493,7 +9925,23 @@
                                     <w:sz w:val="18"/>
                                     <w:szCs w:val="18"/>
                                   </w:rPr>
-                                  <w:t>CV653 clos</w:t>
+                                  <w:t>F</w:t>
+                                </w:r>
+                                <w:r>
+                                  <w:rPr>
+                                    <w:rFonts w:asciiTheme="majorHAnsi" w:hAnsiTheme="majorHAnsi" w:cstheme="majorHAnsi"/>
+                                    <w:sz w:val="18"/>
+                                    <w:szCs w:val="18"/>
+                                  </w:rPr>
+                                  <w:t>T</w:t>
+                                </w:r>
+                                <w:r>
+                                  <w:rPr>
+                                    <w:rFonts w:asciiTheme="majorHAnsi" w:hAnsiTheme="majorHAnsi" w:cstheme="majorHAnsi"/>
+                                    <w:sz w:val="18"/>
+                                    <w:szCs w:val="18"/>
+                                  </w:rPr>
+                                  <w:t>653 clos</w:t>
                                 </w:r>
                                 <w:r>
                                   <w:rPr>
@@ -9656,6 +10104,8 @@
                                     <w:lang w:val="fr-FR"/>
                                   </w:rPr>
                                 </w:pPr>
+                                <w:proofErr w:type="spellStart"/>
+                                <w:proofErr w:type="gramStart"/>
                                 <w:r>
                                   <w:rPr>
                                     <w:rFonts w:asciiTheme="majorHAnsi" w:hAnsiTheme="majorHAnsi" w:cstheme="majorHAnsi"/>
@@ -9665,6 +10115,8 @@
                                   </w:rPr>
                                   <w:t>cooling</w:t>
                                 </w:r>
+                                <w:proofErr w:type="spellEnd"/>
+                                <w:proofErr w:type="gramEnd"/>
                               </w:p>
                             </w:txbxContent>
                           </wps:txbx>
@@ -9713,7 +10165,15 @@
                                     <w:sz w:val="18"/>
                                     <w:szCs w:val="18"/>
                                   </w:rPr>
-                                  <w:t>CV652 closing with slope</w:t>
+                                  <w:t>FT</w:t>
+                                </w:r>
+                                <w:r>
+                                  <w:rPr>
+                                    <w:rFonts w:asciiTheme="majorHAnsi" w:hAnsiTheme="majorHAnsi" w:cstheme="majorHAnsi"/>
+                                    <w:sz w:val="18"/>
+                                    <w:szCs w:val="18"/>
+                                  </w:rPr>
+                                  <w:t>652 closing with slope</w:t>
                                 </w:r>
                               </w:p>
                               <w:p>
@@ -10332,11 +10792,11 @@
           </mc:Choice>
           <mc:Fallback>
             <w:pict>
-              <v:group id="Group 4776" o:spid="_x0000_s4270" style="position:absolute;left:0;text-align:left;margin-left:-2.1pt;margin-top:8.7pt;width:461.55pt;height:469.65pt;z-index:274349568" coordorigin="1376,599" coordsize="9231,9393" o:gfxdata="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">
-                <v:shape id="AutoShape 5094" o:spid="_x0000_s4271" type="#_x0000_t32" style="position:absolute;left:10259;top:1261;width:0;height:8731;flip:x;visibility:visible;mso-wrap-style:square" o:connectortype="straight" o:gfxdata="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" strokeweight=".5pt">
+              <v:group id="Group 4776" o:spid="_x0000_s1113" style="position:absolute;left:0;text-align:left;margin-left:-2.1pt;margin-top:8.7pt;width:461.55pt;height:469.65pt;z-index:274349568" coordorigin="1376,599" coordsize="9231,9393" o:gfxdata="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">
+                <v:shape id="AutoShape 5094" o:spid="_x0000_s1114" type="#_x0000_t32" style="position:absolute;left:10259;top:1261;width:0;height:8731;flip:x;visibility:visible;mso-wrap-style:square" o:connectortype="straight" o:gfxdata="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" strokeweight=".5pt">
                   <v:stroke startarrow="block"/>
                 </v:shape>
-                <v:shape id="Text Box 5095" o:spid="_x0000_s4272" type="#_x0000_t202" style="position:absolute;left:7388;top:1875;width:1954;height:457;visibility:visible;mso-wrap-style:square;v-text-anchor:top" o:gfxdata="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" stroked="f">
+                <v:shape id="Text Box 5095" o:spid="_x0000_s1115" type="#_x0000_t202" style="position:absolute;left:7388;top:1875;width:1954;height:457;visibility:visible;mso-wrap-style:square;v-text-anchor:top" o:gfxdata="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" stroked="f">
                   <v:textbox>
                     <w:txbxContent>
                       <w:p>
@@ -10351,18 +10811,18 @@
                     </w:txbxContent>
                   </v:textbox>
                 </v:shape>
-                <v:shape id="AutoShape 5096" o:spid="_x0000_s4273" type="#_x0000_t32" style="position:absolute;left:1726;top:1196;width:0;height:4989;flip:x;visibility:visible;mso-wrap-style:square" o:connectortype="straight" o:gfxdata="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" strokeweight=".5pt">
+                <v:shape id="AutoShape 5096" o:spid="_x0000_s1116" type="#_x0000_t32" style="position:absolute;left:1726;top:1196;width:0;height:4989;flip:x;visibility:visible;mso-wrap-style:square" o:connectortype="straight" o:gfxdata="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" strokeweight=".5pt">
                   <v:stroke endarrow="block"/>
                 </v:shape>
-                <v:group id="Group 5112" o:spid="_x0000_s4274" style="position:absolute;left:3602;top:1807;width:227;height:560" coordorigin="4444,2685" coordsize="255,720" o:gfxdata="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">
-                  <v:shape id="AutoShape 5113" o:spid="_x0000_s4275" type="#_x0000_t32" style="position:absolute;left:4575;top:2685;width:0;height:720;visibility:visible;mso-wrap-style:square" o:connectortype="straight" o:gfxdata="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"/>
-                  <v:shape id="AutoShape 5114" o:spid="_x0000_s4276" type="#_x0000_t32" style="position:absolute;left:4444;top:3090;width:255;height:0;visibility:visible;mso-wrap-style:square" o:connectortype="straight" o:gfxdata="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"/>
+                <v:group id="Group 5112" o:spid="_x0000_s1117" style="position:absolute;left:3602;top:1807;width:227;height:560" coordorigin="4444,2685" coordsize="255,720" o:gfxdata="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">
+                  <v:shape id="AutoShape 5113" o:spid="_x0000_s1118" type="#_x0000_t32" style="position:absolute;left:4575;top:2685;width:0;height:720;visibility:visible;mso-wrap-style:square" o:connectortype="straight" o:gfxdata="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"/>
+                  <v:shape id="AutoShape 5114" o:spid="_x0000_s1119" type="#_x0000_t32" style="position:absolute;left:4444;top:3090;width:255;height:0;visibility:visible;mso-wrap-style:square" o:connectortype="straight" o:gfxdata="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"/>
                 </v:group>
-                <v:shape id="AutoShape 5115" o:spid="_x0000_s4277" type="#_x0000_t32" style="position:absolute;left:1733;top:1814;width:1984;height:0;flip:y;visibility:visible;mso-wrap-style:square" o:connectortype="straight" o:gfxdata="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"/>
-                <v:shape id="AutoShape 5116" o:spid="_x0000_s4278" type="#_x0000_t32" style="position:absolute;left:5192;top:9978;width:5046;height:0;flip:y;visibility:visible;mso-wrap-style:square" o:connectortype="straight" o:gfxdata="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" strokeweight=".5pt">
+                <v:shape id="AutoShape 5115" o:spid="_x0000_s1120" type="#_x0000_t32" style="position:absolute;left:1733;top:1814;width:1984;height:0;flip:y;visibility:visible;mso-wrap-style:square" o:connectortype="straight" o:gfxdata="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"/>
+                <v:shape id="AutoShape 5116" o:spid="_x0000_s1121" type="#_x0000_t32" style="position:absolute;left:5192;top:9978;width:5046;height:0;flip:y;visibility:visible;mso-wrap-style:square" o:connectortype="straight" o:gfxdata="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" strokeweight=".5pt">
                   <v:stroke endarrow="block"/>
                 </v:shape>
-                <v:shape id="Text Box 5117" o:spid="_x0000_s4279" type="#_x0000_t202" style="position:absolute;left:3878;top:1851;width:2781;height:426;visibility:visible;mso-wrap-style:square;v-text-anchor:top" o:gfxdata="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" stroked="f">
+                <v:shape id="Text Box 5117" o:spid="_x0000_s1122" type="#_x0000_t202" style="position:absolute;left:3878;top:1851;width:2781;height:426;visibility:visible;mso-wrap-style:square;v-text-anchor:top" o:gfxdata="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" stroked="f">
                   <v:textbox>
                     <w:txbxContent>
                       <w:p>
@@ -10403,15 +10863,15 @@
                     </w:txbxContent>
                   </v:textbox>
                 </v:shape>
-                <v:shape id="AutoShape 5118" o:spid="_x0000_s4280" type="#_x0000_t32" style="position:absolute;left:5193;top:5501;width:5046;height:0;flip:y;visibility:visible;mso-wrap-style:square" o:connectortype="straight" o:gfxdata="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" strokeweight=".5pt">
+                <v:shape id="AutoShape 5118" o:spid="_x0000_s1123" type="#_x0000_t32" style="position:absolute;left:5193;top:5501;width:5046;height:0;flip:y;visibility:visible;mso-wrap-style:square" o:connectortype="straight" o:gfxdata="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" strokeweight=".5pt">
                   <v:stroke endarrow="block"/>
                 </v:shape>
-                <v:group id="Group 5143" o:spid="_x0000_s4281" style="position:absolute;left:3602;top:6230;width:227;height:560" coordorigin="4444,2685" coordsize="255,720" o:gfxdata="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">
-                  <v:shape id="AutoShape 5144" o:spid="_x0000_s4282" type="#_x0000_t32" style="position:absolute;left:4575;top:2685;width:0;height:720;visibility:visible;mso-wrap-style:square" o:connectortype="straight" o:gfxdata="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"/>
-                  <v:shape id="AutoShape 5145" o:spid="_x0000_s4283" type="#_x0000_t32" style="position:absolute;left:4444;top:3090;width:255;height:0;visibility:visible;mso-wrap-style:square" o:connectortype="straight" o:gfxdata="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"/>
+                <v:group id="Group 5143" o:spid="_x0000_s1124" style="position:absolute;left:3602;top:6230;width:227;height:560" coordorigin="4444,2685" coordsize="255,720" o:gfxdata="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">
+                  <v:shape id="AutoShape 5144" o:spid="_x0000_s1125" type="#_x0000_t32" style="position:absolute;left:4575;top:2685;width:0;height:720;visibility:visible;mso-wrap-style:square" o:connectortype="straight" o:gfxdata="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"/>
+                  <v:shape id="AutoShape 5145" o:spid="_x0000_s1126" type="#_x0000_t32" style="position:absolute;left:4444;top:3090;width:255;height:0;visibility:visible;mso-wrap-style:square" o:connectortype="straight" o:gfxdata="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"/>
                 </v:group>
-                <v:shape id="AutoShape 5146" o:spid="_x0000_s4284" type="#_x0000_t32" style="position:absolute;left:1733;top:6237;width:1984;height:0;flip:y;visibility:visible;mso-wrap-style:square" o:connectortype="straight" o:gfxdata="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"/>
-                <v:shape id="Text Box 5147" o:spid="_x0000_s4285" type="#_x0000_t202" style="position:absolute;left:3860;top:6163;width:2781;height:481;visibility:visible;mso-wrap-style:square;v-text-anchor:top" o:gfxdata="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" stroked="f">
+                <v:shape id="AutoShape 5146" o:spid="_x0000_s1127" type="#_x0000_t32" style="position:absolute;left:1733;top:6237;width:1984;height:0;flip:y;visibility:visible;mso-wrap-style:square" o:connectortype="straight" o:gfxdata="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"/>
+                <v:shape id="Text Box 5147" o:spid="_x0000_s1128" type="#_x0000_t202" style="position:absolute;left:3860;top:6163;width:2781;height:481;visibility:visible;mso-wrap-style:square;v-text-anchor:top" o:gfxdata="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" stroked="f">
                   <v:textbox>
                     <w:txbxContent>
                       <w:p>
@@ -10452,10 +10912,10 @@
                     </w:txbxContent>
                   </v:textbox>
                 </v:shape>
-                <v:shape id="AutoShape 5098" o:spid="_x0000_s4286" type="#_x0000_t32" style="position:absolute;left:2804;top:2358;width:4025;height:0;visibility:visible;mso-wrap-style:square" o:connectortype="straight" o:gfxdata="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"/>
-                <v:shape id="AutoShape 5099" o:spid="_x0000_s4287" type="#_x0000_t32" style="position:absolute;left:6825;top:2348;width:0;height:470;visibility:visible;mso-wrap-style:square" o:connectortype="straight" o:gfxdata="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"/>
-                <v:shape id="AutoShape 5100" o:spid="_x0000_s4288" type="#_x0000_t32" style="position:absolute;left:2815;top:2372;width:0;height:470;visibility:visible;mso-wrap-style:square" o:connectortype="straight" o:gfxdata="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"/>
-                <v:shape id="Text Box 5101" o:spid="_x0000_s4289" type="#_x0000_t202" style="position:absolute;left:5183;top:3944;width:1954;height:424;visibility:visible;mso-wrap-style:square;v-text-anchor:top" o:gfxdata="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" stroked="f">
+                <v:shape id="AutoShape 5098" o:spid="_x0000_s1129" type="#_x0000_t32" style="position:absolute;left:2804;top:2358;width:4025;height:0;visibility:visible;mso-wrap-style:square" o:connectortype="straight" o:gfxdata="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"/>
+                <v:shape id="AutoShape 5099" o:spid="_x0000_s1130" type="#_x0000_t32" style="position:absolute;left:6825;top:2348;width:0;height:470;visibility:visible;mso-wrap-style:square" o:connectortype="straight" o:gfxdata="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"/>
+                <v:shape id="AutoShape 5100" o:spid="_x0000_s1131" type="#_x0000_t32" style="position:absolute;left:2815;top:2372;width:0;height:470;visibility:visible;mso-wrap-style:square" o:connectortype="straight" o:gfxdata="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"/>
+                <v:shape id="Text Box 5101" o:spid="_x0000_s1132" type="#_x0000_t202" style="position:absolute;left:5183;top:3944;width:1954;height:424;visibility:visible;mso-wrap-style:square;v-text-anchor:top" o:gfxdata="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" stroked="f">
                   <v:textbox>
                     <w:txbxContent>
                       <w:p>
@@ -10489,14 +10949,14 @@
                     </w:txbxContent>
                   </v:textbox>
                 </v:shape>
-                <v:group id="Group 5102" o:spid="_x0000_s4290" style="position:absolute;left:5063;top:3936;width:227;height:624" coordorigin="4444,2685" coordsize="255,720" o:gfxdata="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">
-                  <v:shape id="AutoShape 5103" o:spid="_x0000_s4291" type="#_x0000_t32" style="position:absolute;left:4575;top:2685;width:0;height:720;visibility:visible;mso-wrap-style:square" o:connectortype="straight" o:gfxdata="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"/>
-                  <v:shape id="AutoShape 5104" o:spid="_x0000_s4292" type="#_x0000_t32" style="position:absolute;left:4444;top:3090;width:255;height:0;visibility:visible;mso-wrap-style:square" o:connectortype="straight" o:gfxdata="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"/>
+                <v:group id="Group 5102" o:spid="_x0000_s1133" style="position:absolute;left:5063;top:3936;width:227;height:624" coordorigin="4444,2685" coordsize="255,720" o:gfxdata="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">
+                  <v:shape id="AutoShape 5103" o:spid="_x0000_s1134" type="#_x0000_t32" style="position:absolute;left:4575;top:2685;width:0;height:720;visibility:visible;mso-wrap-style:square" o:connectortype="straight" o:gfxdata="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"/>
+                  <v:shape id="AutoShape 5104" o:spid="_x0000_s1135" type="#_x0000_t32" style="position:absolute;left:4444;top:3090;width:255;height:0;visibility:visible;mso-wrap-style:square" o:connectortype="straight" o:gfxdata="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"/>
                 </v:group>
-                <v:shape id="AutoShape 5105" o:spid="_x0000_s4293" type="#_x0000_t32" style="position:absolute;left:2800;top:3933;width:4025;height:0;visibility:visible;mso-wrap-style:square" o:connectortype="straight" o:gfxdata="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"/>
-                <v:shape id="AutoShape 5106" o:spid="_x0000_s4294" type="#_x0000_t32" style="position:absolute;left:6810;top:3453;width:0;height:470;visibility:visible;mso-wrap-style:square" o:connectortype="straight" o:gfxdata="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"/>
-                <v:shape id="AutoShape 5107" o:spid="_x0000_s4295" type="#_x0000_t32" style="position:absolute;left:2800;top:3477;width:0;height:470;visibility:visible;mso-wrap-style:square" o:connectortype="straight" o:gfxdata="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"/>
-                <v:rect id="Rectangle 5108" o:spid="_x0000_s4296" style="position:absolute;left:6102;top:2620;width:1376;height:1077;visibility:visible;mso-wrap-style:square;v-text-anchor:top" o:gfxdata="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">
+                <v:shape id="AutoShape 5105" o:spid="_x0000_s1136" type="#_x0000_t32" style="position:absolute;left:2800;top:3933;width:4025;height:0;visibility:visible;mso-wrap-style:square" o:connectortype="straight" o:gfxdata="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"/>
+                <v:shape id="AutoShape 5106" o:spid="_x0000_s1137" type="#_x0000_t32" style="position:absolute;left:6810;top:3453;width:0;height:470;visibility:visible;mso-wrap-style:square" o:connectortype="straight" o:gfxdata="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"/>
+                <v:shape id="AutoShape 5107" o:spid="_x0000_s1138" type="#_x0000_t32" style="position:absolute;left:2800;top:3477;width:0;height:470;visibility:visible;mso-wrap-style:square" o:connectortype="straight" o:gfxdata="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"/>
+                <v:rect id="Rectangle 5108" o:spid="_x0000_s1139" style="position:absolute;left:6102;top:2620;width:1376;height:1077;visibility:visible;mso-wrap-style:square;v-text-anchor:top" o:gfxdata="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">
                   <v:textbox>
                     <w:txbxContent>
                       <w:p>
@@ -10528,7 +10988,7 @@
                     </w:txbxContent>
                   </v:textbox>
                 </v:rect>
-                <v:shape id="Text Box 5109" o:spid="_x0000_s4297" type="#_x0000_t202" style="position:absolute;left:7478;top:2620;width:2386;height:1077;visibility:visible;mso-wrap-style:square;v-text-anchor:top" o:gfxdata="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">
+                <v:shape id="Text Box 5109" o:spid="_x0000_s1140" type="#_x0000_t202" style="position:absolute;left:7478;top:2620;width:2386;height:1077;visibility:visible;mso-wrap-style:square;v-text-anchor:top" o:gfxdata="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">
                   <v:textbox>
                     <w:txbxContent>
                       <w:p>
@@ -10545,7 +11005,15 @@
                             <w:sz w:val="18"/>
                             <w:szCs w:val="18"/>
                           </w:rPr>
-                          <w:t>CV652 regulated</w:t>
+                          <w:t>FT</w:t>
+                        </w:r>
+                        <w:r>
+                          <w:rPr>
+                            <w:rFonts w:asciiTheme="majorHAnsi" w:hAnsiTheme="majorHAnsi" w:cstheme="majorHAnsi"/>
+                            <w:sz w:val="18"/>
+                            <w:szCs w:val="18"/>
+                          </w:rPr>
+                          <w:t>652 regulated</w:t>
                         </w:r>
                       </w:p>
                       <w:p>
@@ -10556,7 +11024,7 @@
                             <w:szCs w:val="18"/>
                           </w:rPr>
                         </w:pPr>
-                        <w:del w:id="522" w:author="Konrad Gajewski" w:date="2020-03-05T10:52:00Z">
+                        <w:del w:id="83" w:author="Konrad Gajewski" w:date="2020-03-05T10:52:00Z">
                           <w:r>
                             <w:rPr>
                               <w:rFonts w:asciiTheme="majorHAnsi" w:hAnsiTheme="majorHAnsi" w:cstheme="majorHAnsi"/>
@@ -10566,7 +11034,7 @@
                             <w:delText xml:space="preserve">TT692 </w:delText>
                           </w:r>
                         </w:del>
-                        <w:ins w:id="523" w:author="Konrad Gajewski" w:date="2020-03-05T10:52:00Z">
+                        <w:ins w:id="84" w:author="Konrad Gajewski" w:date="2020-03-05T10:52:00Z">
                           <w:r>
                             <w:rPr>
                               <w:rFonts w:asciiTheme="majorHAnsi" w:hAnsiTheme="majorHAnsi" w:cstheme="majorHAnsi"/>
@@ -10600,7 +11068,7 @@
                           </w:rPr>
                           <w:t xml:space="preserve">= </w:t>
                         </w:r>
-                        <w:del w:id="524" w:author="Konrad Gajewski" w:date="2020-03-05T10:52:00Z">
+                        <w:del w:id="85" w:author="Konrad Gajewski" w:date="2020-03-05T10:52:00Z">
                           <w:r>
                             <w:rPr>
                               <w:rFonts w:asciiTheme="majorHAnsi" w:hAnsiTheme="majorHAnsi" w:cstheme="majorHAnsi"/>
@@ -10618,7 +11086,7 @@
                             <w:delText xml:space="preserve"> </w:delText>
                           </w:r>
                         </w:del>
-                        <w:ins w:id="525" w:author="Konrad Gajewski" w:date="2020-03-05T10:52:00Z">
+                        <w:ins w:id="86" w:author="Konrad Gajewski" w:date="2020-03-05T10:52:00Z">
                           <w:r>
                             <w:rPr>
                               <w:rFonts w:asciiTheme="majorHAnsi" w:hAnsiTheme="majorHAnsi" w:cstheme="majorHAnsi"/>
@@ -10707,7 +11175,7 @@
                     </w:txbxContent>
                   </v:textbox>
                 </v:shape>
-                <v:rect id="Rectangle 5110" o:spid="_x0000_s4298" style="position:absolute;left:2093;top:2628;width:1376;height:1094;visibility:visible;mso-wrap-style:square;v-text-anchor:top" o:gfxdata="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">
+                <v:rect id="Rectangle 5110" o:spid="_x0000_s1141" style="position:absolute;left:2093;top:2628;width:1376;height:1094;visibility:visible;mso-wrap-style:square;v-text-anchor:top" o:gfxdata="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">
                   <v:textbox>
                     <w:txbxContent>
                       <w:p>
@@ -10788,7 +11256,7 @@
                     </w:txbxContent>
                   </v:textbox>
                 </v:rect>
-                <v:shape id="Text Box 5111" o:spid="_x0000_s4299" type="#_x0000_t202" style="position:absolute;left:3469;top:2628;width:2386;height:1094;visibility:visible;mso-wrap-style:square;v-text-anchor:top" o:gfxdata="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">
+                <v:shape id="Text Box 5111" o:spid="_x0000_s1142" type="#_x0000_t202" style="position:absolute;left:3469;top:2628;width:2386;height:1094;visibility:visible;mso-wrap-style:square;v-text-anchor:top" o:gfxdata="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">
                   <v:textbox>
                     <w:txbxContent>
                       <w:p>
@@ -10807,7 +11275,7 @@
                           </w:rPr>
                           <w:t>EH652</w:t>
                         </w:r>
-                        <w:ins w:id="526" w:author="Konrad Gajewski" w:date="2020-03-05T10:58:00Z">
+                        <w:ins w:id="87" w:author="Konrad Gajewski" w:date="2020-03-05T10:58:00Z">
                           <w:r>
                             <w:rPr>
                               <w:rFonts w:asciiTheme="majorHAnsi" w:hAnsiTheme="majorHAnsi" w:cstheme="majorHAnsi"/>
@@ -10859,7 +11327,7 @@
                           </w:rPr>
                           <w:t>EH65</w:t>
                         </w:r>
-                        <w:ins w:id="527" w:author="Konrad Gajewski" w:date="2020-03-05T10:58:00Z">
+                        <w:ins w:id="88" w:author="Konrad Gajewski" w:date="2020-03-05T10:58:00Z">
                           <w:r>
                             <w:rPr>
                               <w:rFonts w:asciiTheme="majorHAnsi" w:hAnsiTheme="majorHAnsi" w:cstheme="majorHAnsi"/>
@@ -10869,7 +11337,7 @@
                             <w:t>2B</w:t>
                           </w:r>
                         </w:ins>
-                        <w:del w:id="528" w:author="Konrad Gajewski" w:date="2020-03-05T10:58:00Z">
+                        <w:del w:id="89" w:author="Konrad Gajewski" w:date="2020-03-05T10:58:00Z">
                           <w:r>
                             <w:rPr>
                               <w:rFonts w:asciiTheme="majorHAnsi" w:hAnsiTheme="majorHAnsi" w:cstheme="majorHAnsi"/>
@@ -10904,7 +11372,7 @@
                           </w:rPr>
                           <w:t>TT65</w:t>
                         </w:r>
-                        <w:ins w:id="529" w:author="Konrad Gajewski" w:date="2020-03-05T10:58:00Z">
+                        <w:ins w:id="90" w:author="Konrad Gajewski" w:date="2020-03-05T10:58:00Z">
                           <w:r>
                             <w:rPr>
                               <w:rFonts w:asciiTheme="majorHAnsi" w:hAnsiTheme="majorHAnsi" w:cstheme="majorHAnsi"/>
@@ -10914,7 +11382,7 @@
                             <w:t>2</w:t>
                           </w:r>
                         </w:ins>
-                        <w:del w:id="530" w:author="Konrad Gajewski" w:date="2020-03-05T10:58:00Z">
+                        <w:del w:id="91" w:author="Konrad Gajewski" w:date="2020-03-05T10:58:00Z">
                           <w:r>
                             <w:rPr>
                               <w:rFonts w:asciiTheme="majorHAnsi" w:hAnsiTheme="majorHAnsi" w:cstheme="majorHAnsi"/>
@@ -10932,7 +11400,7 @@
                           </w:rPr>
                           <w:t xml:space="preserve"> = TT65</w:t>
                         </w:r>
-                        <w:ins w:id="531" w:author="Konrad Gajewski" w:date="2020-03-05T10:58:00Z">
+                        <w:ins w:id="92" w:author="Konrad Gajewski" w:date="2020-03-05T10:58:00Z">
                           <w:r>
                             <w:rPr>
                               <w:rFonts w:asciiTheme="majorHAnsi" w:hAnsiTheme="majorHAnsi" w:cstheme="majorHAnsi"/>
@@ -10942,7 +11410,7 @@
                             <w:t>2</w:t>
                           </w:r>
                         </w:ins>
-                        <w:del w:id="532" w:author="Konrad Gajewski" w:date="2020-03-05T10:58:00Z">
+                        <w:del w:id="93" w:author="Konrad Gajewski" w:date="2020-03-05T10:58:00Z">
                           <w:r>
                             <w:rPr>
                               <w:rFonts w:asciiTheme="majorHAnsi" w:hAnsiTheme="majorHAnsi" w:cstheme="majorHAnsi"/>
@@ -10973,10 +11441,10 @@
                     </w:txbxContent>
                   </v:textbox>
                 </v:shape>
-                <v:shape id="AutoShape 5129" o:spid="_x0000_s4300" type="#_x0000_t32" style="position:absolute;left:2804;top:6781;width:4025;height:0;visibility:visible;mso-wrap-style:square" o:connectortype="straight" o:gfxdata="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"/>
-                <v:shape id="AutoShape 5130" o:spid="_x0000_s4301" type="#_x0000_t32" style="position:absolute;left:6814;top:6771;width:0;height:470;visibility:visible;mso-wrap-style:square" o:connectortype="straight" o:gfxdata="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"/>
-                <v:shape id="AutoShape 5131" o:spid="_x0000_s4302" type="#_x0000_t32" style="position:absolute;left:2815;top:6795;width:0;height:470;visibility:visible;mso-wrap-style:square" o:connectortype="straight" o:gfxdata="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"/>
-                <v:shape id="Text Box 5132" o:spid="_x0000_s4303" type="#_x0000_t202" style="position:absolute;left:5183;top:8367;width:1954;height:424;visibility:visible;mso-wrap-style:square;v-text-anchor:top" o:gfxdata="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" stroked="f">
+                <v:shape id="AutoShape 5129" o:spid="_x0000_s1143" type="#_x0000_t32" style="position:absolute;left:2804;top:6781;width:4025;height:0;visibility:visible;mso-wrap-style:square" o:connectortype="straight" o:gfxdata="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"/>
+                <v:shape id="AutoShape 5130" o:spid="_x0000_s1144" type="#_x0000_t32" style="position:absolute;left:6814;top:6771;width:0;height:470;visibility:visible;mso-wrap-style:square" o:connectortype="straight" o:gfxdata="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"/>
+                <v:shape id="AutoShape 5131" o:spid="_x0000_s1145" type="#_x0000_t32" style="position:absolute;left:2815;top:6795;width:0;height:470;visibility:visible;mso-wrap-style:square" o:connectortype="straight" o:gfxdata="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"/>
+                <v:shape id="Text Box 5132" o:spid="_x0000_s1146" type="#_x0000_t202" style="position:absolute;left:5183;top:8367;width:1954;height:424;visibility:visible;mso-wrap-style:square;v-text-anchor:top" o:gfxdata="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" stroked="f">
                   <v:textbox>
                     <w:txbxContent>
                       <w:p>
@@ -11010,14 +11478,14 @@
                     </w:txbxContent>
                   </v:textbox>
                 </v:shape>
-                <v:group id="Group 5133" o:spid="_x0000_s4304" style="position:absolute;left:5063;top:8359;width:227;height:624" coordorigin="4444,2685" coordsize="255,720" o:gfxdata="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">
-                  <v:shape id="AutoShape 5134" o:spid="_x0000_s4305" type="#_x0000_t32" style="position:absolute;left:4575;top:2685;width:0;height:720;visibility:visible;mso-wrap-style:square" o:connectortype="straight" o:gfxdata="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"/>
-                  <v:shape id="AutoShape 5135" o:spid="_x0000_s4306" type="#_x0000_t32" style="position:absolute;left:4444;top:3090;width:255;height:0;visibility:visible;mso-wrap-style:square" o:connectortype="straight" o:gfxdata="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"/>
+                <v:group id="Group 5133" o:spid="_x0000_s1147" style="position:absolute;left:5063;top:8359;width:227;height:624" coordorigin="4444,2685" coordsize="255,720" o:gfxdata="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">
+                  <v:shape id="AutoShape 5134" o:spid="_x0000_s1148" type="#_x0000_t32" style="position:absolute;left:4575;top:2685;width:0;height:720;visibility:visible;mso-wrap-style:square" o:connectortype="straight" o:gfxdata="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"/>
+                  <v:shape id="AutoShape 5135" o:spid="_x0000_s1149" type="#_x0000_t32" style="position:absolute;left:4444;top:3090;width:255;height:0;visibility:visible;mso-wrap-style:square" o:connectortype="straight" o:gfxdata="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"/>
                 </v:group>
-                <v:shape id="AutoShape 5136" o:spid="_x0000_s4307" type="#_x0000_t32" style="position:absolute;left:2800;top:8356;width:4025;height:0;visibility:visible;mso-wrap-style:square" o:connectortype="straight" o:gfxdata="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"/>
-                <v:shape id="AutoShape 5137" o:spid="_x0000_s4308" type="#_x0000_t32" style="position:absolute;left:6799;top:7876;width:0;height:470;visibility:visible;mso-wrap-style:square" o:connectortype="straight" o:gfxdata="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"/>
-                <v:shape id="AutoShape 5138" o:spid="_x0000_s4309" type="#_x0000_t32" style="position:absolute;left:2800;top:7900;width:0;height:470;visibility:visible;mso-wrap-style:square" o:connectortype="straight" o:gfxdata="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"/>
-                <v:rect id="Rectangle 5139" o:spid="_x0000_s4310" style="position:absolute;left:6102;top:7043;width:1304;height:1077;visibility:visible;mso-wrap-style:square;v-text-anchor:top" o:gfxdata="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">
+                <v:shape id="AutoShape 5136" o:spid="_x0000_s1150" type="#_x0000_t32" style="position:absolute;left:2800;top:8356;width:4025;height:0;visibility:visible;mso-wrap-style:square" o:connectortype="straight" o:gfxdata="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"/>
+                <v:shape id="AutoShape 5137" o:spid="_x0000_s1151" type="#_x0000_t32" style="position:absolute;left:6799;top:7876;width:0;height:470;visibility:visible;mso-wrap-style:square" o:connectortype="straight" o:gfxdata="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"/>
+                <v:shape id="AutoShape 5138" o:spid="_x0000_s1152" type="#_x0000_t32" style="position:absolute;left:2800;top:7900;width:0;height:470;visibility:visible;mso-wrap-style:square" o:connectortype="straight" o:gfxdata="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"/>
+                <v:rect id="Rectangle 5139" o:spid="_x0000_s1153" style="position:absolute;left:6102;top:7043;width:1304;height:1077;visibility:visible;mso-wrap-style:square;v-text-anchor:top" o:gfxdata="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">
                   <v:textbox>
                     <w:txbxContent>
                       <w:p>
@@ -11049,7 +11517,7 @@
                     </w:txbxContent>
                   </v:textbox>
                 </v:rect>
-                <v:shape id="Text Box 5140" o:spid="_x0000_s4311" type="#_x0000_t202" style="position:absolute;left:7397;top:7043;width:2386;height:1077;visibility:visible;mso-wrap-style:square;v-text-anchor:top" o:gfxdata="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">
+                <v:shape id="Text Box 5140" o:spid="_x0000_s1154" type="#_x0000_t202" style="position:absolute;left:7397;top:7043;width:2386;height:1077;visibility:visible;mso-wrap-style:square;v-text-anchor:top" o:gfxdata="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">
                   <v:textbox>
                     <w:txbxContent>
                       <w:p>
@@ -11066,7 +11534,15 @@
                             <w:sz w:val="18"/>
                             <w:szCs w:val="18"/>
                           </w:rPr>
-                          <w:t>CV653 regulated</w:t>
+                          <w:t>F</w:t>
+                        </w:r>
+                        <w:r>
+                          <w:rPr>
+                            <w:rFonts w:asciiTheme="majorHAnsi" w:hAnsiTheme="majorHAnsi" w:cstheme="majorHAnsi"/>
+                            <w:sz w:val="18"/>
+                            <w:szCs w:val="18"/>
+                          </w:rPr>
+                          <w:t>V653 regulated</w:t>
                         </w:r>
                       </w:p>
                       <w:p>
@@ -11077,7 +11553,7 @@
                             <w:szCs w:val="18"/>
                           </w:rPr>
                         </w:pPr>
-                        <w:del w:id="533" w:author="Konrad Gajewski" w:date="2020-03-05T10:52:00Z">
+                        <w:del w:id="94" w:author="Konrad Gajewski" w:date="2020-03-05T10:52:00Z">
                           <w:r>
                             <w:rPr>
                               <w:rFonts w:asciiTheme="majorHAnsi" w:hAnsiTheme="majorHAnsi" w:cstheme="majorHAnsi"/>
@@ -11087,7 +11563,7 @@
                             <w:delText xml:space="preserve">TT693 </w:delText>
                           </w:r>
                         </w:del>
-                        <w:ins w:id="534" w:author="Konrad Gajewski" w:date="2020-03-05T10:52:00Z">
+                        <w:ins w:id="95" w:author="Konrad Gajewski" w:date="2020-03-05T10:52:00Z">
                           <w:r>
                             <w:rPr>
                               <w:rFonts w:asciiTheme="majorHAnsi" w:hAnsiTheme="majorHAnsi" w:cstheme="majorHAnsi"/>
@@ -11121,7 +11597,7 @@
                           </w:rPr>
                           <w:t xml:space="preserve">= </w:t>
                         </w:r>
-                        <w:del w:id="535" w:author="Konrad Gajewski" w:date="2020-03-05T10:53:00Z">
+                        <w:del w:id="96" w:author="Konrad Gajewski" w:date="2020-03-05T10:53:00Z">
                           <w:r>
                             <w:rPr>
                               <w:rFonts w:asciiTheme="majorHAnsi" w:hAnsiTheme="majorHAnsi" w:cstheme="majorHAnsi"/>
@@ -11139,7 +11615,7 @@
                             <w:delText xml:space="preserve"> </w:delText>
                           </w:r>
                         </w:del>
-                        <w:ins w:id="536" w:author="Konrad Gajewski" w:date="2020-03-05T10:53:00Z">
+                        <w:ins w:id="97" w:author="Konrad Gajewski" w:date="2020-03-05T10:53:00Z">
                           <w:r>
                             <w:rPr>
                               <w:rFonts w:asciiTheme="majorHAnsi" w:hAnsiTheme="majorHAnsi" w:cstheme="majorHAnsi"/>
@@ -11228,7 +11704,7 @@
                     </w:txbxContent>
                   </v:textbox>
                 </v:shape>
-                <v:rect id="Rectangle 5141" o:spid="_x0000_s4312" style="position:absolute;left:2093;top:7051;width:1304;height:1094;visibility:visible;mso-wrap-style:square;v-text-anchor:top" o:gfxdata="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">
+                <v:rect id="Rectangle 5141" o:spid="_x0000_s1155" style="position:absolute;left:2093;top:7051;width:1304;height:1094;visibility:visible;mso-wrap-style:square;v-text-anchor:top" o:gfxdata="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">
                   <v:textbox>
                     <w:txbxContent>
                       <w:p>
@@ -11309,7 +11785,7 @@
                     </w:txbxContent>
                   </v:textbox>
                 </v:rect>
-                <v:shape id="Text Box 5142" o:spid="_x0000_s4313" type="#_x0000_t202" style="position:absolute;left:3392;top:7051;width:2386;height:1094;visibility:visible;mso-wrap-style:square;v-text-anchor:top" o:gfxdata="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">
+                <v:shape id="Text Box 5142" o:spid="_x0000_s1156" type="#_x0000_t202" style="position:absolute;left:3392;top:7051;width:2386;height:1094;visibility:visible;mso-wrap-style:square;v-text-anchor:top" o:gfxdata="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">
                   <v:textbox>
                     <w:txbxContent>
                       <w:p>
@@ -11328,7 +11804,7 @@
                           </w:rPr>
                           <w:t>EH653</w:t>
                         </w:r>
-                        <w:ins w:id="537" w:author="Konrad Gajewski" w:date="2020-03-05T10:58:00Z">
+                        <w:ins w:id="98" w:author="Konrad Gajewski" w:date="2020-03-05T10:58:00Z">
                           <w:r>
                             <w:rPr>
                               <w:rFonts w:asciiTheme="majorHAnsi" w:hAnsiTheme="majorHAnsi" w:cstheme="majorHAnsi"/>
@@ -11380,7 +11856,7 @@
                           </w:rPr>
                           <w:t>EH65</w:t>
                         </w:r>
-                        <w:ins w:id="538" w:author="Konrad Gajewski" w:date="2020-03-05T10:58:00Z">
+                        <w:ins w:id="99" w:author="Konrad Gajewski" w:date="2020-03-05T10:58:00Z">
                           <w:r>
                             <w:rPr>
                               <w:rFonts w:asciiTheme="majorHAnsi" w:hAnsiTheme="majorHAnsi" w:cstheme="majorHAnsi"/>
@@ -11390,7 +11866,7 @@
                             <w:t>3B</w:t>
                           </w:r>
                         </w:ins>
-                        <w:del w:id="539" w:author="Konrad Gajewski" w:date="2020-03-05T10:58:00Z">
+                        <w:del w:id="100" w:author="Konrad Gajewski" w:date="2020-03-05T10:58:00Z">
                           <w:r>
                             <w:rPr>
                               <w:rFonts w:asciiTheme="majorHAnsi" w:hAnsiTheme="majorHAnsi" w:cstheme="majorHAnsi"/>
@@ -11425,7 +11901,7 @@
                           </w:rPr>
                           <w:t>TT65</w:t>
                         </w:r>
-                        <w:ins w:id="540" w:author="Konrad Gajewski" w:date="2020-03-05T10:59:00Z">
+                        <w:ins w:id="101" w:author="Konrad Gajewski" w:date="2020-03-05T10:59:00Z">
                           <w:r>
                             <w:rPr>
                               <w:rFonts w:asciiTheme="majorHAnsi" w:hAnsiTheme="majorHAnsi" w:cstheme="majorHAnsi"/>
@@ -11435,7 +11911,7 @@
                             <w:t>3</w:t>
                           </w:r>
                         </w:ins>
-                        <w:del w:id="541" w:author="Konrad Gajewski" w:date="2020-03-05T10:59:00Z">
+                        <w:del w:id="102" w:author="Konrad Gajewski" w:date="2020-03-05T10:59:00Z">
                           <w:r>
                             <w:rPr>
                               <w:rFonts w:asciiTheme="majorHAnsi" w:hAnsiTheme="majorHAnsi" w:cstheme="majorHAnsi"/>
@@ -11453,7 +11929,7 @@
                           </w:rPr>
                           <w:t xml:space="preserve"> = TT65</w:t>
                         </w:r>
-                        <w:ins w:id="542" w:author="Konrad Gajewski" w:date="2020-03-05T10:59:00Z">
+                        <w:ins w:id="103" w:author="Konrad Gajewski" w:date="2020-03-05T10:59:00Z">
                           <w:r>
                             <w:rPr>
                               <w:rFonts w:asciiTheme="majorHAnsi" w:hAnsiTheme="majorHAnsi" w:cstheme="majorHAnsi"/>
@@ -11463,7 +11939,7 @@
                             <w:t>3</w:t>
                           </w:r>
                         </w:ins>
-                        <w:del w:id="543" w:author="Konrad Gajewski" w:date="2020-03-05T10:59:00Z">
+                        <w:del w:id="104" w:author="Konrad Gajewski" w:date="2020-03-05T10:59:00Z">
                           <w:r>
                             <w:rPr>
                               <w:rFonts w:asciiTheme="majorHAnsi" w:hAnsiTheme="majorHAnsi" w:cstheme="majorHAnsi"/>
@@ -11494,9 +11970,9 @@
                     </w:txbxContent>
                   </v:textbox>
                 </v:shape>
-                <v:shape id="AutoShape 7043" o:spid="_x0000_s4314" type="#_x0000_t32" style="position:absolute;left:5191;top:9361;width:0;height:624;visibility:visible;mso-wrap-style:square" o:connectortype="straight" o:gfxdata="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"/>
-                <v:group id="Group 11968" o:spid="_x0000_s4315" style="position:absolute;left:4638;top:8991;width:3762;height:709" coordorigin="2408,7916" coordsize="3762,1094" o:gfxdata="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">
-                  <v:rect id="Rectangle 11969" o:spid="_x0000_s4316" style="position:absolute;left:2408;top:7916;width:1376;height:1094;visibility:visible;mso-wrap-style:square;v-text-anchor:top" o:gfxdata="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">
+                <v:shape id="AutoShape 7043" o:spid="_x0000_s1157" type="#_x0000_t32" style="position:absolute;left:5191;top:9361;width:0;height:624;visibility:visible;mso-wrap-style:square" o:connectortype="straight" o:gfxdata="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"/>
+                <v:group id="Group 11968" o:spid="_x0000_s1158" style="position:absolute;left:4638;top:8991;width:3762;height:709" coordorigin="2408,7916" coordsize="3762,1094" o:gfxdata="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">
+                  <v:rect id="Rectangle 11969" o:spid="_x0000_s1159" style="position:absolute;left:2408;top:7916;width:1376;height:1094;visibility:visible;mso-wrap-style:square;v-text-anchor:top" o:gfxdata="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">
                     <v:textbox>
                       <w:txbxContent>
                         <w:p>
@@ -11546,7 +12022,7 @@
                       </w:txbxContent>
                     </v:textbox>
                   </v:rect>
-                  <v:shape id="Text Box 11970" o:spid="_x0000_s4317" type="#_x0000_t202" style="position:absolute;left:3784;top:7916;width:2386;height:1094;visibility:visible;mso-wrap-style:square;v-text-anchor:top" o:gfxdata="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">
+                  <v:shape id="Text Box 11970" o:spid="_x0000_s1160" type="#_x0000_t202" style="position:absolute;left:3784;top:7916;width:2386;height:1094;visibility:visible;mso-wrap-style:square;v-text-anchor:top" o:gfxdata="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">
                     <v:textbox>
                       <w:txbxContent>
                         <w:p>
@@ -11563,7 +12039,23 @@
                               <w:sz w:val="18"/>
                               <w:szCs w:val="18"/>
                             </w:rPr>
-                            <w:t>CV653 clos</w:t>
+                            <w:t>F</w:t>
+                          </w:r>
+                          <w:r>
+                            <w:rPr>
+                              <w:rFonts w:asciiTheme="majorHAnsi" w:hAnsiTheme="majorHAnsi" w:cstheme="majorHAnsi"/>
+                              <w:sz w:val="18"/>
+                              <w:szCs w:val="18"/>
+                            </w:rPr>
+                            <w:t>T</w:t>
+                          </w:r>
+                          <w:r>
+                            <w:rPr>
+                              <w:rFonts w:asciiTheme="majorHAnsi" w:hAnsiTheme="majorHAnsi" w:cstheme="majorHAnsi"/>
+                              <w:sz w:val="18"/>
+                              <w:szCs w:val="18"/>
+                            </w:rPr>
+                            <w:t>653 clos</w:t>
                           </w:r>
                           <w:r>
                             <w:rPr>
@@ -11621,9 +12113,9 @@
                     </v:textbox>
                   </v:shape>
                 </v:group>
-                <v:shape id="AutoShape 7035" o:spid="_x0000_s4318" type="#_x0000_t32" style="position:absolute;left:5210;top:4874;width:0;height:624;visibility:visible;mso-wrap-style:square" o:connectortype="straight" o:gfxdata="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"/>
-                <v:group id="Group 11971" o:spid="_x0000_s4319" style="position:absolute;left:4646;top:4490;width:3762;height:709" coordorigin="2408,7916" coordsize="3762,1094" o:gfxdata="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">
-                  <v:rect id="Rectangle 11972" o:spid="_x0000_s4320" style="position:absolute;left:2408;top:7916;width:1376;height:1094;visibility:visible;mso-wrap-style:square;v-text-anchor:top" o:gfxdata="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">
+                <v:shape id="AutoShape 7035" o:spid="_x0000_s1161" type="#_x0000_t32" style="position:absolute;left:5210;top:4874;width:0;height:624;visibility:visible;mso-wrap-style:square" o:connectortype="straight" o:gfxdata="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"/>
+                <v:group id="Group 11971" o:spid="_x0000_s1162" style="position:absolute;left:4646;top:4490;width:3762;height:709" coordorigin="2408,7916" coordsize="3762,1094" o:gfxdata="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">
+                  <v:rect id="Rectangle 11972" o:spid="_x0000_s1163" style="position:absolute;left:2408;top:7916;width:1376;height:1094;visibility:visible;mso-wrap-style:square;v-text-anchor:top" o:gfxdata="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">
                     <v:textbox>
                       <w:txbxContent>
                         <w:p>
@@ -11673,7 +12165,7 @@
                       </w:txbxContent>
                     </v:textbox>
                   </v:rect>
-                  <v:shape id="Text Box 11973" o:spid="_x0000_s4321" type="#_x0000_t202" style="position:absolute;left:3784;top:7916;width:2386;height:1094;visibility:visible;mso-wrap-style:square;v-text-anchor:top" o:gfxdata="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">
+                  <v:shape id="Text Box 11973" o:spid="_x0000_s1164" type="#_x0000_t202" style="position:absolute;left:3784;top:7916;width:2386;height:1094;visibility:visible;mso-wrap-style:square;v-text-anchor:top" o:gfxdata="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">
                     <v:textbox>
                       <w:txbxContent>
                         <w:p>
@@ -11690,7 +12182,15 @@
                               <w:sz w:val="18"/>
                               <w:szCs w:val="18"/>
                             </w:rPr>
-                            <w:t>CV652 closing with slope</w:t>
+                            <w:t>FT</w:t>
+                          </w:r>
+                          <w:r>
+                            <w:rPr>
+                              <w:rFonts w:asciiTheme="majorHAnsi" w:hAnsiTheme="majorHAnsi" w:cstheme="majorHAnsi"/>
+                              <w:sz w:val="18"/>
+                              <w:szCs w:val="18"/>
+                            </w:rPr>
+                            <w:t>652 closing with slope</w:t>
                           </w:r>
                         </w:p>
                         <w:p>
@@ -11732,12 +12232,12 @@
                     </v:textbox>
                   </v:shape>
                 </v:group>
-                <v:group id="Group 13086" o:spid="_x0000_s4322" style="position:absolute;left:1376;top:599;width:675;height:597" coordorigin="1376,834" coordsize="675,597" o:gfxdata="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">
-                  <v:oval id="Oval 5120" o:spid="_x0000_s4323" style="position:absolute;left:1376;top:834;width:675;height:597;visibility:visible;mso-wrap-style:square;v-text-anchor:top" o:gfxdata="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" filled="f" strokecolor="black [3213]" strokeweight="1pt">
+                <v:group id="Group 13086" o:spid="_x0000_s1165" style="position:absolute;left:1376;top:599;width:675;height:597" coordorigin="1376,834" coordsize="675,597" o:gfxdata="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">
+                  <v:oval id="Oval 5120" o:spid="_x0000_s1166" style="position:absolute;left:1376;top:834;width:675;height:597;visibility:visible;mso-wrap-style:square;v-text-anchor:top" o:gfxdata="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" filled="f" strokecolor="black [3213]" strokeweight="1pt">
                     <v:shadow opacity="22938f" offset="0"/>
                     <v:textbox inset=",7.2pt,,7.2pt"/>
                   </v:oval>
-                  <v:shape id="Text Box 5121" o:spid="_x0000_s4324" type="#_x0000_t202" style="position:absolute;left:1397;top:912;width:612;height:459;visibility:visible;mso-wrap-style:square;v-text-anchor:top" o:gfxdata="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" filled="f" stroked="f">
+                  <v:shape id="Text Box 5121" o:spid="_x0000_s1167" type="#_x0000_t202" style="position:absolute;left:1397;top:912;width:612;height:459;visibility:visible;mso-wrap-style:square;v-text-anchor:top" o:gfxdata="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" filled="f" stroked="f">
                     <v:textbox>
                       <w:txbxContent>
                         <w:p>
@@ -11761,12 +12261,12 @@
                     </v:textbox>
                   </v:shape>
                 </v:group>
-                <v:group id="Group 13087" o:spid="_x0000_s4325" style="position:absolute;left:9932;top:630;width:675;height:597" coordorigin="9932,865" coordsize="675,597" o:gfxdata="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">
-                  <v:oval id="Oval 7057" o:spid="_x0000_s4326" style="position:absolute;left:9932;top:865;width:675;height:597;visibility:visible;mso-wrap-style:square;v-text-anchor:top" o:gfxdata="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" filled="f" strokecolor="black [3213]" strokeweight="1pt">
+                <v:group id="Group 13087" o:spid="_x0000_s1168" style="position:absolute;left:9932;top:630;width:675;height:597" coordorigin="9932,865" coordsize="675,597" o:gfxdata="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">
+                  <v:oval id="Oval 7057" o:spid="_x0000_s1169" style="position:absolute;left:9932;top:865;width:675;height:597;visibility:visible;mso-wrap-style:square;v-text-anchor:top" o:gfxdata="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" filled="f" strokecolor="black [3213]" strokeweight="1pt">
                     <v:shadow opacity="22938f" offset="0"/>
                     <v:textbox inset=",7.2pt,,7.2pt"/>
                   </v:oval>
-                  <v:shape id="Text Box 7058" o:spid="_x0000_s4327" type="#_x0000_t202" style="position:absolute;left:9953;top:943;width:612;height:459;visibility:visible;mso-wrap-style:square;v-text-anchor:top" o:gfxdata="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" filled="f" stroked="f">
+                  <v:shape id="Text Box 7058" o:spid="_x0000_s1170" type="#_x0000_t202" style="position:absolute;left:9953;top:943;width:612;height:459;visibility:visible;mso-wrap-style:square;v-text-anchor:top" o:gfxdata="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" filled="f" stroked="f">
                     <v:textbox>
                       <w:txbxContent>
                         <w:p>
@@ -11790,7 +12290,7 @@
                     </v:textbox>
                   </v:shape>
                 </v:group>
-                <v:oval id="Oval 4770" o:spid="_x0000_s4328" style="position:absolute;left:1992;top:2564;width:408;height:406;visibility:visible;mso-wrap-style:square;v-text-anchor:top" o:gfxdata="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" strokecolor="#4a7ebb" strokeweight="3.5pt">
+                <v:oval id="Oval 4770" o:spid="_x0000_s1171" style="position:absolute;left:1992;top:2564;width:408;height:406;visibility:visible;mso-wrap-style:square;v-text-anchor:top" o:gfxdata="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" strokecolor="#4a7ebb" strokeweight="3.5pt">
                   <v:textbox inset="0,0,0,0">
                     <w:txbxContent>
                       <w:p>
@@ -11814,7 +12314,7 @@
                     </w:txbxContent>
                   </v:textbox>
                 </v:oval>
-                <v:oval id="Oval 4771" o:spid="_x0000_s4329" style="position:absolute;left:5968;top:2602;width:408;height:406;visibility:visible;mso-wrap-style:square;v-text-anchor:top" o:gfxdata="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" strokecolor="#4a7ebb" strokeweight="3.5pt">
+                <v:oval id="Oval 4771" o:spid="_x0000_s1172" style="position:absolute;left:5968;top:2602;width:408;height:406;visibility:visible;mso-wrap-style:square;v-text-anchor:top" o:gfxdata="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" strokecolor="#4a7ebb" strokeweight="3.5pt">
                   <v:textbox inset="0,0,0,0">
                     <w:txbxContent>
                       <w:p>
@@ -11838,7 +12338,7 @@
                     </w:txbxContent>
                   </v:textbox>
                 </v:oval>
-                <v:oval id="Oval 4772" o:spid="_x0000_s4330" style="position:absolute;left:4620;top:4494;width:408;height:406;visibility:visible;mso-wrap-style:square;v-text-anchor:top" o:gfxdata="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" strokecolor="#4a7ebb" strokeweight="3.5pt">
+                <v:oval id="Oval 4772" o:spid="_x0000_s1173" style="position:absolute;left:4620;top:4494;width:408;height:406;visibility:visible;mso-wrap-style:square;v-text-anchor:top" o:gfxdata="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" strokecolor="#4a7ebb" strokeweight="3.5pt">
                   <v:textbox inset="0,0,0,0">
                     <w:txbxContent>
                       <w:p>
@@ -11862,7 +12362,7 @@
                     </w:txbxContent>
                   </v:textbox>
                 </v:oval>
-                <v:oval id="Oval 4773" o:spid="_x0000_s4331" style="position:absolute;left:1954;top:6977;width:408;height:406;visibility:visible;mso-wrap-style:square;v-text-anchor:top" o:gfxdata="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" strokecolor="#4a7ebb" strokeweight="3.5pt">
+                <v:oval id="Oval 4773" o:spid="_x0000_s1174" style="position:absolute;left:1954;top:6977;width:408;height:406;visibility:visible;mso-wrap-style:square;v-text-anchor:top" o:gfxdata="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" strokecolor="#4a7ebb" strokeweight="3.5pt">
                   <v:textbox inset="0,0,0,0">
                     <w:txbxContent>
                       <w:p>
@@ -11886,7 +12386,7 @@
                     </w:txbxContent>
                   </v:textbox>
                 </v:oval>
-                <v:oval id="Oval 4774" o:spid="_x0000_s4332" style="position:absolute;left:5932;top:6945;width:408;height:406;visibility:visible;mso-wrap-style:square;v-text-anchor:top" o:gfxdata="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" strokecolor="#4a7ebb" strokeweight="3.5pt">
+                <v:oval id="Oval 4774" o:spid="_x0000_s1175" style="position:absolute;left:5932;top:6945;width:408;height:406;visibility:visible;mso-wrap-style:square;v-text-anchor:top" o:gfxdata="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" strokecolor="#4a7ebb" strokeweight="3.5pt">
                   <v:textbox inset="0,0,0,0">
                     <w:txbxContent>
                       <w:p>
@@ -11910,7 +12410,7 @@
                     </w:txbxContent>
                   </v:textbox>
                 </v:oval>
-                <v:oval id="Oval 4775" o:spid="_x0000_s4333" style="position:absolute;left:4614;top:8928;width:408;height:406;visibility:visible;mso-wrap-style:square;v-text-anchor:top" o:gfxdata="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" strokecolor="#4a7ebb" strokeweight="3.5pt">
+                <v:oval id="Oval 4775" o:spid="_x0000_s1176" style="position:absolute;left:4614;top:8928;width:408;height:406;visibility:visible;mso-wrap-style:square;v-text-anchor:top" o:gfxdata="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" strokecolor="#4a7ebb" strokeweight="3.5pt">
                   <v:textbox inset="0,0,0,0">
                     <w:txbxContent>
                       <w:p>
@@ -12313,8 +12813,17 @@
                 <w:sz w:val="18"/>
                 <w:szCs w:val="18"/>
               </w:rPr>
-              <w:t>Temperature setpoint</w:t>
+              <w:t xml:space="preserve">Temperature </w:t>
             </w:r>
+            <w:proofErr w:type="spellStart"/>
+            <w:r>
+              <w:rPr>
+                <w:sz w:val="18"/>
+                <w:szCs w:val="18"/>
+              </w:rPr>
+              <w:t>setpoint</w:t>
+            </w:r>
+            <w:proofErr w:type="spellEnd"/>
           </w:p>
         </w:tc>
       </w:tr>
@@ -12332,7 +12841,7 @@
               <w:rPr>
                 <w:sz w:val="18"/>
                 <w:szCs w:val="18"/>
-                <w:rPrChange w:id="60" w:author="Konrad Gajewski" w:date="2020-03-05T10:54:00Z">
+                <w:rPrChange w:id="105" w:author="Konrad Gajewski" w:date="2020-03-05T10:54:00Z">
                   <w:rPr>
                     <w:sz w:val="18"/>
                     <w:szCs w:val="18"/>
@@ -12345,7 +12854,7 @@
               <w:rPr>
                 <w:sz w:val="18"/>
                 <w:szCs w:val="18"/>
-                <w:rPrChange w:id="61" w:author="Konrad Gajewski" w:date="2020-03-05T10:54:00Z">
+                <w:rPrChange w:id="106" w:author="Konrad Gajewski" w:date="2020-03-05T10:54:00Z">
                   <w:rPr>
                     <w:sz w:val="18"/>
                     <w:szCs w:val="18"/>
@@ -12355,12 +12864,12 @@
               </w:rPr>
               <w:t>EH650</w:t>
             </w:r>
-            <w:ins w:id="62" w:author="Konrad Gajewski" w:date="2020-03-05T10:54:00Z">
+            <w:ins w:id="107" w:author="Konrad Gajewski" w:date="2020-03-05T10:54:00Z">
               <w:r>
                 <w:rPr>
                   <w:sz w:val="18"/>
                   <w:szCs w:val="18"/>
-                  <w:rPrChange w:id="63" w:author="Konrad Gajewski" w:date="2020-03-05T10:54:00Z">
+                  <w:rPrChange w:id="108" w:author="Konrad Gajewski" w:date="2020-03-05T10:54:00Z">
                     <w:rPr>
                       <w:sz w:val="18"/>
                       <w:szCs w:val="18"/>
@@ -12378,7 +12887,7 @@
               <w:rPr>
                 <w:sz w:val="18"/>
                 <w:szCs w:val="18"/>
-                <w:rPrChange w:id="64" w:author="Konrad Gajewski" w:date="2020-03-05T10:54:00Z">
+                <w:rPrChange w:id="109" w:author="Konrad Gajewski" w:date="2020-03-05T10:54:00Z">
                   <w:rPr>
                     <w:sz w:val="18"/>
                     <w:szCs w:val="18"/>
@@ -12391,7 +12900,7 @@
               <w:rPr>
                 <w:sz w:val="18"/>
                 <w:szCs w:val="18"/>
-                <w:rPrChange w:id="65" w:author="Konrad Gajewski" w:date="2020-03-05T10:54:00Z">
+                <w:rPrChange w:id="110" w:author="Konrad Gajewski" w:date="2020-03-05T10:54:00Z">
                   <w:rPr>
                     <w:sz w:val="18"/>
                     <w:szCs w:val="18"/>
@@ -12401,12 +12910,12 @@
               </w:rPr>
               <w:t>EH651</w:t>
             </w:r>
-            <w:ins w:id="66" w:author="Konrad Gajewski" w:date="2020-03-05T10:54:00Z">
+            <w:ins w:id="111" w:author="Konrad Gajewski" w:date="2020-03-05T10:54:00Z">
               <w:r>
                 <w:rPr>
                   <w:sz w:val="18"/>
                   <w:szCs w:val="18"/>
-                  <w:rPrChange w:id="67" w:author="Konrad Gajewski" w:date="2020-03-05T10:54:00Z">
+                  <w:rPrChange w:id="112" w:author="Konrad Gajewski" w:date="2020-03-05T10:54:00Z">
                     <w:rPr>
                       <w:sz w:val="18"/>
                       <w:szCs w:val="18"/>
@@ -12424,7 +12933,7 @@
               <w:rPr>
                 <w:sz w:val="18"/>
                 <w:szCs w:val="18"/>
-                <w:rPrChange w:id="68" w:author="Konrad Gajewski" w:date="2020-03-05T10:54:00Z">
+                <w:rPrChange w:id="113" w:author="Konrad Gajewski" w:date="2020-03-05T10:54:00Z">
                   <w:rPr>
                     <w:sz w:val="18"/>
                     <w:szCs w:val="18"/>
@@ -12437,7 +12946,7 @@
               <w:rPr>
                 <w:sz w:val="18"/>
                 <w:szCs w:val="18"/>
-                <w:rPrChange w:id="69" w:author="Konrad Gajewski" w:date="2020-03-05T10:54:00Z">
+                <w:rPrChange w:id="114" w:author="Konrad Gajewski" w:date="2020-03-05T10:54:00Z">
                   <w:rPr>
                     <w:sz w:val="18"/>
                     <w:szCs w:val="18"/>
@@ -12447,12 +12956,12 @@
               </w:rPr>
               <w:t>EH652</w:t>
             </w:r>
-            <w:ins w:id="70" w:author="Konrad Gajewski" w:date="2020-03-05T10:54:00Z">
+            <w:ins w:id="115" w:author="Konrad Gajewski" w:date="2020-03-05T10:54:00Z">
               <w:r>
                 <w:rPr>
                   <w:sz w:val="18"/>
                   <w:szCs w:val="18"/>
-                  <w:rPrChange w:id="71" w:author="Konrad Gajewski" w:date="2020-03-05T10:54:00Z">
+                  <w:rPrChange w:id="116" w:author="Konrad Gajewski" w:date="2020-03-05T10:54:00Z">
                     <w:rPr>
                       <w:sz w:val="18"/>
                       <w:szCs w:val="18"/>
@@ -12470,7 +12979,7 @@
               <w:rPr>
                 <w:sz w:val="18"/>
                 <w:szCs w:val="18"/>
-                <w:rPrChange w:id="72" w:author="Konrad Gajewski" w:date="2020-03-05T10:54:00Z">
+                <w:rPrChange w:id="117" w:author="Konrad Gajewski" w:date="2020-03-05T10:54:00Z">
                   <w:rPr>
                     <w:sz w:val="18"/>
                     <w:szCs w:val="18"/>
@@ -12483,7 +12992,7 @@
               <w:rPr>
                 <w:sz w:val="18"/>
                 <w:szCs w:val="18"/>
-                <w:rPrChange w:id="73" w:author="Konrad Gajewski" w:date="2020-03-05T10:54:00Z">
+                <w:rPrChange w:id="118" w:author="Konrad Gajewski" w:date="2020-03-05T10:54:00Z">
                   <w:rPr>
                     <w:sz w:val="18"/>
                     <w:szCs w:val="18"/>
@@ -12493,12 +13002,12 @@
               </w:rPr>
               <w:t>EH653</w:t>
             </w:r>
-            <w:ins w:id="74" w:author="Konrad Gajewski" w:date="2020-03-05T10:54:00Z">
+            <w:ins w:id="119" w:author="Konrad Gajewski" w:date="2020-03-05T10:54:00Z">
               <w:r>
                 <w:rPr>
                   <w:sz w:val="18"/>
                   <w:szCs w:val="18"/>
-                  <w:rPrChange w:id="75" w:author="Konrad Gajewski" w:date="2020-03-05T10:54:00Z">
+                  <w:rPrChange w:id="120" w:author="Konrad Gajewski" w:date="2020-03-05T10:54:00Z">
                     <w:rPr>
                       <w:sz w:val="18"/>
                       <w:szCs w:val="18"/>
@@ -12516,7 +13025,7 @@
               <w:rPr>
                 <w:sz w:val="18"/>
                 <w:szCs w:val="18"/>
-                <w:rPrChange w:id="76" w:author="Konrad Gajewski" w:date="2020-03-05T10:54:00Z">
+                <w:rPrChange w:id="121" w:author="Konrad Gajewski" w:date="2020-03-05T10:54:00Z">
                   <w:rPr>
                     <w:sz w:val="18"/>
                     <w:szCs w:val="18"/>
@@ -12529,7 +13038,7 @@
               <w:rPr>
                 <w:sz w:val="18"/>
                 <w:szCs w:val="18"/>
-                <w:rPrChange w:id="77" w:author="Konrad Gajewski" w:date="2020-03-05T10:54:00Z">
+                <w:rPrChange w:id="122" w:author="Konrad Gajewski" w:date="2020-03-05T10:54:00Z">
                   <w:rPr>
                     <w:sz w:val="18"/>
                     <w:szCs w:val="18"/>
@@ -12539,12 +13048,12 @@
               </w:rPr>
               <w:t>EH65</w:t>
             </w:r>
-            <w:ins w:id="78" w:author="Konrad Gajewski" w:date="2020-03-05T10:54:00Z">
+            <w:ins w:id="123" w:author="Konrad Gajewski" w:date="2020-03-05T10:54:00Z">
               <w:r>
                 <w:rPr>
                   <w:sz w:val="18"/>
                   <w:szCs w:val="18"/>
-                  <w:rPrChange w:id="79" w:author="Konrad Gajewski" w:date="2020-03-05T10:54:00Z">
+                  <w:rPrChange w:id="124" w:author="Konrad Gajewski" w:date="2020-03-05T10:54:00Z">
                     <w:rPr>
                       <w:sz w:val="18"/>
                       <w:szCs w:val="18"/>
@@ -12555,12 +13064,12 @@
                 <w:t>0B</w:t>
               </w:r>
             </w:ins>
-            <w:del w:id="80" w:author="Konrad Gajewski" w:date="2020-03-05T10:54:00Z">
+            <w:del w:id="125" w:author="Konrad Gajewski" w:date="2020-03-05T10:54:00Z">
               <w:r>
                 <w:rPr>
                   <w:sz w:val="18"/>
                   <w:szCs w:val="18"/>
-                  <w:rPrChange w:id="81" w:author="Konrad Gajewski" w:date="2020-03-05T10:54:00Z">
+                  <w:rPrChange w:id="126" w:author="Konrad Gajewski" w:date="2020-03-05T10:54:00Z">
                     <w:rPr>
                       <w:sz w:val="18"/>
                       <w:szCs w:val="18"/>
@@ -12578,7 +13087,7 @@
               <w:rPr>
                 <w:sz w:val="18"/>
                 <w:szCs w:val="18"/>
-                <w:rPrChange w:id="82" w:author="Konrad Gajewski" w:date="2020-03-05T10:54:00Z">
+                <w:rPrChange w:id="127" w:author="Konrad Gajewski" w:date="2020-03-05T10:54:00Z">
                   <w:rPr>
                     <w:sz w:val="18"/>
                     <w:szCs w:val="18"/>
@@ -12591,7 +13100,7 @@
               <w:rPr>
                 <w:sz w:val="18"/>
                 <w:szCs w:val="18"/>
-                <w:rPrChange w:id="83" w:author="Konrad Gajewski" w:date="2020-03-05T10:54:00Z">
+                <w:rPrChange w:id="128" w:author="Konrad Gajewski" w:date="2020-03-05T10:54:00Z">
                   <w:rPr>
                     <w:sz w:val="18"/>
                     <w:szCs w:val="18"/>
@@ -12601,12 +13110,12 @@
               </w:rPr>
               <w:t>EH65</w:t>
             </w:r>
-            <w:ins w:id="84" w:author="Konrad Gajewski" w:date="2020-03-05T10:54:00Z">
+            <w:ins w:id="129" w:author="Konrad Gajewski" w:date="2020-03-05T10:54:00Z">
               <w:r>
                 <w:rPr>
                   <w:sz w:val="18"/>
                   <w:szCs w:val="18"/>
-                  <w:rPrChange w:id="85" w:author="Konrad Gajewski" w:date="2020-03-05T10:54:00Z">
+                  <w:rPrChange w:id="130" w:author="Konrad Gajewski" w:date="2020-03-05T10:54:00Z">
                     <w:rPr>
                       <w:sz w:val="18"/>
                       <w:szCs w:val="18"/>
@@ -12617,12 +13126,12 @@
                 <w:t>1B</w:t>
               </w:r>
             </w:ins>
-            <w:del w:id="86" w:author="Konrad Gajewski" w:date="2020-03-05T10:54:00Z">
+            <w:del w:id="131" w:author="Konrad Gajewski" w:date="2020-03-05T10:54:00Z">
               <w:r>
                 <w:rPr>
                   <w:sz w:val="18"/>
                   <w:szCs w:val="18"/>
-                  <w:rPrChange w:id="87" w:author="Konrad Gajewski" w:date="2020-03-05T10:54:00Z">
+                  <w:rPrChange w:id="132" w:author="Konrad Gajewski" w:date="2020-03-05T10:54:00Z">
                     <w:rPr>
                       <w:sz w:val="18"/>
                       <w:szCs w:val="18"/>
@@ -12649,7 +13158,7 @@
               </w:rPr>
               <w:t>EH65</w:t>
             </w:r>
-            <w:ins w:id="88" w:author="Konrad Gajewski" w:date="2020-03-05T10:54:00Z">
+            <w:ins w:id="133" w:author="Konrad Gajewski" w:date="2020-03-05T10:54:00Z">
               <w:r>
                 <w:rPr>
                   <w:sz w:val="18"/>
@@ -12658,7 +13167,7 @@
                 <w:t>2B</w:t>
               </w:r>
             </w:ins>
-            <w:del w:id="89" w:author="Konrad Gajewski" w:date="2020-03-05T10:54:00Z">
+            <w:del w:id="134" w:author="Konrad Gajewski" w:date="2020-03-05T10:54:00Z">
               <w:r>
                 <w:rPr>
                   <w:sz w:val="18"/>
@@ -12683,7 +13192,7 @@
               </w:rPr>
               <w:t>EH65</w:t>
             </w:r>
-            <w:ins w:id="90" w:author="Konrad Gajewski" w:date="2020-03-05T10:54:00Z">
+            <w:ins w:id="135" w:author="Konrad Gajewski" w:date="2020-03-05T10:54:00Z">
               <w:r>
                 <w:rPr>
                   <w:sz w:val="18"/>
@@ -12692,7 +13201,7 @@
                 <w:t>3B</w:t>
               </w:r>
             </w:ins>
-            <w:del w:id="91" w:author="Konrad Gajewski" w:date="2020-03-05T10:54:00Z">
+            <w:del w:id="136" w:author="Konrad Gajewski" w:date="2020-03-05T10:54:00Z">
               <w:r>
                 <w:rPr>
                   <w:sz w:val="18"/>
@@ -12796,7 +13305,7 @@
               </w:rPr>
               <w:t>TT65</w:t>
             </w:r>
-            <w:ins w:id="92" w:author="Konrad Gajewski" w:date="2020-03-05T10:54:00Z">
+            <w:ins w:id="137" w:author="Konrad Gajewski" w:date="2020-03-05T10:54:00Z">
               <w:r>
                 <w:rPr>
                   <w:sz w:val="18"/>
@@ -12806,7 +13315,7 @@
                 <w:t>0</w:t>
               </w:r>
             </w:ins>
-            <w:del w:id="93" w:author="Konrad Gajewski" w:date="2020-03-05T10:54:00Z">
+            <w:del w:id="138" w:author="Konrad Gajewski" w:date="2020-03-05T10:54:00Z">
               <w:r>
                 <w:rPr>
                   <w:sz w:val="18"/>
@@ -12834,7 +13343,7 @@
               </w:rPr>
               <w:t>TT65</w:t>
             </w:r>
-            <w:ins w:id="94" w:author="Konrad Gajewski" w:date="2020-03-05T10:54:00Z">
+            <w:ins w:id="139" w:author="Konrad Gajewski" w:date="2020-03-05T10:54:00Z">
               <w:r>
                 <w:rPr>
                   <w:sz w:val="18"/>
@@ -12844,7 +13353,7 @@
                 <w:t>1</w:t>
               </w:r>
             </w:ins>
-            <w:del w:id="95" w:author="Konrad Gajewski" w:date="2020-03-05T10:54:00Z">
+            <w:del w:id="140" w:author="Konrad Gajewski" w:date="2020-03-05T10:54:00Z">
               <w:r>
                 <w:rPr>
                   <w:sz w:val="18"/>
@@ -12870,7 +13379,7 @@
               </w:rPr>
               <w:t>TT65</w:t>
             </w:r>
-            <w:ins w:id="96" w:author="Konrad Gajewski" w:date="2020-03-05T10:54:00Z">
+            <w:ins w:id="141" w:author="Konrad Gajewski" w:date="2020-03-05T10:54:00Z">
               <w:r>
                 <w:rPr>
                   <w:sz w:val="18"/>
@@ -12879,7 +13388,7 @@
                 <w:t>2</w:t>
               </w:r>
             </w:ins>
-            <w:del w:id="97" w:author="Konrad Gajewski" w:date="2020-03-05T10:54:00Z">
+            <w:del w:id="142" w:author="Konrad Gajewski" w:date="2020-03-05T10:54:00Z">
               <w:r>
                 <w:rPr>
                   <w:sz w:val="18"/>
@@ -12904,7 +13413,7 @@
               </w:rPr>
               <w:t>TT65</w:t>
             </w:r>
-            <w:ins w:id="98" w:author="Konrad Gajewski" w:date="2020-03-05T10:54:00Z">
+            <w:ins w:id="143" w:author="Konrad Gajewski" w:date="2020-03-05T10:54:00Z">
               <w:r>
                 <w:rPr>
                   <w:sz w:val="18"/>
@@ -12913,7 +13422,7 @@
                 <w:t>3</w:t>
               </w:r>
             </w:ins>
-            <w:del w:id="99" w:author="Konrad Gajewski" w:date="2020-03-05T10:54:00Z">
+            <w:del w:id="144" w:author="Konrad Gajewski" w:date="2020-03-05T10:54:00Z">
               <w:r>
                 <w:rPr>
                   <w:sz w:val="18"/>
@@ -13007,7 +13516,7 @@
               </w:rPr>
               <w:t>TT65</w:t>
             </w:r>
-            <w:ins w:id="100" w:author="Konrad Gajewski" w:date="2020-03-05T10:55:00Z">
+            <w:ins w:id="145" w:author="Konrad Gajewski" w:date="2020-03-05T10:55:00Z">
               <w:r>
                 <w:rPr>
                   <w:sz w:val="18"/>
@@ -13016,7 +13525,7 @@
                 <w:t>0</w:t>
               </w:r>
             </w:ins>
-            <w:del w:id="101" w:author="Konrad Gajewski" w:date="2020-03-05T10:55:00Z">
+            <w:del w:id="146" w:author="Konrad Gajewski" w:date="2020-03-05T10:55:00Z">
               <w:r>
                 <w:rPr>
                   <w:sz w:val="18"/>
@@ -13048,7 +13557,7 @@
               </w:rPr>
               <w:t>TT65</w:t>
             </w:r>
-            <w:ins w:id="102" w:author="Konrad Gajewski" w:date="2020-03-05T10:55:00Z">
+            <w:ins w:id="147" w:author="Konrad Gajewski" w:date="2020-03-05T10:55:00Z">
               <w:r>
                 <w:rPr>
                   <w:sz w:val="18"/>
@@ -13057,7 +13566,7 @@
                 <w:t>1</w:t>
               </w:r>
             </w:ins>
-            <w:del w:id="103" w:author="Konrad Gajewski" w:date="2020-03-05T10:55:00Z">
+            <w:del w:id="148" w:author="Konrad Gajewski" w:date="2020-03-05T10:55:00Z">
               <w:r>
                 <w:rPr>
                   <w:sz w:val="18"/>
@@ -13089,7 +13598,7 @@
               </w:rPr>
               <w:t>TT65</w:t>
             </w:r>
-            <w:ins w:id="104" w:author="Konrad Gajewski" w:date="2020-03-05T10:55:00Z">
+            <w:ins w:id="149" w:author="Konrad Gajewski" w:date="2020-03-05T10:55:00Z">
               <w:r>
                 <w:rPr>
                   <w:sz w:val="18"/>
@@ -13098,7 +13607,7 @@
                 <w:t>2</w:t>
               </w:r>
             </w:ins>
-            <w:del w:id="105" w:author="Konrad Gajewski" w:date="2020-03-05T10:55:00Z">
+            <w:del w:id="150" w:author="Konrad Gajewski" w:date="2020-03-05T10:55:00Z">
               <w:r>
                 <w:rPr>
                   <w:sz w:val="18"/>
@@ -13130,7 +13639,7 @@
               </w:rPr>
               <w:t>TT65</w:t>
             </w:r>
-            <w:ins w:id="106" w:author="Konrad Gajewski" w:date="2020-03-05T10:55:00Z">
+            <w:ins w:id="151" w:author="Konrad Gajewski" w:date="2020-03-05T10:55:00Z">
               <w:r>
                 <w:rPr>
                   <w:sz w:val="18"/>
@@ -13139,7 +13648,7 @@
                 <w:t>3</w:t>
               </w:r>
             </w:ins>
-            <w:del w:id="107" w:author="Konrad Gajewski" w:date="2020-03-05T10:55:00Z">
+            <w:del w:id="152" w:author="Konrad Gajewski" w:date="2020-03-05T10:55:00Z">
               <w:r>
                 <w:rPr>
                   <w:sz w:val="18"/>
@@ -13187,11 +13696,10 @@
           <w:szCs w:val="20"/>
         </w:rPr>
       </w:pPr>
-      <w:bookmarkStart w:id="108" w:name="_GoBack"/>
-      <w:bookmarkEnd w:id="108"/>
     </w:p>
     <w:sectPr>
-      <w:footerReference w:type="default" r:id="rId9"/>
+      <w:headerReference w:type="default" r:id="rId9"/>
+      <w:footerReference w:type="default" r:id="rId10"/>
       <w:pgSz w:w="11900" w:h="16840"/>
       <w:pgMar w:top="425" w:right="1128" w:bottom="709" w:left="1418" w:header="709" w:footer="193" w:gutter="0"/>
       <w:cols w:space="708"/>
@@ -13386,6 +13894,37 @@
     </w:p>
   </w:footnote>
 </w:footnotes>
+</file>
+
+<file path=word/header1.xml><?xml version="1.0" encoding="utf-8"?>
+<w:hdr xmlns:wpc="http://schemas.microsoft.com/office/word/2010/wordprocessingCanvas" xmlns:mc="http://schemas.openxmlformats.org/markup-compatibility/2006" xmlns:o="urn:schemas-microsoft-com:office:office" xmlns:r="http://schemas.openxmlformats.org/officeDocument/2006/relationships" xmlns:m="http://schemas.openxmlformats.org/officeDocument/2006/math" xmlns:v="urn:schemas-microsoft-com:vml" xmlns:wp14="http://schemas.microsoft.com/office/word/2010/wordprocessingDrawing" xmlns:wp="http://schemas.openxmlformats.org/drawingml/2006/wordprocessingDrawing" xmlns:w10="urn:schemas-microsoft-com:office:word" xmlns:w="http://schemas.openxmlformats.org/wordprocessingml/2006/main" xmlns:w14="http://schemas.microsoft.com/office/word/2010/wordml" xmlns:wpg="http://schemas.microsoft.com/office/word/2010/wordprocessingGroup" xmlns:wpi="http://schemas.microsoft.com/office/word/2010/wordprocessingInk" xmlns:wne="http://schemas.microsoft.com/office/word/2006/wordml" xmlns:wps="http://schemas.microsoft.com/office/word/2010/wordprocessingShape" mc:Ignorable="w14 wp14">
+  <w:p>
+    <w:pPr>
+      <w:pStyle w:val="Header"/>
+      <w:rPr>
+        <w:lang w:val="sv-SE"/>
+      </w:rPr>
+    </w:pPr>
+    <w:r>
+      <w:rPr>
+        <w:lang w:val="sv-SE"/>
+      </w:rPr>
+      <w:tab/>
+    </w:r>
+    <w:r>
+      <w:rPr>
+        <w:lang w:val="sv-SE"/>
+      </w:rPr>
+      <w:tab/>
+    </w:r>
+    <w:r>
+      <w:rPr>
+        <w:lang w:val="sv-SE"/>
+      </w:rPr>
+      <w:t>2021-02-03</w:t>
+    </w:r>
+  </w:p>
+</w:hdr>
 </file>
 
 <file path=word/numbering.xml><?xml version="1.0" encoding="utf-8"?>
@@ -15708,7 +16247,6 @@
     <w:basedOn w:val="Normal"/>
     <w:link w:val="HeaderChar"/>
     <w:uiPriority w:val="99"/>
-    <w:semiHidden/>
     <w:unhideWhenUsed/>
     <w:rsid w:val="00A424DA"/>
     <w:pPr>
@@ -15723,7 +16261,6 @@
     <w:basedOn w:val="DefaultParagraphFont"/>
     <w:link w:val="Header"/>
     <w:uiPriority w:val="99"/>
-    <w:semiHidden/>
     <w:rsid w:val="00A424DA"/>
     <w:rPr>
       <w:lang w:val="en-US"/>
@@ -15734,7 +16271,6 @@
     <w:basedOn w:val="Normal"/>
     <w:link w:val="FooterChar"/>
     <w:uiPriority w:val="99"/>
-    <w:semiHidden/>
     <w:unhideWhenUsed/>
     <w:rsid w:val="00A424DA"/>
     <w:pPr>
@@ -15749,7 +16285,6 @@
     <w:basedOn w:val="DefaultParagraphFont"/>
     <w:link w:val="Footer"/>
     <w:uiPriority w:val="99"/>
-    <w:semiHidden/>
     <w:rsid w:val="00A424DA"/>
     <w:rPr>
       <w:lang w:val="en-US"/>
@@ -16055,7 +16590,6 @@
     <w:basedOn w:val="Normal"/>
     <w:link w:val="HeaderChar"/>
     <w:uiPriority w:val="99"/>
-    <w:semiHidden/>
     <w:unhideWhenUsed/>
     <w:rsid w:val="00A424DA"/>
     <w:pPr>
@@ -16070,7 +16604,6 @@
     <w:basedOn w:val="DefaultParagraphFont"/>
     <w:link w:val="Header"/>
     <w:uiPriority w:val="99"/>
-    <w:semiHidden/>
     <w:rsid w:val="00A424DA"/>
     <w:rPr>
       <w:lang w:val="en-US"/>
@@ -16081,7 +16614,6 @@
     <w:basedOn w:val="Normal"/>
     <w:link w:val="FooterChar"/>
     <w:uiPriority w:val="99"/>
-    <w:semiHidden/>
     <w:unhideWhenUsed/>
     <w:rsid w:val="00A424DA"/>
     <w:pPr>
@@ -16096,7 +16628,6 @@
     <w:basedOn w:val="DefaultParagraphFont"/>
     <w:link w:val="Footer"/>
     <w:uiPriority w:val="99"/>
-    <w:semiHidden/>
     <w:rsid w:val="00A424DA"/>
     <w:rPr>
       <w:lang w:val="en-US"/>
@@ -16491,7 +17022,7 @@
 </file>
 
 <file path=customXml/itemProps1.xml><?xml version="1.0" encoding="utf-8"?>
-<ds:datastoreItem xmlns:ds="http://schemas.openxmlformats.org/officeDocument/2006/customXml" ds:itemID="{24B4361C-FCC4-49BB-A551-A2D9B916F85E}">
+<ds:datastoreItem xmlns:ds="http://schemas.openxmlformats.org/officeDocument/2006/customXml" ds:itemID="{3CB327E3-2B6A-4667-95E6-1F01A1341AF9}">
   <ds:schemaRefs>
     <ds:schemaRef ds:uri="http://schemas.openxmlformats.org/officeDocument/2006/bibliography"/>
   </ds:schemaRefs>

</xml_diff>